<commit_message>
Documentação Atualização - eSport
</commit_message>
<xml_diff>
--- a/Documentação/Documentação.docx
+++ b/Documentação/Documentação.docx
@@ -3413,39 +3413,7 @@
               <w:sz w:val="24"/>
               <w:szCs w:val="24"/>
             </w:rPr>
-            <w:t xml:space="preserve">, o jogo foi comumente chamado pelo nome de Counter-Strike 1.6, </w:t>
-          </w:r>
-          <w:r>
-            <w:rPr>
-              <w:rFonts w:ascii="Arial" w:hAnsi="Arial" w:cs="Arial"/>
-              <w:sz w:val="24"/>
-              <w:szCs w:val="24"/>
-            </w:rPr>
-            <w:t xml:space="preserve">que </w:t>
-          </w:r>
-          <w:r>
-            <w:rPr>
-              <w:rFonts w:ascii="Arial" w:hAnsi="Arial" w:cs="Arial"/>
-              <w:sz w:val="24"/>
-              <w:szCs w:val="24"/>
-            </w:rPr>
-            <w:t xml:space="preserve">também é </w:t>
-          </w:r>
-          <w:r>
-            <w:rPr>
-              <w:rFonts w:ascii="Arial" w:hAnsi="Arial" w:cs="Arial"/>
-              <w:sz w:val="24"/>
-              <w:szCs w:val="24"/>
-            </w:rPr>
-            <w:t>considerada como versão definitiva do jogo</w:t>
-          </w:r>
-          <w:r>
-            <w:rPr>
-              <w:rFonts w:ascii="Arial" w:hAnsi="Arial" w:cs="Arial"/>
-              <w:sz w:val="24"/>
-              <w:szCs w:val="24"/>
-            </w:rPr>
-            <w:t xml:space="preserve">. </w:t>
+            <w:t xml:space="preserve">, o jogo foi comumente chamado pelo nome de Counter-Strike 1.6, que também é considerada como versão definitiva do jogo. </w:t>
           </w:r>
           <w:r>
             <w:rPr>
@@ -3823,10 +3791,10 @@
               <w:noProof/>
             </w:rPr>
             <w:drawing>
-              <wp:inline distT="0" distB="0" distL="0" distR="0" wp14:anchorId="47AB5D98" wp14:editId="627ADF68">
-                <wp:extent cx="3864634" cy="2174993"/>
-                <wp:effectExtent l="0" t="0" r="2540" b="0"/>
-                <wp:docPr id="897225418" name="Imagem 2" descr="Frag eXecutors NEO vs. SK Gaming (IEM5 World Championship 2011) - video  Dailymotion"/>
+              <wp:inline distT="0" distB="0" distL="0" distR="0" wp14:anchorId="245E085C" wp14:editId="1F9EB136">
+                <wp:extent cx="3925018" cy="2765118"/>
+                <wp:effectExtent l="0" t="0" r="0" b="0"/>
+                <wp:docPr id="190520392" name="Imagem 1" descr="Scoreboard | Counter-Strike Wiki | Fandom"/>
                 <wp:cNvGraphicFramePr>
                   <a:graphicFrameLocks xmlns:a="http://schemas.openxmlformats.org/drawingml/2006/main" noChangeAspect="1"/>
                 </wp:cNvGraphicFramePr>
@@ -3834,13 +3802,13 @@
                   <a:graphicData uri="http://schemas.openxmlformats.org/drawingml/2006/picture">
                     <pic:pic xmlns:pic="http://schemas.openxmlformats.org/drawingml/2006/picture">
                       <pic:nvPicPr>
-                        <pic:cNvPr id="0" name="Picture 1" descr="Frag eXecutors NEO vs. SK Gaming (IEM5 World Championship 2011) - video  Dailymotion"/>
+                        <pic:cNvPr id="0" name="Picture 1" descr="Scoreboard | Counter-Strike Wiki | Fandom"/>
                         <pic:cNvPicPr>
                           <a:picLocks noChangeAspect="1" noChangeArrowheads="1"/>
                         </pic:cNvPicPr>
                       </pic:nvPicPr>
                       <pic:blipFill>
-                        <a:blip r:embed="rId8" cstate="print">
+                        <a:blip r:embed="rId8">
                           <a:extLst>
                             <a:ext uri="{28A0092B-C50C-407E-A947-70E740481C1C}">
                               <a14:useLocalDpi xmlns:a14="http://schemas.microsoft.com/office/drawing/2010/main" val="0"/>
@@ -3855,7 +3823,7 @@
                       <pic:spPr bwMode="auto">
                         <a:xfrm>
                           <a:off x="0" y="0"/>
-                          <a:ext cx="3875489" cy="2181102"/>
+                          <a:ext cx="3938610" cy="2774693"/>
                         </a:xfrm>
                         <a:prstGeom prst="rect">
                           <a:avLst/>
@@ -4016,27 +3984,12 @@
               <w:sz w:val="24"/>
               <w:szCs w:val="24"/>
             </w:rPr>
-            <w:t xml:space="preserve">disponibilizados no jogo. Cada mapa tem como objetivo diversificar a experiência do jogador, </w:t>
-          </w:r>
-          <w:r>
-            <w:rPr>
-              <w:rFonts w:ascii="Arial" w:hAnsi="Arial" w:cs="Arial"/>
-              <w:sz w:val="24"/>
-              <w:szCs w:val="24"/>
-            </w:rPr>
-            <w:t>tanto a estrutura como a estética do mapa mudam</w:t>
-          </w:r>
-          <w:r>
-            <w:rPr>
-              <w:rFonts w:ascii="Arial" w:hAnsi="Arial" w:cs="Arial"/>
-              <w:sz w:val="24"/>
-              <w:szCs w:val="24"/>
-            </w:rPr>
-            <w:t>, o faz com que o jogador renove sua estratégia para cada cenário diferente.</w:t>
+            <w:t>disponibilizados no jogo. Cada mapa tem como objetivo diversificar a experiência do jogador, tanto a estrutura como a estética do mapa mudam, o faz com que o jogador renove sua estratégia para cada cenário diferente.</w:t>
           </w:r>
         </w:p>
         <w:p>
           <w:pPr>
+            <w:jc w:val="center"/>
             <w:rPr>
               <w:rFonts w:ascii="Arial" w:hAnsi="Arial" w:cs="Arial"/>
               <w:sz w:val="28"/>
@@ -4045,16 +3998,14 @@
           </w:pPr>
           <w:r>
             <w:rPr>
-              <w:rFonts w:ascii="Arial" w:hAnsi="Arial" w:cs="Arial"/>
-              <w:sz w:val="28"/>
-              <w:szCs w:val="28"/>
+              <w:noProof/>
             </w:rPr>
             <w:lastRenderedPageBreak/>
             <w:drawing>
-              <wp:inline distT="0" distB="0" distL="0" distR="0" wp14:anchorId="570D7957" wp14:editId="0298DD5A">
-                <wp:extent cx="5400040" cy="2529205"/>
-                <wp:effectExtent l="0" t="0" r="0" b="4445"/>
-                <wp:docPr id="1339603527" name="Imagem 1" descr="Tela de celular com publicação numa rede social&#10;&#10;Descrição gerada automaticamente com confiança média"/>
+              <wp:inline distT="0" distB="0" distL="0" distR="0" wp14:anchorId="69D24B1D" wp14:editId="1D3D3A22">
+                <wp:extent cx="4572000" cy="2398395"/>
+                <wp:effectExtent l="0" t="0" r="0" b="1905"/>
+                <wp:docPr id="436844664" name="Imagem 2" descr="Most Popular CS:GO Maps in 2022 (Jan-June): Mirage, Nuke, Inferno, More"/>
                 <wp:cNvGraphicFramePr>
                   <a:graphicFrameLocks xmlns:a="http://schemas.openxmlformats.org/drawingml/2006/main" noChangeAspect="1"/>
                 </wp:cNvGraphicFramePr>
@@ -4062,23 +4013,36 @@
                   <a:graphicData uri="http://schemas.openxmlformats.org/drawingml/2006/picture">
                     <pic:pic xmlns:pic="http://schemas.openxmlformats.org/drawingml/2006/picture">
                       <pic:nvPicPr>
-                        <pic:cNvPr id="1339603527" name="Imagem 1" descr="Tela de celular com publicação numa rede social&#10;&#10;Descrição gerada automaticamente com confiança média"/>
-                        <pic:cNvPicPr/>
+                        <pic:cNvPr id="0" name="Picture 3" descr="Most Popular CS:GO Maps in 2022 (Jan-June): Mirage, Nuke, Inferno, More"/>
+                        <pic:cNvPicPr>
+                          <a:picLocks noChangeAspect="1" noChangeArrowheads="1"/>
+                        </pic:cNvPicPr>
                       </pic:nvPicPr>
                       <pic:blipFill>
-                        <a:blip r:embed="rId9"/>
+                        <a:blip r:embed="rId9">
+                          <a:extLst>
+                            <a:ext uri="{28A0092B-C50C-407E-A947-70E740481C1C}">
+                              <a14:useLocalDpi xmlns:a14="http://schemas.microsoft.com/office/drawing/2010/main" val="0"/>
+                            </a:ext>
+                          </a:extLst>
+                        </a:blip>
+                        <a:srcRect/>
                         <a:stretch>
                           <a:fillRect/>
                         </a:stretch>
                       </pic:blipFill>
-                      <pic:spPr>
+                      <pic:spPr bwMode="auto">
                         <a:xfrm>
                           <a:off x="0" y="0"/>
-                          <a:ext cx="5400040" cy="2529205"/>
+                          <a:ext cx="4572000" cy="2398395"/>
                         </a:xfrm>
                         <a:prstGeom prst="rect">
                           <a:avLst/>
                         </a:prstGeom>
+                        <a:noFill/>
+                        <a:ln>
+                          <a:noFill/>
+                        </a:ln>
                       </pic:spPr>
                     </pic:pic>
                   </a:graphicData>
@@ -4557,17 +4521,7 @@
               <w:sz w:val="24"/>
               <w:szCs w:val="24"/>
             </w:rPr>
-            <w:t xml:space="preserve">-Strike: </w:t>
-          </w:r>
-          <w:r>
-            <w:rPr>
-              <w:rFonts w:ascii="Arial" w:hAnsi="Arial" w:cs="Arial"/>
-              <w:b/>
-              <w:bCs/>
-              <w:sz w:val="24"/>
-              <w:szCs w:val="24"/>
-            </w:rPr>
-            <w:t xml:space="preserve">Global Offensive </w:t>
+            <w:t xml:space="preserve">-Strike: Global Offensive </w:t>
           </w:r>
         </w:p>
         <w:p>
@@ -4659,6 +4613,7 @@
           <w:r>
             <w:rPr>
               <w:rFonts w:ascii="Arial" w:hAnsi="Arial" w:cs="Arial"/>
+              <w:noProof/>
               <w:sz w:val="24"/>
               <w:szCs w:val="24"/>
             </w:rPr>
@@ -4731,14 +4686,151 @@
               <w:szCs w:val="24"/>
             </w:rPr>
           </w:pPr>
+          <w:r>
+            <w:rPr>
+              <w:rFonts w:ascii="Arial" w:hAnsi="Arial" w:cs="Arial"/>
+              <w:sz w:val="24"/>
+              <w:szCs w:val="24"/>
+            </w:rPr>
+            <w:t>No geral, CS:GO apresenta novos mapas, personagens e armas e oferece versões atualizadas dos mapas clássicos de Counter-Strike. Além disso, CS:GO introduz novos modos de jogo como Corrida Armada, "</w:t>
+          </w:r>
           <w:proofErr w:type="spellStart"/>
           <w:r>
             <w:rPr>
               <w:rFonts w:ascii="Arial" w:hAnsi="Arial" w:cs="Arial"/>
-              <w:sz w:val="24"/>
-              <w:szCs w:val="24"/>
-            </w:rPr>
-            <w:t>dqdq</w:t>
+              <w:i/>
+              <w:iCs/>
+              <w:sz w:val="24"/>
+              <w:szCs w:val="24"/>
+            </w:rPr>
+            <w:t>Flying</w:t>
+          </w:r>
+          <w:proofErr w:type="spellEnd"/>
+          <w:r>
+            <w:rPr>
+              <w:rFonts w:ascii="Arial" w:hAnsi="Arial" w:cs="Arial"/>
+              <w:sz w:val="24"/>
+              <w:szCs w:val="24"/>
+            </w:rPr>
+            <w:t xml:space="preserve"> </w:t>
+          </w:r>
+          <w:proofErr w:type="spellStart"/>
+          <w:r>
+            <w:rPr>
+              <w:rFonts w:ascii="Arial" w:hAnsi="Arial" w:cs="Arial"/>
+              <w:i/>
+              <w:iCs/>
+              <w:sz w:val="24"/>
+              <w:szCs w:val="24"/>
+            </w:rPr>
+            <w:t>Scoutsman</w:t>
+          </w:r>
+          <w:proofErr w:type="spellEnd"/>
+          <w:r>
+            <w:rPr>
+              <w:rFonts w:ascii="Arial" w:hAnsi="Arial" w:cs="Arial"/>
+              <w:sz w:val="24"/>
+              <w:szCs w:val="24"/>
+            </w:rPr>
+            <w:t>" e "</w:t>
+          </w:r>
+          <w:proofErr w:type="spellStart"/>
+          <w:r>
+            <w:rPr>
+              <w:rFonts w:ascii="Arial" w:hAnsi="Arial" w:cs="Arial"/>
+              <w:i/>
+              <w:iCs/>
+              <w:sz w:val="24"/>
+              <w:szCs w:val="24"/>
+            </w:rPr>
+            <w:t>Wingman</w:t>
+          </w:r>
+          <w:proofErr w:type="spellEnd"/>
+          <w:r>
+            <w:rPr>
+              <w:rFonts w:ascii="Arial" w:hAnsi="Arial" w:cs="Arial"/>
+              <w:sz w:val="24"/>
+              <w:szCs w:val="24"/>
+            </w:rPr>
+            <w:t xml:space="preserve">", e a criação de </w:t>
+          </w:r>
+          <w:r>
+            <w:rPr>
+              <w:rFonts w:ascii="Arial" w:hAnsi="Arial" w:cs="Arial"/>
+              <w:sz w:val="24"/>
+              <w:szCs w:val="24"/>
+            </w:rPr>
+            <w:t>partidas</w:t>
+          </w:r>
+          <w:r>
+            <w:rPr>
+              <w:rFonts w:ascii="Arial" w:hAnsi="Arial" w:cs="Arial"/>
+              <w:sz w:val="24"/>
+              <w:szCs w:val="24"/>
+            </w:rPr>
+            <w:t xml:space="preserve"> de </w:t>
+          </w:r>
+          <w:proofErr w:type="spellStart"/>
+          <w:r>
+            <w:rPr>
+              <w:rFonts w:ascii="Arial" w:hAnsi="Arial" w:cs="Arial"/>
+              <w:i/>
+              <w:iCs/>
+              <w:sz w:val="24"/>
+              <w:szCs w:val="24"/>
+            </w:rPr>
+            <w:t>matchmaking</w:t>
+          </w:r>
+          <w:proofErr w:type="spellEnd"/>
+          <w:r>
+            <w:rPr>
+              <w:rFonts w:ascii="Arial" w:hAnsi="Arial" w:cs="Arial"/>
+              <w:sz w:val="24"/>
+              <w:szCs w:val="24"/>
+            </w:rPr>
+            <w:t>, ou competitivas, online e através de um sistema de formato de grupos por nível de habilidade.</w:t>
+          </w:r>
+        </w:p>
+        <w:p>
+          <w:pPr>
+            <w:rPr>
+              <w:rFonts w:ascii="Arial" w:hAnsi="Arial" w:cs="Arial"/>
+              <w:b/>
+              <w:bCs/>
+              <w:sz w:val="24"/>
+              <w:szCs w:val="24"/>
+            </w:rPr>
+          </w:pPr>
+          <w:r>
+            <w:rPr>
+              <w:rFonts w:ascii="Arial" w:hAnsi="Arial" w:cs="Arial"/>
+              <w:b/>
+              <w:bCs/>
+              <w:sz w:val="24"/>
+              <w:szCs w:val="24"/>
+            </w:rPr>
+            <w:t xml:space="preserve">CSGO </w:t>
+          </w:r>
+          <w:r>
+            <w:rPr>
+              <w:rFonts w:ascii="Arial" w:hAnsi="Arial" w:cs="Arial"/>
+              <w:b/>
+              <w:bCs/>
+              <w:sz w:val="24"/>
+              <w:szCs w:val="24"/>
+            </w:rPr>
+            <w:t xml:space="preserve">e os </w:t>
+          </w:r>
+          <w:proofErr w:type="spellStart"/>
+          <w:r>
+            <w:rPr>
+              <w:rFonts w:ascii="Arial" w:hAnsi="Arial" w:cs="Arial"/>
+              <w:b/>
+              <w:bCs/>
+              <w:sz w:val="24"/>
+              <w:szCs w:val="24"/>
+            </w:rPr>
+            <w:t>eSports</w:t>
           </w:r>
           <w:proofErr w:type="spellEnd"/>
         </w:p>
@@ -4750,6 +4842,160 @@
               <w:szCs w:val="24"/>
             </w:rPr>
           </w:pPr>
+          <w:r>
+            <w:rPr>
+              <w:rFonts w:ascii="Arial" w:hAnsi="Arial" w:cs="Arial"/>
+              <w:sz w:val="24"/>
+              <w:szCs w:val="24"/>
+            </w:rPr>
+            <w:t xml:space="preserve">Uma das características principais de Counter Strike que torna o jogo tão popular até os dias de hoje são a acessibilidade e a competividade gerada pela cultura do jogo. Naturalmente, essa competitividade faz com que o jogo se torne atraente para jogadores que buscam se aprimorar </w:t>
+          </w:r>
+          <w:r>
+            <w:rPr>
+              <w:rFonts w:ascii="Arial" w:hAnsi="Arial" w:cs="Arial"/>
+              <w:sz w:val="24"/>
+              <w:szCs w:val="24"/>
+            </w:rPr>
+            <w:t xml:space="preserve">constantemente, tanto no individual como no coletivo. </w:t>
+          </w:r>
+          <w:r>
+            <w:rPr>
+              <w:rFonts w:ascii="Arial" w:hAnsi="Arial" w:cs="Arial"/>
+              <w:sz w:val="24"/>
+              <w:szCs w:val="24"/>
+            </w:rPr>
+            <w:t xml:space="preserve">A mecânica simples, mas desafiadora, torna o jogo fácil de entender, mas difícil de dominar, o que o torna atraente para uma </w:t>
+          </w:r>
+          <w:r>
+            <w:rPr>
+              <w:rFonts w:ascii="Arial" w:hAnsi="Arial" w:cs="Arial"/>
+              <w:sz w:val="24"/>
+              <w:szCs w:val="24"/>
+            </w:rPr>
+            <w:t xml:space="preserve">ambas </w:t>
+          </w:r>
+          <w:r>
+            <w:rPr>
+              <w:rFonts w:ascii="Arial" w:hAnsi="Arial" w:cs="Arial"/>
+              <w:sz w:val="24"/>
+              <w:szCs w:val="24"/>
+            </w:rPr>
+            <w:t>as audiências</w:t>
+          </w:r>
+          <w:r>
+            <w:rPr>
+              <w:rFonts w:ascii="Arial" w:hAnsi="Arial" w:cs="Arial"/>
+              <w:sz w:val="24"/>
+              <w:szCs w:val="24"/>
+            </w:rPr>
+            <w:t xml:space="preserve">, tanto para jogadores </w:t>
+          </w:r>
+          <w:r>
+            <w:rPr>
+              <w:rFonts w:ascii="Arial" w:hAnsi="Arial" w:cs="Arial"/>
+              <w:sz w:val="24"/>
+              <w:szCs w:val="24"/>
+            </w:rPr>
+            <w:t>novatos até jogadores experientes.</w:t>
+          </w:r>
+        </w:p>
+        <w:p>
+          <w:pPr>
+            <w:rPr>
+              <w:rFonts w:ascii="Arial" w:hAnsi="Arial" w:cs="Arial"/>
+              <w:sz w:val="24"/>
+              <w:szCs w:val="24"/>
+            </w:rPr>
+          </w:pPr>
+          <w:r>
+            <w:rPr>
+              <w:rFonts w:ascii="Arial" w:hAnsi="Arial" w:cs="Arial"/>
+              <w:sz w:val="24"/>
+              <w:szCs w:val="24"/>
+            </w:rPr>
+            <w:t xml:space="preserve">A partir destas características juntamente com sua popularidade, foi se gerando um dos cenários de competitivos em jogos eletrônicos mais influenciadores da indústria de todos os tempos. </w:t>
+          </w:r>
+        </w:p>
+        <w:p>
+          <w:pPr>
+            <w:jc w:val="center"/>
+            <w:rPr>
+              <w:rFonts w:ascii="Arial" w:hAnsi="Arial" w:cs="Arial"/>
+              <w:sz w:val="24"/>
+              <w:szCs w:val="24"/>
+            </w:rPr>
+          </w:pPr>
+          <w:r>
+            <w:rPr>
+              <w:noProof/>
+            </w:rPr>
+            <w:lastRenderedPageBreak/>
+            <w:drawing>
+              <wp:inline distT="0" distB="0" distL="0" distR="0" wp14:anchorId="11664DBC" wp14:editId="35980306">
+                <wp:extent cx="3303917" cy="2201706"/>
+                <wp:effectExtent l="0" t="0" r="0" b="8255"/>
+                <wp:docPr id="721547102" name="Imagem 3" descr="Counter-Strike: Global Offensive Major Championships – Wikipédia, a  enciclopédia livre"/>
+                <wp:cNvGraphicFramePr>
+                  <a:graphicFrameLocks xmlns:a="http://schemas.openxmlformats.org/drawingml/2006/main" noChangeAspect="1"/>
+                </wp:cNvGraphicFramePr>
+                <a:graphic xmlns:a="http://schemas.openxmlformats.org/drawingml/2006/main">
+                  <a:graphicData uri="http://schemas.openxmlformats.org/drawingml/2006/picture">
+                    <pic:pic xmlns:pic="http://schemas.openxmlformats.org/drawingml/2006/picture">
+                      <pic:nvPicPr>
+                        <pic:cNvPr id="0" name="Picture 5" descr="Counter-Strike: Global Offensive Major Championships – Wikipédia, a  enciclopédia livre"/>
+                        <pic:cNvPicPr>
+                          <a:picLocks noChangeAspect="1" noChangeArrowheads="1"/>
+                        </pic:cNvPicPr>
+                      </pic:nvPicPr>
+                      <pic:blipFill>
+                        <a:blip r:embed="rId11" cstate="print">
+                          <a:extLst>
+                            <a:ext uri="{28A0092B-C50C-407E-A947-70E740481C1C}">
+                              <a14:useLocalDpi xmlns:a14="http://schemas.microsoft.com/office/drawing/2010/main" val="0"/>
+                            </a:ext>
+                          </a:extLst>
+                        </a:blip>
+                        <a:srcRect/>
+                        <a:stretch>
+                          <a:fillRect/>
+                        </a:stretch>
+                      </pic:blipFill>
+                      <pic:spPr bwMode="auto">
+                        <a:xfrm>
+                          <a:off x="0" y="0"/>
+                          <a:ext cx="3310268" cy="2205938"/>
+                        </a:xfrm>
+                        <a:prstGeom prst="rect">
+                          <a:avLst/>
+                        </a:prstGeom>
+                        <a:noFill/>
+                        <a:ln>
+                          <a:noFill/>
+                        </a:ln>
+                      </pic:spPr>
+                    </pic:pic>
+                  </a:graphicData>
+                </a:graphic>
+              </wp:inline>
+            </w:drawing>
+          </w:r>
+        </w:p>
+        <w:p>
+          <w:pPr>
+            <w:rPr>
+              <w:rFonts w:ascii="Arial" w:hAnsi="Arial" w:cs="Arial"/>
+              <w:sz w:val="24"/>
+              <w:szCs w:val="24"/>
+            </w:rPr>
+          </w:pPr>
+          <w:r>
+            <w:rPr>
+              <w:rFonts w:ascii="Arial" w:hAnsi="Arial" w:cs="Arial"/>
+              <w:sz w:val="24"/>
+              <w:szCs w:val="24"/>
+            </w:rPr>
+            <w:t>Falar sobre os torneios e o cenário</w:t>
+          </w:r>
         </w:p>
         <w:p>
           <w:pPr>

</xml_diff>

<commit_message>
Correção página eSports + Validação campos
</commit_message>
<xml_diff>
--- a/Documentação/Documentação.docx
+++ b/Documentação/Documentação.docx
@@ -2283,13 +2283,13 @@
             <mc:AlternateContent>
               <mc:Choice Requires="wps">
                 <w:drawing>
-                  <wp:anchor distT="0" distB="0" distL="114300" distR="114300" simplePos="0" relativeHeight="251661312" behindDoc="1" locked="0" layoutInCell="1" allowOverlap="1" wp14:anchorId="003E74FB" wp14:editId="2C5DBDF8">
+                  <wp:anchor distT="0" distB="0" distL="114300" distR="114300" simplePos="0" relativeHeight="251661312" behindDoc="1" locked="0" layoutInCell="1" allowOverlap="1" wp14:anchorId="003E74FB" wp14:editId="5E56B3ED">
                     <wp:simplePos x="0" y="0"/>
                     <wp:positionH relativeFrom="margin">
-                      <wp:posOffset>-348615</wp:posOffset>
+                      <wp:posOffset>-367665</wp:posOffset>
                     </wp:positionH>
                     <wp:positionV relativeFrom="paragraph">
-                      <wp:posOffset>3849370</wp:posOffset>
+                      <wp:posOffset>4697095</wp:posOffset>
                     </wp:positionV>
                     <wp:extent cx="2915285" cy="379095"/>
                     <wp:effectExtent l="0" t="0" r="0" b="1905"/>
@@ -2385,7 +2385,7 @@
                     <v:stroke joinstyle="miter"/>
                     <v:path gradientshapeok="t" o:connecttype="rect"/>
                   </v:shapetype>
-                  <v:shape id="Documentação" o:spid="_x0000_s1027" type="#_x0000_t202" style="position:absolute;margin-left:-27.45pt;margin-top:303.1pt;width:229.55pt;height:29.85pt;z-index:-251655168;visibility:visible;mso-wrap-style:square;mso-width-percent:0;mso-height-percent:0;mso-wrap-distance-left:9pt;mso-wrap-distance-top:0;mso-wrap-distance-right:9pt;mso-wrap-distance-bottom:0;mso-position-horizontal:absolute;mso-position-horizontal-relative:margin;mso-position-vertical:absolute;mso-position-vertical-relative:text;mso-width-percent:0;mso-height-percent:0;mso-width-relative:margin;mso-height-relative:margin;v-text-anchor:top" o:gfxdata="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" filled="f" stroked="f" strokeweight="1pt">
+                  <v:shape id="Documentação" o:spid="_x0000_s1027" type="#_x0000_t202" style="position:absolute;margin-left:-28.95pt;margin-top:369.85pt;width:229.55pt;height:29.85pt;z-index:-251655168;visibility:visible;mso-wrap-style:square;mso-width-percent:0;mso-height-percent:0;mso-wrap-distance-left:9pt;mso-wrap-distance-top:0;mso-wrap-distance-right:9pt;mso-wrap-distance-bottom:0;mso-position-horizontal:absolute;mso-position-horizontal-relative:margin;mso-position-vertical:absolute;mso-position-vertical-relative:text;mso-width-percent:0;mso-height-percent:0;mso-width-relative:margin;mso-height-relative:margin;v-text-anchor:top" o:gfxdata="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" filled="f" stroked="f" strokeweight="1pt">
                     <v:textbox>
                       <w:txbxContent>
                         <w:p>
@@ -2425,281 +2425,13 @@
             <mc:AlternateContent>
               <mc:Choice Requires="wps">
                 <w:drawing>
-                  <wp:anchor distT="0" distB="0" distL="114300" distR="114300" simplePos="0" relativeHeight="251663360" behindDoc="1" locked="0" layoutInCell="1" allowOverlap="1" wp14:anchorId="298D5DEF" wp14:editId="641949CD">
+                  <wp:anchor distT="0" distB="0" distL="114300" distR="114300" simplePos="0" relativeHeight="251659007" behindDoc="1" locked="0" layoutInCell="1" allowOverlap="1" wp14:anchorId="15ECA101" wp14:editId="694490AE">
                     <wp:simplePos x="0" y="0"/>
                     <wp:positionH relativeFrom="margin">
-                      <wp:posOffset>-327875</wp:posOffset>
+                      <wp:posOffset>-388620</wp:posOffset>
                     </wp:positionH>
                     <wp:positionV relativeFrom="paragraph">
-                      <wp:posOffset>4369435</wp:posOffset>
-                    </wp:positionV>
-                    <wp:extent cx="3907155" cy="939800"/>
-                    <wp:effectExtent l="0" t="0" r="0" b="0"/>
-                    <wp:wrapTight wrapText="bothSides">
-                      <wp:wrapPolygon edited="0">
-                        <wp:start x="316" y="0"/>
-                        <wp:lineTo x="316" y="21016"/>
-                        <wp:lineTo x="21168" y="21016"/>
-                        <wp:lineTo x="21168" y="0"/>
-                        <wp:lineTo x="316" y="0"/>
-                      </wp:wrapPolygon>
-                    </wp:wrapTight>
-                    <wp:docPr id="861232212" name="Documentação"/>
-                    <wp:cNvGraphicFramePr>
-                      <a:graphicFrameLocks xmlns:a="http://schemas.openxmlformats.org/drawingml/2006/main"/>
-                    </wp:cNvGraphicFramePr>
-                    <a:graphic xmlns:a="http://schemas.openxmlformats.org/drawingml/2006/main">
-                      <a:graphicData uri="http://schemas.microsoft.com/office/word/2010/wordprocessingShape">
-                        <wps:wsp>
-                          <wps:cNvSpPr txBox="1">
-                            <a:spLocks noChangeArrowheads="1"/>
-                          </wps:cNvSpPr>
-                          <wps:spPr bwMode="auto">
-                            <a:xfrm>
-                              <a:off x="0" y="0"/>
-                              <a:ext cx="3907155" cy="939800"/>
-                            </a:xfrm>
-                            <a:prstGeom prst="rect">
-                              <a:avLst/>
-                            </a:prstGeom>
-                            <a:noFill/>
-                            <a:ln>
-                              <a:noFill/>
-                              <a:headEnd/>
-                              <a:tailEnd/>
-                            </a:ln>
-                          </wps:spPr>
-                          <wps:style>
-                            <a:lnRef idx="2">
-                              <a:schemeClr val="dk1"/>
-                            </a:lnRef>
-                            <a:fillRef idx="1">
-                              <a:schemeClr val="lt1"/>
-                            </a:fillRef>
-                            <a:effectRef idx="0">
-                              <a:schemeClr val="dk1"/>
-                            </a:effectRef>
-                            <a:fontRef idx="minor">
-                              <a:schemeClr val="dk1"/>
-                            </a:fontRef>
-                          </wps:style>
-                          <wps:txbx>
-                            <w:txbxContent>
-                              <w:p>
-                                <w:pPr>
-                                  <w:rPr>
-                                    <w:rFonts w:ascii="Counter-Strike" w:hAnsi="Counter-Strike"/>
-                                    <w:color w:val="FFFFFF" w:themeColor="background1"/>
-                                    <w:sz w:val="36"/>
-                                    <w:szCs w:val="36"/>
-                                  </w:rPr>
-                                </w:pPr>
-                                <w:r>
-                                  <w:rPr>
-                                    <w:rFonts w:ascii="Counter-Strike" w:hAnsi="Counter-Strike"/>
-                                    <w:color w:val="FFFFFF" w:themeColor="background1"/>
-                                    <w:sz w:val="36"/>
-                                    <w:szCs w:val="36"/>
-                                  </w:rPr>
-                                  <w:t>Por:</w:t>
-                                </w:r>
-                              </w:p>
-                              <w:p>
-                                <w:pPr>
-                                  <w:rPr>
-                                    <w:rFonts w:ascii="Counter-Strike" w:hAnsi="Counter-Strike"/>
-                                    <w:color w:val="FFFFFF" w:themeColor="background1"/>
-                                    <w:sz w:val="36"/>
-                                    <w:szCs w:val="36"/>
-                                  </w:rPr>
-                                </w:pPr>
-                                <w:r>
-                                  <w:rPr>
-                                    <w:rFonts w:ascii="Counter-Strike" w:hAnsi="Counter-Strike"/>
-                                    <w:color w:val="FFFFFF" w:themeColor="background1"/>
-                                    <w:sz w:val="36"/>
-                                    <w:szCs w:val="36"/>
-                                  </w:rPr>
-                                  <w:t>Matheus Kyoshi Shoji</w:t>
-                                </w:r>
-                                <w:r>
-                                  <w:rPr>
-                                    <w:rFonts w:ascii="Counter-Strike" w:hAnsi="Counter-Strike"/>
-                                    <w:color w:val="FFFFFF" w:themeColor="background1"/>
-                                    <w:sz w:val="36"/>
-                                    <w:szCs w:val="36"/>
-                                  </w:rPr>
-                                  <w:t xml:space="preserve">  </w:t>
-                                </w:r>
-                              </w:p>
-                              <w:p>
-                                <w:pPr>
-                                  <w:rPr>
-                                    <w:rFonts w:ascii="Counter-Strike" w:hAnsi="Counter-Strike"/>
-                                    <w:color w:val="FFFFFF" w:themeColor="background1"/>
-                                    <w:sz w:val="36"/>
-                                    <w:szCs w:val="36"/>
-                                  </w:rPr>
-                                </w:pPr>
-                                <w:r>
-                                  <w:rPr>
-                                    <w:rFonts w:ascii="Counter-Strike" w:hAnsi="Counter-Strike"/>
-                                    <w:color w:val="FFFFFF" w:themeColor="background1"/>
-                                    <w:sz w:val="24"/>
-                                    <w:szCs w:val="24"/>
-                                  </w:rPr>
-                                  <w:t>RA</w:t>
-                                </w:r>
-                                <w:r>
-                                  <w:rPr>
-                                    <w:rFonts w:ascii="Counter-Strike" w:hAnsi="Counter-Strike"/>
-                                    <w:color w:val="FFFFFF" w:themeColor="background1"/>
-                                    <w:sz w:val="24"/>
-                                    <w:szCs w:val="24"/>
-                                  </w:rPr>
-                                  <w:t xml:space="preserve"> 01232013</w:t>
-                                </w:r>
-                                <w:r>
-                                  <w:rPr>
-                                    <w:rFonts w:ascii="Counter-Strike" w:hAnsi="Counter-Strike"/>
-                                    <w:color w:val="FFFFFF" w:themeColor="background1"/>
-                                    <w:sz w:val="24"/>
-                                    <w:szCs w:val="24"/>
-                                  </w:rPr>
-                                  <w:t xml:space="preserve"> </w:t>
-                                </w:r>
-                              </w:p>
-                            </w:txbxContent>
-                          </wps:txbx>
-                          <wps:bodyPr rot="0" vert="horz" wrap="square" lIns="91440" tIns="45720" rIns="91440" bIns="45720" anchor="t" anchorCtr="0">
-                            <a:noAutofit/>
-                          </wps:bodyPr>
-                        </wps:wsp>
-                      </a:graphicData>
-                    </a:graphic>
-                    <wp14:sizeRelH relativeFrom="margin">
-                      <wp14:pctWidth>0</wp14:pctWidth>
-                    </wp14:sizeRelH>
-                    <wp14:sizeRelV relativeFrom="margin">
-                      <wp14:pctHeight>0</wp14:pctHeight>
-                    </wp14:sizeRelV>
-                  </wp:anchor>
-                </w:drawing>
-              </mc:Choice>
-              <mc:Fallback>
-                <w:pict>
-                  <v:shape w14:anchorId="298D5DEF" id="_x0000_s1028" type="#_x0000_t202" style="position:absolute;margin-left:-25.8pt;margin-top:344.05pt;width:307.65pt;height:74pt;z-index:-251653120;visibility:visible;mso-wrap-style:square;mso-width-percent:0;mso-height-percent:0;mso-wrap-distance-left:9pt;mso-wrap-distance-top:0;mso-wrap-distance-right:9pt;mso-wrap-distance-bottom:0;mso-position-horizontal:absolute;mso-position-horizontal-relative:margin;mso-position-vertical:absolute;mso-position-vertical-relative:text;mso-width-percent:0;mso-height-percent:0;mso-width-relative:margin;mso-height-relative:margin;v-text-anchor:top" o:gfxdata="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" filled="f" stroked="f" strokeweight="1pt">
-                    <v:textbox>
-                      <w:txbxContent>
-                        <w:p>
-                          <w:pPr>
-                            <w:rPr>
-                              <w:rFonts w:ascii="Counter-Strike" w:hAnsi="Counter-Strike"/>
-                              <w:color w:val="FFFFFF" w:themeColor="background1"/>
-                              <w:sz w:val="36"/>
-                              <w:szCs w:val="36"/>
-                            </w:rPr>
-                          </w:pPr>
-                          <w:r>
-                            <w:rPr>
-                              <w:rFonts w:ascii="Counter-Strike" w:hAnsi="Counter-Strike"/>
-                              <w:color w:val="FFFFFF" w:themeColor="background1"/>
-                              <w:sz w:val="36"/>
-                              <w:szCs w:val="36"/>
-                            </w:rPr>
-                            <w:t>Por:</w:t>
-                          </w:r>
-                        </w:p>
-                        <w:p>
-                          <w:pPr>
-                            <w:rPr>
-                              <w:rFonts w:ascii="Counter-Strike" w:hAnsi="Counter-Strike"/>
-                              <w:color w:val="FFFFFF" w:themeColor="background1"/>
-                              <w:sz w:val="36"/>
-                              <w:szCs w:val="36"/>
-                            </w:rPr>
-                          </w:pPr>
-                          <w:r>
-                            <w:rPr>
-                              <w:rFonts w:ascii="Counter-Strike" w:hAnsi="Counter-Strike"/>
-                              <w:color w:val="FFFFFF" w:themeColor="background1"/>
-                              <w:sz w:val="36"/>
-                              <w:szCs w:val="36"/>
-                            </w:rPr>
-                            <w:t>Matheus Kyoshi Shoji</w:t>
-                          </w:r>
-                          <w:r>
-                            <w:rPr>
-                              <w:rFonts w:ascii="Counter-Strike" w:hAnsi="Counter-Strike"/>
-                              <w:color w:val="FFFFFF" w:themeColor="background1"/>
-                              <w:sz w:val="36"/>
-                              <w:szCs w:val="36"/>
-                            </w:rPr>
-                            <w:t xml:space="preserve">  </w:t>
-                          </w:r>
-                        </w:p>
-                        <w:p>
-                          <w:pPr>
-                            <w:rPr>
-                              <w:rFonts w:ascii="Counter-Strike" w:hAnsi="Counter-Strike"/>
-                              <w:color w:val="FFFFFF" w:themeColor="background1"/>
-                              <w:sz w:val="36"/>
-                              <w:szCs w:val="36"/>
-                            </w:rPr>
-                          </w:pPr>
-                          <w:r>
-                            <w:rPr>
-                              <w:rFonts w:ascii="Counter-Strike" w:hAnsi="Counter-Strike"/>
-                              <w:color w:val="FFFFFF" w:themeColor="background1"/>
-                              <w:sz w:val="24"/>
-                              <w:szCs w:val="24"/>
-                            </w:rPr>
-                            <w:t>RA</w:t>
-                          </w:r>
-                          <w:r>
-                            <w:rPr>
-                              <w:rFonts w:ascii="Counter-Strike" w:hAnsi="Counter-Strike"/>
-                              <w:color w:val="FFFFFF" w:themeColor="background1"/>
-                              <w:sz w:val="24"/>
-                              <w:szCs w:val="24"/>
-                            </w:rPr>
-                            <w:t xml:space="preserve"> 01232013</w:t>
-                          </w:r>
-                          <w:r>
-                            <w:rPr>
-                              <w:rFonts w:ascii="Counter-Strike" w:hAnsi="Counter-Strike"/>
-                              <w:color w:val="FFFFFF" w:themeColor="background1"/>
-                              <w:sz w:val="24"/>
-                              <w:szCs w:val="24"/>
-                            </w:rPr>
-                            <w:t xml:space="preserve"> </w:t>
-                          </w:r>
-                        </w:p>
-                      </w:txbxContent>
-                    </v:textbox>
-                    <w10:wrap type="tight" anchorx="margin"/>
-                  </v:shape>
-                </w:pict>
-              </mc:Fallback>
-            </mc:AlternateContent>
-          </w:r>
-          <w:r>
-            <w:rPr>
-              <w:rFonts w:ascii="Arial" w:hAnsi="Arial" w:cs="Arial"/>
-              <w:noProof/>
-              <w:sz w:val="24"/>
-              <w:szCs w:val="24"/>
-            </w:rPr>
-            <mc:AlternateContent>
-              <mc:Choice Requires="wps">
-                <w:drawing>
-                  <wp:anchor distT="0" distB="0" distL="114300" distR="114300" simplePos="0" relativeHeight="251659007" behindDoc="1" locked="0" layoutInCell="1" allowOverlap="1" wp14:anchorId="15ECA101" wp14:editId="7C39B7CA">
-                    <wp:simplePos x="0" y="0"/>
-                    <wp:positionH relativeFrom="margin">
-                      <wp:posOffset>-350544</wp:posOffset>
-                    </wp:positionH>
-                    <wp:positionV relativeFrom="paragraph">
-                      <wp:posOffset>2742985</wp:posOffset>
+                      <wp:posOffset>3228340</wp:posOffset>
                     </wp:positionV>
                     <wp:extent cx="3735237" cy="1138687"/>
                     <wp:effectExtent l="0" t="0" r="0" b="4445"/>
@@ -2769,25 +2501,7 @@
                                     <w:sz w:val="72"/>
                                     <w:szCs w:val="72"/>
                                   </w:rPr>
-                                  <w:t xml:space="preserve">Counter </w:t>
-                                </w:r>
-                                <w:r>
-                                  <w:rPr>
-                                    <w:rFonts w:ascii="Counter-Strike" w:hAnsi="Counter-Strike"/>
-                                    <w:color w:val="FFFFFF" w:themeColor="background1"/>
-                                    <w:sz w:val="72"/>
-                                    <w:szCs w:val="72"/>
-                                  </w:rPr>
-                                  <w:t xml:space="preserve">- </w:t>
-                                </w:r>
-                                <w:r>
-                                  <w:rPr>
-                                    <w:rFonts w:ascii="Counter-Strike" w:hAnsi="Counter-Strike"/>
-                                    <w:color w:val="FFFFFF" w:themeColor="background1"/>
-                                    <w:sz w:val="72"/>
-                                    <w:szCs w:val="72"/>
-                                  </w:rPr>
-                                  <w:t>Strike Project</w:t>
+                                  <w:t>Operação CS - Brasil</w:t>
                                 </w:r>
                               </w:p>
                               <w:p>
@@ -2828,7 +2542,7 @@
               </mc:Choice>
               <mc:Fallback>
                 <w:pict>
-                  <v:shape w14:anchorId="15ECA101" id="Título" o:spid="_x0000_s1029" type="#_x0000_t202" style="position:absolute;margin-left:-27.6pt;margin-top:3in;width:294.1pt;height:89.65pt;z-index:-251657473;visibility:visible;mso-wrap-style:square;mso-width-percent:0;mso-height-percent:0;mso-wrap-distance-left:9pt;mso-wrap-distance-top:0;mso-wrap-distance-right:9pt;mso-wrap-distance-bottom:0;mso-position-horizontal:absolute;mso-position-horizontal-relative:margin;mso-position-vertical:absolute;mso-position-vertical-relative:text;mso-width-percent:0;mso-height-percent:0;mso-width-relative:margin;mso-height-relative:margin;v-text-anchor:top" o:gfxdata="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" filled="f" stroked="f" strokeweight="1pt">
+                  <v:shape w14:anchorId="15ECA101" id="Título" o:spid="_x0000_s1028" type="#_x0000_t202" style="position:absolute;margin-left:-30.6pt;margin-top:254.2pt;width:294.1pt;height:89.65pt;z-index:-251657473;visibility:visible;mso-wrap-style:square;mso-width-percent:0;mso-height-percent:0;mso-wrap-distance-left:9pt;mso-wrap-distance-top:0;mso-wrap-distance-right:9pt;mso-wrap-distance-bottom:0;mso-position-horizontal:absolute;mso-position-horizontal-relative:margin;mso-position-vertical:absolute;mso-position-vertical-relative:text;mso-width-percent:0;mso-height-percent:0;mso-width-relative:margin;mso-height-relative:margin;v-text-anchor:top" o:gfxdata="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" filled="f" stroked="f" strokeweight="1pt">
                     <v:textbox>
                       <w:txbxContent>
                         <w:p>
@@ -2847,25 +2561,7 @@
                               <w:sz w:val="72"/>
                               <w:szCs w:val="72"/>
                             </w:rPr>
-                            <w:t xml:space="preserve">Counter </w:t>
-                          </w:r>
-                          <w:r>
-                            <w:rPr>
-                              <w:rFonts w:ascii="Counter-Strike" w:hAnsi="Counter-Strike"/>
-                              <w:color w:val="FFFFFF" w:themeColor="background1"/>
-                              <w:sz w:val="72"/>
-                              <w:szCs w:val="72"/>
-                            </w:rPr>
-                            <w:t xml:space="preserve">- </w:t>
-                          </w:r>
-                          <w:r>
-                            <w:rPr>
-                              <w:rFonts w:ascii="Counter-Strike" w:hAnsi="Counter-Strike"/>
-                              <w:color w:val="FFFFFF" w:themeColor="background1"/>
-                              <w:sz w:val="72"/>
-                              <w:szCs w:val="72"/>
-                            </w:rPr>
-                            <w:t>Strike Project</w:t>
+                            <w:t>Operação CS - Brasil</w:t>
                           </w:r>
                         </w:p>
                         <w:p>
@@ -2885,6 +2581,182 @@
                               <w:szCs w:val="72"/>
                             </w:rPr>
                             <w:t xml:space="preserve"> </w:t>
+                          </w:r>
+                        </w:p>
+                      </w:txbxContent>
+                    </v:textbox>
+                    <w10:wrap type="tight" anchorx="margin"/>
+                  </v:shape>
+                </w:pict>
+              </mc:Fallback>
+            </mc:AlternateContent>
+          </w:r>
+          <w:r>
+            <w:rPr>
+              <w:rFonts w:ascii="Arial" w:hAnsi="Arial" w:cs="Arial"/>
+              <w:noProof/>
+              <w:sz w:val="24"/>
+              <w:szCs w:val="24"/>
+            </w:rPr>
+            <mc:AlternateContent>
+              <mc:Choice Requires="wps">
+                <w:drawing>
+                  <wp:anchor distT="0" distB="0" distL="114300" distR="114300" simplePos="0" relativeHeight="251663360" behindDoc="1" locked="0" layoutInCell="1" allowOverlap="1" wp14:anchorId="298D5DEF" wp14:editId="22AF21E5">
+                    <wp:simplePos x="0" y="0"/>
+                    <wp:positionH relativeFrom="margin">
+                      <wp:posOffset>-346710</wp:posOffset>
+                    </wp:positionH>
+                    <wp:positionV relativeFrom="paragraph">
+                      <wp:posOffset>5121910</wp:posOffset>
+                    </wp:positionV>
+                    <wp:extent cx="3907155" cy="939800"/>
+                    <wp:effectExtent l="0" t="0" r="0" b="0"/>
+                    <wp:wrapTight wrapText="bothSides">
+                      <wp:wrapPolygon edited="0">
+                        <wp:start x="316" y="0"/>
+                        <wp:lineTo x="316" y="21016"/>
+                        <wp:lineTo x="21168" y="21016"/>
+                        <wp:lineTo x="21168" y="0"/>
+                        <wp:lineTo x="316" y="0"/>
+                      </wp:wrapPolygon>
+                    </wp:wrapTight>
+                    <wp:docPr id="861232212" name="Documentação"/>
+                    <wp:cNvGraphicFramePr>
+                      <a:graphicFrameLocks xmlns:a="http://schemas.openxmlformats.org/drawingml/2006/main"/>
+                    </wp:cNvGraphicFramePr>
+                    <a:graphic xmlns:a="http://schemas.openxmlformats.org/drawingml/2006/main">
+                      <a:graphicData uri="http://schemas.microsoft.com/office/word/2010/wordprocessingShape">
+                        <wps:wsp>
+                          <wps:cNvSpPr txBox="1">
+                            <a:spLocks noChangeArrowheads="1"/>
+                          </wps:cNvSpPr>
+                          <wps:spPr bwMode="auto">
+                            <a:xfrm>
+                              <a:off x="0" y="0"/>
+                              <a:ext cx="3907155" cy="939800"/>
+                            </a:xfrm>
+                            <a:prstGeom prst="rect">
+                              <a:avLst/>
+                            </a:prstGeom>
+                            <a:noFill/>
+                            <a:ln>
+                              <a:noFill/>
+                              <a:headEnd/>
+                              <a:tailEnd/>
+                            </a:ln>
+                          </wps:spPr>
+                          <wps:style>
+                            <a:lnRef idx="2">
+                              <a:schemeClr val="dk1"/>
+                            </a:lnRef>
+                            <a:fillRef idx="1">
+                              <a:schemeClr val="lt1"/>
+                            </a:fillRef>
+                            <a:effectRef idx="0">
+                              <a:schemeClr val="dk1"/>
+                            </a:effectRef>
+                            <a:fontRef idx="minor">
+                              <a:schemeClr val="dk1"/>
+                            </a:fontRef>
+                          </wps:style>
+                          <wps:txbx>
+                            <w:txbxContent>
+                              <w:p>
+                                <w:pPr>
+                                  <w:rPr>
+                                    <w:rFonts w:ascii="Counter-Strike" w:hAnsi="Counter-Strike"/>
+                                    <w:color w:val="FFFFFF" w:themeColor="background1"/>
+                                    <w:sz w:val="40"/>
+                                    <w:szCs w:val="40"/>
+                                  </w:rPr>
+                                </w:pPr>
+                                <w:r>
+                                  <w:rPr>
+                                    <w:rFonts w:ascii="Counter-Strike" w:hAnsi="Counter-Strike"/>
+                                    <w:color w:val="FFFFFF" w:themeColor="background1"/>
+                                    <w:sz w:val="40"/>
+                                    <w:szCs w:val="40"/>
+                                  </w:rPr>
+                                  <w:t xml:space="preserve">Matheus Kyoshi Shoji  </w:t>
+                                </w:r>
+                              </w:p>
+                              <w:p>
+                                <w:pPr>
+                                  <w:rPr>
+                                    <w:rFonts w:ascii="Counter-Strike" w:hAnsi="Counter-Strike"/>
+                                    <w:color w:val="FFFFFF" w:themeColor="background1"/>
+                                    <w:sz w:val="40"/>
+                                    <w:szCs w:val="40"/>
+                                  </w:rPr>
+                                </w:pPr>
+                                <w:r>
+                                  <w:rPr>
+                                    <w:rFonts w:ascii="Counter-Strike" w:hAnsi="Counter-Strike"/>
+                                    <w:color w:val="FFFFFF" w:themeColor="background1"/>
+                                    <w:sz w:val="28"/>
+                                    <w:szCs w:val="28"/>
+                                  </w:rPr>
+                                  <w:t xml:space="preserve">RA 01232013 </w:t>
+                                </w:r>
+                              </w:p>
+                            </w:txbxContent>
+                          </wps:txbx>
+                          <wps:bodyPr rot="0" vert="horz" wrap="square" lIns="91440" tIns="45720" rIns="91440" bIns="45720" anchor="t" anchorCtr="0">
+                            <a:noAutofit/>
+                          </wps:bodyPr>
+                        </wps:wsp>
+                      </a:graphicData>
+                    </a:graphic>
+                    <wp14:sizeRelH relativeFrom="margin">
+                      <wp14:pctWidth>0</wp14:pctWidth>
+                    </wp14:sizeRelH>
+                    <wp14:sizeRelV relativeFrom="margin">
+                      <wp14:pctHeight>0</wp14:pctHeight>
+                    </wp14:sizeRelV>
+                  </wp:anchor>
+                </w:drawing>
+              </mc:Choice>
+              <mc:Fallback>
+                <w:pict>
+                  <v:shape w14:anchorId="298D5DEF" id="_x0000_s1029" type="#_x0000_t202" style="position:absolute;margin-left:-27.3pt;margin-top:403.3pt;width:307.65pt;height:74pt;z-index:-251653120;visibility:visible;mso-wrap-style:square;mso-width-percent:0;mso-height-percent:0;mso-wrap-distance-left:9pt;mso-wrap-distance-top:0;mso-wrap-distance-right:9pt;mso-wrap-distance-bottom:0;mso-position-horizontal:absolute;mso-position-horizontal-relative:margin;mso-position-vertical:absolute;mso-position-vertical-relative:text;mso-width-percent:0;mso-height-percent:0;mso-width-relative:margin;mso-height-relative:margin;v-text-anchor:top" o:gfxdata="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" filled="f" stroked="f" strokeweight="1pt">
+                    <v:textbox>
+                      <w:txbxContent>
+                        <w:p>
+                          <w:pPr>
+                            <w:rPr>
+                              <w:rFonts w:ascii="Counter-Strike" w:hAnsi="Counter-Strike"/>
+                              <w:color w:val="FFFFFF" w:themeColor="background1"/>
+                              <w:sz w:val="40"/>
+                              <w:szCs w:val="40"/>
+                            </w:rPr>
+                          </w:pPr>
+                          <w:r>
+                            <w:rPr>
+                              <w:rFonts w:ascii="Counter-Strike" w:hAnsi="Counter-Strike"/>
+                              <w:color w:val="FFFFFF" w:themeColor="background1"/>
+                              <w:sz w:val="40"/>
+                              <w:szCs w:val="40"/>
+                            </w:rPr>
+                            <w:t xml:space="preserve">Matheus Kyoshi Shoji  </w:t>
+                          </w:r>
+                        </w:p>
+                        <w:p>
+                          <w:pPr>
+                            <w:rPr>
+                              <w:rFonts w:ascii="Counter-Strike" w:hAnsi="Counter-Strike"/>
+                              <w:color w:val="FFFFFF" w:themeColor="background1"/>
+                              <w:sz w:val="40"/>
+                              <w:szCs w:val="40"/>
+                            </w:rPr>
+                          </w:pPr>
+                          <w:r>
+                            <w:rPr>
+                              <w:rFonts w:ascii="Counter-Strike" w:hAnsi="Counter-Strike"/>
+                              <w:color w:val="FFFFFF" w:themeColor="background1"/>
+                              <w:sz w:val="28"/>
+                              <w:szCs w:val="28"/>
+                            </w:rPr>
+                            <w:t xml:space="preserve">RA 01232013 </w:t>
                           </w:r>
                         </w:p>
                       </w:txbxContent>
@@ -3285,7 +3157,25 @@
               <w:sz w:val="24"/>
               <w:szCs w:val="24"/>
             </w:rPr>
-            <w:t>Minh “Gooseman” Le</w:t>
+            <w:t>Minh “</w:t>
+          </w:r>
+          <w:proofErr w:type="spellStart"/>
+          <w:r>
+            <w:rPr>
+              <w:rFonts w:ascii="Arial" w:hAnsi="Arial" w:cs="Arial"/>
+              <w:sz w:val="24"/>
+              <w:szCs w:val="24"/>
+            </w:rPr>
+            <w:t>Gooseman</w:t>
+          </w:r>
+          <w:proofErr w:type="spellEnd"/>
+          <w:r>
+            <w:rPr>
+              <w:rFonts w:ascii="Arial" w:hAnsi="Arial" w:cs="Arial"/>
+              <w:sz w:val="24"/>
+              <w:szCs w:val="24"/>
+            </w:rPr>
+            <w:t>” Le</w:t>
           </w:r>
           <w:r>
             <w:rPr>
@@ -3301,8 +3191,18 @@
               <w:sz w:val="24"/>
               <w:szCs w:val="24"/>
             </w:rPr>
-            <w:t>Jess Cliffe</w:t>
-          </w:r>
+            <w:t xml:space="preserve">Jess </w:t>
+          </w:r>
+          <w:proofErr w:type="spellStart"/>
+          <w:r>
+            <w:rPr>
+              <w:rFonts w:ascii="Arial" w:hAnsi="Arial" w:cs="Arial"/>
+              <w:sz w:val="24"/>
+              <w:szCs w:val="24"/>
+            </w:rPr>
+            <w:t>Cliffe</w:t>
+          </w:r>
+          <w:proofErr w:type="spellEnd"/>
           <w:r>
             <w:rPr>
               <w:rFonts w:ascii="Arial" w:hAnsi="Arial" w:cs="Arial"/>
@@ -3365,7 +3265,25 @@
               <w:sz w:val="24"/>
               <w:szCs w:val="24"/>
             </w:rPr>
-            <w:t xml:space="preserve">ebe um porte para Xbox em 2003, e em 2013 para MacOs e Linux. </w:t>
+            <w:t xml:space="preserve">ebe um porte para Xbox em 2003, e em 2013 para </w:t>
+          </w:r>
+          <w:proofErr w:type="spellStart"/>
+          <w:r>
+            <w:rPr>
+              <w:rFonts w:ascii="Arial" w:hAnsi="Arial" w:cs="Arial"/>
+              <w:sz w:val="24"/>
+              <w:szCs w:val="24"/>
+            </w:rPr>
+            <w:t>MacOs</w:t>
+          </w:r>
+          <w:proofErr w:type="spellEnd"/>
+          <w:r>
+            <w:rPr>
+              <w:rFonts w:ascii="Arial" w:hAnsi="Arial" w:cs="Arial"/>
+              <w:sz w:val="24"/>
+              <w:szCs w:val="24"/>
+            </w:rPr>
+            <w:t xml:space="preserve"> e Linux. </w:t>
           </w:r>
           <w:r>
             <w:rPr>
@@ -3533,8 +3451,18 @@
               <w:sz w:val="24"/>
               <w:szCs w:val="24"/>
             </w:rPr>
-            <w:t xml:space="preserve"> introdução da plataforma Steam</w:t>
-          </w:r>
+            <w:t xml:space="preserve"> introdução da plataforma </w:t>
+          </w:r>
+          <w:proofErr w:type="spellStart"/>
+          <w:r>
+            <w:rPr>
+              <w:rFonts w:ascii="Arial" w:hAnsi="Arial" w:cs="Arial"/>
+              <w:sz w:val="24"/>
+              <w:szCs w:val="24"/>
+            </w:rPr>
+            <w:t>Steam</w:t>
+          </w:r>
+          <w:proofErr w:type="spellEnd"/>
           <w:r>
             <w:rPr>
               <w:rFonts w:ascii="Arial" w:hAnsi="Arial" w:cs="Arial"/>
@@ -3988,7 +3916,29 @@
               <w:sz w:val="24"/>
               <w:szCs w:val="24"/>
             </w:rPr>
-            <w:t>-Strike: Condition Zero</w:t>
+            <w:t xml:space="preserve">-Strike: </w:t>
+          </w:r>
+          <w:proofErr w:type="spellStart"/>
+          <w:r>
+            <w:rPr>
+              <w:rFonts w:ascii="Arial" w:hAnsi="Arial" w:cs="Arial"/>
+              <w:b/>
+              <w:bCs/>
+              <w:sz w:val="24"/>
+              <w:szCs w:val="24"/>
+            </w:rPr>
+            <w:t>Condition</w:t>
+          </w:r>
+          <w:proofErr w:type="spellEnd"/>
+          <w:r>
+            <w:rPr>
+              <w:rFonts w:ascii="Arial" w:hAnsi="Arial" w:cs="Arial"/>
+              <w:b/>
+              <w:bCs/>
+              <w:sz w:val="24"/>
+              <w:szCs w:val="24"/>
+            </w:rPr>
+            <w:t xml:space="preserve"> Zero</w:t>
           </w:r>
         </w:p>
         <w:p>
@@ -4013,7 +3963,25 @@
               <w:sz w:val="24"/>
               <w:szCs w:val="24"/>
             </w:rPr>
-            <w:t>a desenvolvedora Turtle Rock</w:t>
+            <w:t xml:space="preserve">a desenvolvedora </w:t>
+          </w:r>
+          <w:proofErr w:type="spellStart"/>
+          <w:r>
+            <w:rPr>
+              <w:rFonts w:ascii="Arial" w:hAnsi="Arial" w:cs="Arial"/>
+              <w:sz w:val="24"/>
+              <w:szCs w:val="24"/>
+            </w:rPr>
+            <w:t>Turtle</w:t>
+          </w:r>
+          <w:proofErr w:type="spellEnd"/>
+          <w:r>
+            <w:rPr>
+              <w:rFonts w:ascii="Arial" w:hAnsi="Arial" w:cs="Arial"/>
+              <w:sz w:val="24"/>
+              <w:szCs w:val="24"/>
+            </w:rPr>
+            <w:t xml:space="preserve"> Rock</w:t>
           </w:r>
           <w:r>
             <w:rPr>
@@ -4025,6 +3993,7 @@
             </w:rPr>
             <w:t xml:space="preserve"> </w:t>
           </w:r>
+          <w:proofErr w:type="spellStart"/>
           <w:r>
             <w:rPr>
               <w:rFonts w:ascii="Arial" w:hAnsi="Arial" w:cs="Arial"/>
@@ -4033,6 +4002,7 @@
             </w:rPr>
             <w:t>Studios</w:t>
           </w:r>
+          <w:proofErr w:type="spellEnd"/>
           <w:r>
             <w:rPr>
               <w:rFonts w:ascii="Arial" w:hAnsi="Arial" w:cs="Arial"/>
@@ -4047,7 +4017,25 @@
               <w:sz w:val="24"/>
               <w:szCs w:val="24"/>
             </w:rPr>
-            <w:t>Counter-Strike: Condition Zero (CS:CZ)</w:t>
+            <w:t xml:space="preserve">Counter-Strike: </w:t>
+          </w:r>
+          <w:proofErr w:type="spellStart"/>
+          <w:r>
+            <w:rPr>
+              <w:rFonts w:ascii="Arial" w:hAnsi="Arial" w:cs="Arial"/>
+              <w:sz w:val="24"/>
+              <w:szCs w:val="24"/>
+            </w:rPr>
+            <w:t>Condition</w:t>
+          </w:r>
+          <w:proofErr w:type="spellEnd"/>
+          <w:r>
+            <w:rPr>
+              <w:rFonts w:ascii="Arial" w:hAnsi="Arial" w:cs="Arial"/>
+              <w:sz w:val="24"/>
+              <w:szCs w:val="24"/>
+            </w:rPr>
+            <w:t xml:space="preserve"> Zero (CS:CZ)</w:t>
           </w:r>
           <w:r>
             <w:rPr>
@@ -4065,6 +4053,7 @@
             </w:rPr>
             <w:t xml:space="preserve"> </w:t>
           </w:r>
+          <w:proofErr w:type="spellStart"/>
           <w:r>
             <w:rPr>
               <w:rFonts w:ascii="Arial" w:hAnsi="Arial" w:cs="Arial"/>
@@ -4075,6 +4064,7 @@
             </w:rPr>
             <w:t>singleplayer</w:t>
           </w:r>
+          <w:proofErr w:type="spellEnd"/>
           <w:r>
             <w:rPr>
               <w:rFonts w:ascii="Arial" w:hAnsi="Arial" w:cs="Arial"/>
@@ -4089,7 +4079,25 @@
               <w:sz w:val="24"/>
               <w:szCs w:val="24"/>
             </w:rPr>
-            <w:t>onde os jogadores poderiam lutar contra inimigos controlados por IA. Isso diferia do foco do original na jogabilidade apenas multijogador. O jogo também introduziu novas armas, como um taser e um escudo antimotim, junto com novos modos e mapas multijogador, além de gráficos e áudio aprimorados.</w:t>
+            <w:t xml:space="preserve">onde os jogadores poderiam lutar contra inimigos controlados por IA. Isso diferia do foco do original na jogabilidade apenas multijogador. O jogo também introduziu novas armas, como um </w:t>
+          </w:r>
+          <w:proofErr w:type="spellStart"/>
+          <w:r>
+            <w:rPr>
+              <w:rFonts w:ascii="Arial" w:hAnsi="Arial" w:cs="Arial"/>
+              <w:sz w:val="24"/>
+              <w:szCs w:val="24"/>
+            </w:rPr>
+            <w:t>taser</w:t>
+          </w:r>
+          <w:proofErr w:type="spellEnd"/>
+          <w:r>
+            <w:rPr>
+              <w:rFonts w:ascii="Arial" w:hAnsi="Arial" w:cs="Arial"/>
+              <w:sz w:val="24"/>
+              <w:szCs w:val="24"/>
+            </w:rPr>
+            <w:t xml:space="preserve"> e um escudo antimotim, junto com novos modos e mapas multijogador, além de gráficos e áudio aprimorados.</w:t>
           </w:r>
           <w:r>
             <w:rPr>
@@ -4106,7 +4114,25 @@
               <w:szCs w:val="24"/>
             </w:rPr>
             <w:lastRenderedPageBreak/>
-            <w:t xml:space="preserve">complicações no desenvolvimento, Condition Zero </w:t>
+            <w:t xml:space="preserve">complicações no desenvolvimento, </w:t>
+          </w:r>
+          <w:proofErr w:type="spellStart"/>
+          <w:r>
+            <w:rPr>
+              <w:rFonts w:ascii="Arial" w:hAnsi="Arial" w:cs="Arial"/>
+              <w:sz w:val="24"/>
+              <w:szCs w:val="24"/>
+            </w:rPr>
+            <w:t>Condition</w:t>
+          </w:r>
+          <w:proofErr w:type="spellEnd"/>
+          <w:r>
+            <w:rPr>
+              <w:rFonts w:ascii="Arial" w:hAnsi="Arial" w:cs="Arial"/>
+              <w:sz w:val="24"/>
+              <w:szCs w:val="24"/>
+            </w:rPr>
+            <w:t xml:space="preserve"> Zero </w:t>
           </w:r>
           <w:r>
             <w:rPr>
@@ -4153,8 +4179,20 @@
               <w:sz w:val="24"/>
               <w:szCs w:val="24"/>
             </w:rPr>
-            <w:t>-Strike: Source</w:t>
-          </w:r>
+            <w:t xml:space="preserve">-Strike: </w:t>
+          </w:r>
+          <w:proofErr w:type="spellStart"/>
+          <w:r>
+            <w:rPr>
+              <w:rFonts w:ascii="Arial" w:hAnsi="Arial" w:cs="Arial"/>
+              <w:b/>
+              <w:bCs/>
+              <w:sz w:val="24"/>
+              <w:szCs w:val="24"/>
+            </w:rPr>
+            <w:t>Source</w:t>
+          </w:r>
+          <w:proofErr w:type="spellEnd"/>
         </w:p>
         <w:p>
           <w:pPr>
@@ -4178,23 +4216,77 @@
               <w:sz w:val="24"/>
               <w:szCs w:val="24"/>
             </w:rPr>
-            <w:t xml:space="preserve">ançado no mesmo ano de Condition Zero, </w:t>
-          </w:r>
-          <w:r>
-            <w:rPr>
-              <w:rFonts w:ascii="Arial" w:hAnsi="Arial" w:cs="Arial"/>
-              <w:sz w:val="24"/>
-              <w:szCs w:val="24"/>
-            </w:rPr>
-            <w:t>Counter-Strike: Source (CS:S)</w:t>
-          </w:r>
-          <w:r>
-            <w:rPr>
-              <w:rFonts w:ascii="Arial" w:hAnsi="Arial" w:cs="Arial"/>
-              <w:sz w:val="24"/>
-              <w:szCs w:val="24"/>
-            </w:rPr>
-            <w:t xml:space="preserve"> é considerado uma reimaginação do jogo original, mas </w:t>
+            <w:t xml:space="preserve">ançado no mesmo ano de </w:t>
+          </w:r>
+          <w:proofErr w:type="spellStart"/>
+          <w:r>
+            <w:rPr>
+              <w:rFonts w:ascii="Arial" w:hAnsi="Arial" w:cs="Arial"/>
+              <w:sz w:val="24"/>
+              <w:szCs w:val="24"/>
+            </w:rPr>
+            <w:t>Condition</w:t>
+          </w:r>
+          <w:proofErr w:type="spellEnd"/>
+          <w:r>
+            <w:rPr>
+              <w:rFonts w:ascii="Arial" w:hAnsi="Arial" w:cs="Arial"/>
+              <w:sz w:val="24"/>
+              <w:szCs w:val="24"/>
+            </w:rPr>
+            <w:t xml:space="preserve"> Zero, </w:t>
+          </w:r>
+          <w:r>
+            <w:rPr>
+              <w:rFonts w:ascii="Arial" w:hAnsi="Arial" w:cs="Arial"/>
+              <w:sz w:val="24"/>
+              <w:szCs w:val="24"/>
+            </w:rPr>
+            <w:t xml:space="preserve">Counter-Strike: </w:t>
+          </w:r>
+          <w:proofErr w:type="spellStart"/>
+          <w:r>
+            <w:rPr>
+              <w:rFonts w:ascii="Arial" w:hAnsi="Arial" w:cs="Arial"/>
+              <w:sz w:val="24"/>
+              <w:szCs w:val="24"/>
+            </w:rPr>
+            <w:t>Source</w:t>
+          </w:r>
+          <w:proofErr w:type="spellEnd"/>
+          <w:r>
+            <w:rPr>
+              <w:rFonts w:ascii="Arial" w:hAnsi="Arial" w:cs="Arial"/>
+              <w:sz w:val="24"/>
+              <w:szCs w:val="24"/>
+            </w:rPr>
+            <w:t xml:space="preserve"> (CS:S)</w:t>
+          </w:r>
+          <w:r>
+            <w:rPr>
+              <w:rFonts w:ascii="Arial" w:hAnsi="Arial" w:cs="Arial"/>
+              <w:sz w:val="24"/>
+              <w:szCs w:val="24"/>
+            </w:rPr>
+            <w:t xml:space="preserve"> é considerado uma </w:t>
+          </w:r>
+          <w:proofErr w:type="spellStart"/>
+          <w:r>
+            <w:rPr>
+              <w:rFonts w:ascii="Arial" w:hAnsi="Arial" w:cs="Arial"/>
+              <w:sz w:val="24"/>
+              <w:szCs w:val="24"/>
+            </w:rPr>
+            <w:t>reimaginação</w:t>
+          </w:r>
+          <w:proofErr w:type="spellEnd"/>
+          <w:r>
+            <w:rPr>
+              <w:rFonts w:ascii="Arial" w:hAnsi="Arial" w:cs="Arial"/>
+              <w:sz w:val="24"/>
+              <w:szCs w:val="24"/>
+            </w:rPr>
+            <w:t xml:space="preserve"> do jogo original, mas </w:t>
           </w:r>
           <w:r>
             <w:rPr>
@@ -4210,7 +4302,43 @@
               <w:sz w:val="24"/>
               <w:szCs w:val="24"/>
             </w:rPr>
-            <w:t xml:space="preserve"> Utilizando-se da nova tecnologia, Source Engine, desenvolvida para os jogos da Valve, foi introduzido ao jogo </w:t>
+            <w:t xml:space="preserve"> Utilizando-se da nova tecnologia, </w:t>
+          </w:r>
+          <w:proofErr w:type="spellStart"/>
+          <w:r>
+            <w:rPr>
+              <w:rFonts w:ascii="Arial" w:hAnsi="Arial" w:cs="Arial"/>
+              <w:sz w:val="24"/>
+              <w:szCs w:val="24"/>
+            </w:rPr>
+            <w:t>Source</w:t>
+          </w:r>
+          <w:proofErr w:type="spellEnd"/>
+          <w:r>
+            <w:rPr>
+              <w:rFonts w:ascii="Arial" w:hAnsi="Arial" w:cs="Arial"/>
+              <w:sz w:val="24"/>
+              <w:szCs w:val="24"/>
+            </w:rPr>
+            <w:t xml:space="preserve"> </w:t>
+          </w:r>
+          <w:proofErr w:type="spellStart"/>
+          <w:r>
+            <w:rPr>
+              <w:rFonts w:ascii="Arial" w:hAnsi="Arial" w:cs="Arial"/>
+              <w:sz w:val="24"/>
+              <w:szCs w:val="24"/>
+            </w:rPr>
+            <w:t>Engine</w:t>
+          </w:r>
+          <w:proofErr w:type="spellEnd"/>
+          <w:r>
+            <w:rPr>
+              <w:rFonts w:ascii="Arial" w:hAnsi="Arial" w:cs="Arial"/>
+              <w:sz w:val="24"/>
+              <w:szCs w:val="24"/>
+            </w:rPr>
+            <w:t xml:space="preserve">, desenvolvida para os jogos da Valve, foi introduzido ao jogo </w:t>
           </w:r>
           <w:r>
             <w:rPr>
@@ -4431,6 +4559,7 @@
             </w:rPr>
             <w:t>No geral, CS:GO apresenta novos mapas, personagens e armas e oferece versões atualizadas dos mapas clássicos de Counter-Strike. Além disso, CS:GO introduz novos modos de jogo como Corrida Armada, "</w:t>
           </w:r>
+          <w:proofErr w:type="spellStart"/>
           <w:r>
             <w:rPr>
               <w:rFonts w:ascii="Arial" w:hAnsi="Arial" w:cs="Arial"/>
@@ -4441,6 +4570,7 @@
             </w:rPr>
             <w:t>Flying</w:t>
           </w:r>
+          <w:proofErr w:type="spellEnd"/>
           <w:r>
             <w:rPr>
               <w:rFonts w:ascii="Arial" w:hAnsi="Arial" w:cs="Arial"/>
@@ -4449,6 +4579,7 @@
             </w:rPr>
             <w:t xml:space="preserve"> </w:t>
           </w:r>
+          <w:proofErr w:type="spellStart"/>
           <w:r>
             <w:rPr>
               <w:rFonts w:ascii="Arial" w:hAnsi="Arial" w:cs="Arial"/>
@@ -4459,6 +4590,7 @@
             </w:rPr>
             <w:t>Scoutsman</w:t>
           </w:r>
+          <w:proofErr w:type="spellEnd"/>
           <w:r>
             <w:rPr>
               <w:rFonts w:ascii="Arial" w:hAnsi="Arial" w:cs="Arial"/>
@@ -4467,6 +4599,7 @@
             </w:rPr>
             <w:t>" e "</w:t>
           </w:r>
+          <w:proofErr w:type="spellStart"/>
           <w:r>
             <w:rPr>
               <w:rFonts w:ascii="Arial" w:hAnsi="Arial" w:cs="Arial"/>
@@ -4477,6 +4610,7 @@
             </w:rPr>
             <w:t>Wingman</w:t>
           </w:r>
+          <w:proofErr w:type="spellEnd"/>
           <w:r>
             <w:rPr>
               <w:rFonts w:ascii="Arial" w:hAnsi="Arial" w:cs="Arial"/>
@@ -4485,6 +4619,7 @@
             </w:rPr>
             <w:t xml:space="preserve">", e a criação de partidas de </w:t>
           </w:r>
+          <w:proofErr w:type="spellStart"/>
           <w:r>
             <w:rPr>
               <w:rFonts w:ascii="Arial" w:hAnsi="Arial" w:cs="Arial"/>
@@ -4495,6 +4630,7 @@
             </w:rPr>
             <w:t>matchmaking</w:t>
           </w:r>
+          <w:proofErr w:type="spellEnd"/>
           <w:r>
             <w:rPr>
               <w:rFonts w:ascii="Arial" w:hAnsi="Arial" w:cs="Arial"/>
@@ -4711,7 +4847,43 @@
               <w:sz w:val="24"/>
               <w:szCs w:val="24"/>
             </w:rPr>
-            <w:t>primeiro torneio internacional de prestígio foi realizado em Dallas, Texas, no campeonato de inverno da Cyberathlete Professional League (CPL) de 2001, vencido pela equipe sueca Ninjas in Pyjamas. O torneio ofereceu um prêmio total de US$ 150.000 e ficou conhecido como o primeiro grande campeonato internacional do jogo.</w:t>
+            <w:t xml:space="preserve">primeiro torneio internacional de prestígio foi realizado em Dallas, Texas, no campeonato de inverno da </w:t>
+          </w:r>
+          <w:proofErr w:type="spellStart"/>
+          <w:r>
+            <w:rPr>
+              <w:rFonts w:ascii="Arial" w:hAnsi="Arial" w:cs="Arial"/>
+              <w:sz w:val="24"/>
+              <w:szCs w:val="24"/>
+            </w:rPr>
+            <w:t>Cyberathlete</w:t>
+          </w:r>
+          <w:proofErr w:type="spellEnd"/>
+          <w:r>
+            <w:rPr>
+              <w:rFonts w:ascii="Arial" w:hAnsi="Arial" w:cs="Arial"/>
+              <w:sz w:val="24"/>
+              <w:szCs w:val="24"/>
+            </w:rPr>
+            <w:t xml:space="preserve"> Professional League (CPL) de 2001, vencido pela equipe sueca Ninjas in </w:t>
+          </w:r>
+          <w:proofErr w:type="spellStart"/>
+          <w:r>
+            <w:rPr>
+              <w:rFonts w:ascii="Arial" w:hAnsi="Arial" w:cs="Arial"/>
+              <w:sz w:val="24"/>
+              <w:szCs w:val="24"/>
+            </w:rPr>
+            <w:t>Pyjamas</w:t>
+          </w:r>
+          <w:proofErr w:type="spellEnd"/>
+          <w:r>
+            <w:rPr>
+              <w:rFonts w:ascii="Arial" w:hAnsi="Arial" w:cs="Arial"/>
+              <w:sz w:val="24"/>
+              <w:szCs w:val="24"/>
+            </w:rPr>
+            <w:t>. O torneio ofereceu um prêmio total de US$ 150.000 e ficou conhecido como o primeiro grande campeonato internacional do jogo.</w:t>
           </w:r>
         </w:p>
         <w:p>
@@ -4762,8 +4934,20 @@
               <w:sz w:val="24"/>
               <w:szCs w:val="24"/>
             </w:rPr>
-            <w:t>Major Championships</w:t>
-          </w:r>
+            <w:t xml:space="preserve">Major </w:t>
+          </w:r>
+          <w:proofErr w:type="spellStart"/>
+          <w:r>
+            <w:rPr>
+              <w:rFonts w:ascii="Arial" w:hAnsi="Arial" w:cs="Arial"/>
+              <w:i/>
+              <w:iCs/>
+              <w:sz w:val="24"/>
+              <w:szCs w:val="24"/>
+            </w:rPr>
+            <w:t>Championships</w:t>
+          </w:r>
+          <w:proofErr w:type="spellEnd"/>
           <w:r>
             <w:rPr>
               <w:rFonts w:ascii="Arial" w:hAnsi="Arial" w:cs="Arial"/>
@@ -4857,15 +5041,69 @@
               <w:sz w:val="24"/>
               <w:szCs w:val="24"/>
             </w:rPr>
-            <w:t xml:space="preserve">Atualmente em 2023, de acordo com site Gamalytic, o Brasil é o quarto país com mais jogadores ativos em Counter Strike. </w:t>
-          </w:r>
-          <w:r>
-            <w:rPr>
-              <w:rFonts w:ascii="Arial" w:hAnsi="Arial" w:cs="Arial"/>
-              <w:sz w:val="24"/>
-              <w:szCs w:val="24"/>
-            </w:rPr>
-            <w:t>A franquia sempre desfrutou de grande popularidade no Brasil desde suas primeiras versões. Um dos motivos que contribuíram significativamente para essa notoriedade foi o momento oportuno de seu lançamento em 1999. Nessa época, a internet e as lan houses começavam a ganhar popularidade no Brasil</w:t>
+            <w:t xml:space="preserve">Atualmente em 2023, de acordo com site </w:t>
+          </w:r>
+          <w:proofErr w:type="spellStart"/>
+          <w:r>
+            <w:rPr>
+              <w:rFonts w:ascii="Arial" w:hAnsi="Arial" w:cs="Arial"/>
+              <w:sz w:val="24"/>
+              <w:szCs w:val="24"/>
+            </w:rPr>
+            <w:t>Gamalytic</w:t>
+          </w:r>
+          <w:proofErr w:type="spellEnd"/>
+          <w:r>
+            <w:rPr>
+              <w:rFonts w:ascii="Arial" w:hAnsi="Arial" w:cs="Arial"/>
+              <w:sz w:val="24"/>
+              <w:szCs w:val="24"/>
+            </w:rPr>
+            <w:t xml:space="preserve">, o Brasil é o quarto país com mais jogadores ativos em Counter Strike. </w:t>
+          </w:r>
+          <w:r>
+            <w:rPr>
+              <w:rFonts w:ascii="Arial" w:hAnsi="Arial" w:cs="Arial"/>
+              <w:sz w:val="24"/>
+              <w:szCs w:val="24"/>
+            </w:rPr>
+            <w:t xml:space="preserve">A franquia sempre desfrutou de grande popularidade no Brasil desde suas primeiras versões. Um dos motivos que contribuíram significativamente para essa notoriedade foi o momento oportuno de seu lançamento em 1999. Nessa época, a internet e as </w:t>
+          </w:r>
+          <w:proofErr w:type="spellStart"/>
+          <w:r>
+            <w:rPr>
+              <w:rFonts w:ascii="Arial" w:hAnsi="Arial" w:cs="Arial"/>
+              <w:sz w:val="24"/>
+              <w:szCs w:val="24"/>
+            </w:rPr>
+            <w:t>lan</w:t>
+          </w:r>
+          <w:proofErr w:type="spellEnd"/>
+          <w:r>
+            <w:rPr>
+              <w:rFonts w:ascii="Arial" w:hAnsi="Arial" w:cs="Arial"/>
+              <w:sz w:val="24"/>
+              <w:szCs w:val="24"/>
+            </w:rPr>
+            <w:t xml:space="preserve"> </w:t>
+          </w:r>
+          <w:proofErr w:type="spellStart"/>
+          <w:r>
+            <w:rPr>
+              <w:rFonts w:ascii="Arial" w:hAnsi="Arial" w:cs="Arial"/>
+              <w:sz w:val="24"/>
+              <w:szCs w:val="24"/>
+            </w:rPr>
+            <w:t>houses</w:t>
+          </w:r>
+          <w:proofErr w:type="spellEnd"/>
+          <w:r>
+            <w:rPr>
+              <w:rFonts w:ascii="Arial" w:hAnsi="Arial" w:cs="Arial"/>
+              <w:sz w:val="24"/>
+              <w:szCs w:val="24"/>
+            </w:rPr>
+            <w:t xml:space="preserve"> começavam a ganhar popularidade no Brasil</w:t>
           </w:r>
           <w:r>
             <w:rPr>
@@ -4881,15 +5119,7 @@
               <w:sz w:val="24"/>
               <w:szCs w:val="24"/>
             </w:rPr>
-            <w:t xml:space="preserve">fez com que muitos jogadores de Counter-Strike criassem um vínculo emocional com o game, o que serviu como base para a criação de uma sólida comunidade de </w:t>
-          </w:r>
-          <w:r>
-            <w:rPr>
-              <w:rFonts w:ascii="Arial" w:hAnsi="Arial" w:cs="Arial"/>
-              <w:sz w:val="24"/>
-              <w:szCs w:val="24"/>
-            </w:rPr>
-            <w:t>jogadores.</w:t>
+            <w:t>fez com que muitos jogadores de Counter-Strike criassem um vínculo emocional com o game, o que serviu como base para a criação de uma sólida comunidade de jogadores.</w:t>
           </w:r>
           <w:r>
             <w:rPr>
@@ -4930,7 +5160,25 @@
               <w:sz w:val="24"/>
               <w:szCs w:val="24"/>
             </w:rPr>
-            <w:t>Alexandre “Gaules”, criador de conteúdo de CS:GO,</w:t>
+            <w:t>Alexandre “</w:t>
+          </w:r>
+          <w:proofErr w:type="spellStart"/>
+          <w:r>
+            <w:rPr>
+              <w:rFonts w:ascii="Arial" w:hAnsi="Arial" w:cs="Arial"/>
+              <w:sz w:val="24"/>
+              <w:szCs w:val="24"/>
+            </w:rPr>
+            <w:t>Gaules</w:t>
+          </w:r>
+          <w:proofErr w:type="spellEnd"/>
+          <w:r>
+            <w:rPr>
+              <w:rFonts w:ascii="Arial" w:hAnsi="Arial" w:cs="Arial"/>
+              <w:sz w:val="24"/>
+              <w:szCs w:val="24"/>
+            </w:rPr>
+            <w:t>”, criador de conteúdo de CS:GO,</w:t>
           </w:r>
           <w:r>
             <w:rPr>
@@ -4946,8 +5194,18 @@
               <w:sz w:val="24"/>
               <w:szCs w:val="24"/>
             </w:rPr>
-            <w:t>m 2022, estabeleceu o recorde de 710 mil espectadores simultâneos na Twitch</w:t>
-          </w:r>
+            <w:t xml:space="preserve">m 2022, estabeleceu o recorde de 710 mil espectadores simultâneos na </w:t>
+          </w:r>
+          <w:proofErr w:type="spellStart"/>
+          <w:r>
+            <w:rPr>
+              <w:rFonts w:ascii="Arial" w:hAnsi="Arial" w:cs="Arial"/>
+              <w:sz w:val="24"/>
+              <w:szCs w:val="24"/>
+            </w:rPr>
+            <w:t>Twitch</w:t>
+          </w:r>
+          <w:proofErr w:type="spellEnd"/>
           <w:r>
             <w:rPr>
               <w:rFonts w:ascii="Arial" w:hAnsi="Arial" w:cs="Arial"/>
@@ -4978,7 +5236,25 @@
               <w:sz w:val="24"/>
               <w:szCs w:val="24"/>
             </w:rPr>
-            <w:t>O recorde, além de ser o maior da Twitch, se tornou o maior já registrado em lives de eSports no Brasil</w:t>
+            <w:t xml:space="preserve">O recorde, além de ser o maior da </w:t>
+          </w:r>
+          <w:proofErr w:type="spellStart"/>
+          <w:r>
+            <w:rPr>
+              <w:rFonts w:ascii="Arial" w:hAnsi="Arial" w:cs="Arial"/>
+              <w:sz w:val="24"/>
+              <w:szCs w:val="24"/>
+            </w:rPr>
+            <w:t>Twitch</w:t>
+          </w:r>
+          <w:proofErr w:type="spellEnd"/>
+          <w:r>
+            <w:rPr>
+              <w:rFonts w:ascii="Arial" w:hAnsi="Arial" w:cs="Arial"/>
+              <w:sz w:val="24"/>
+              <w:szCs w:val="24"/>
+            </w:rPr>
+            <w:t>, se tornou o maior já registrado em lives de eSports no Brasil</w:t>
           </w:r>
           <w:r>
             <w:rPr>
@@ -5010,7 +5286,43 @@
               <w:sz w:val="24"/>
               <w:szCs w:val="24"/>
             </w:rPr>
-            <w:t xml:space="preserve"> no mundo, como também foi jogador/técnico profissional desde o início do cenário, como em 2007, onde conquistou seu primeiro título internacional (Major) pela equipe MIBR (Made in Brazil). </w:t>
+            <w:t xml:space="preserve"> no mundo, como também foi jogador/técnico profissional desde o início do cenário, como em 2007, onde conquistou seu primeiro título internacional (Major) pela equipe MIBR (</w:t>
+          </w:r>
+          <w:proofErr w:type="spellStart"/>
+          <w:r>
+            <w:rPr>
+              <w:rFonts w:ascii="Arial" w:hAnsi="Arial" w:cs="Arial"/>
+              <w:sz w:val="24"/>
+              <w:szCs w:val="24"/>
+            </w:rPr>
+            <w:t>Made</w:t>
+          </w:r>
+          <w:proofErr w:type="spellEnd"/>
+          <w:r>
+            <w:rPr>
+              <w:rFonts w:ascii="Arial" w:hAnsi="Arial" w:cs="Arial"/>
+              <w:sz w:val="24"/>
+              <w:szCs w:val="24"/>
+            </w:rPr>
+            <w:t xml:space="preserve"> in </w:t>
+          </w:r>
+          <w:proofErr w:type="spellStart"/>
+          <w:r>
+            <w:rPr>
+              <w:rFonts w:ascii="Arial" w:hAnsi="Arial" w:cs="Arial"/>
+              <w:sz w:val="24"/>
+              <w:szCs w:val="24"/>
+            </w:rPr>
+            <w:t>Brazil</w:t>
+          </w:r>
+          <w:proofErr w:type="spellEnd"/>
+          <w:r>
+            <w:rPr>
+              <w:rFonts w:ascii="Arial" w:hAnsi="Arial" w:cs="Arial"/>
+              <w:sz w:val="24"/>
+              <w:szCs w:val="24"/>
+            </w:rPr>
+            <w:t xml:space="preserve">). </w:t>
           </w:r>
         </w:p>
         <w:p>
@@ -5075,17 +5387,7 @@
               <w:szCs w:val="24"/>
             </w:rPr>
             <w:lastRenderedPageBreak/>
-            <w:t>Brasil</w:t>
-          </w:r>
-          <w:r>
-            <w:rPr>
-              <w:rFonts w:ascii="Arial" w:hAnsi="Arial" w:cs="Arial"/>
-              <w:b/>
-              <w:bCs/>
-              <w:sz w:val="24"/>
-              <w:szCs w:val="24"/>
-            </w:rPr>
-            <w:t xml:space="preserve"> no eSports (CSGO)</w:t>
+            <w:t>Brasil no eSports (CSGO)</w:t>
           </w:r>
         </w:p>
         <w:p>
@@ -5110,7 +5412,43 @@
               <w:sz w:val="24"/>
               <w:szCs w:val="24"/>
             </w:rPr>
-            <w:t>por grande parte da comunidade de fãs do CS:GO no Brasil, a lendária escalação da Luminosity/SK Gaming marcou uma era de ouro da modalidade em território nacional.</w:t>
+            <w:t xml:space="preserve">por grande parte da comunidade de fãs do CS:GO no Brasil, a lendária escalação da </w:t>
+          </w:r>
+          <w:proofErr w:type="spellStart"/>
+          <w:r>
+            <w:rPr>
+              <w:rFonts w:ascii="Arial" w:hAnsi="Arial" w:cs="Arial"/>
+              <w:sz w:val="24"/>
+              <w:szCs w:val="24"/>
+            </w:rPr>
+            <w:t>Luminosity</w:t>
+          </w:r>
+          <w:proofErr w:type="spellEnd"/>
+          <w:r>
+            <w:rPr>
+              <w:rFonts w:ascii="Arial" w:hAnsi="Arial" w:cs="Arial"/>
+              <w:sz w:val="24"/>
+              <w:szCs w:val="24"/>
+            </w:rPr>
+            <w:t xml:space="preserve">/SK </w:t>
+          </w:r>
+          <w:proofErr w:type="spellStart"/>
+          <w:r>
+            <w:rPr>
+              <w:rFonts w:ascii="Arial" w:hAnsi="Arial" w:cs="Arial"/>
+              <w:sz w:val="24"/>
+              <w:szCs w:val="24"/>
+            </w:rPr>
+            <w:t>Gaming</w:t>
+          </w:r>
+          <w:proofErr w:type="spellEnd"/>
+          <w:r>
+            <w:rPr>
+              <w:rFonts w:ascii="Arial" w:hAnsi="Arial" w:cs="Arial"/>
+              <w:sz w:val="24"/>
+              <w:szCs w:val="24"/>
+            </w:rPr>
+            <w:t xml:space="preserve"> marcou uma era de ouro da modalidade em território nacional.</w:t>
           </w:r>
           <w:r>
             <w:rPr>
@@ -5126,7 +5464,25 @@
               <w:sz w:val="24"/>
               <w:szCs w:val="24"/>
             </w:rPr>
-            <w:t xml:space="preserve">A lineup </w:t>
+            <w:t xml:space="preserve">A </w:t>
+          </w:r>
+          <w:proofErr w:type="spellStart"/>
+          <w:r>
+            <w:rPr>
+              <w:rFonts w:ascii="Arial" w:hAnsi="Arial" w:cs="Arial"/>
+              <w:sz w:val="24"/>
+              <w:szCs w:val="24"/>
+            </w:rPr>
+            <w:t>lineup</w:t>
+          </w:r>
+          <w:proofErr w:type="spellEnd"/>
+          <w:r>
+            <w:rPr>
+              <w:rFonts w:ascii="Arial" w:hAnsi="Arial" w:cs="Arial"/>
+              <w:sz w:val="24"/>
+              <w:szCs w:val="24"/>
+            </w:rPr>
+            <w:t xml:space="preserve"> </w:t>
           </w:r>
           <w:r>
             <w:rPr>
@@ -5152,6 +5508,7 @@
             </w:rPr>
             <w:t>“</w:t>
           </w:r>
+          <w:proofErr w:type="spellStart"/>
           <w:r>
             <w:rPr>
               <w:rFonts w:ascii="Arial" w:hAnsi="Arial" w:cs="Arial"/>
@@ -5160,6 +5517,7 @@
             </w:rPr>
             <w:t>Fallen</w:t>
           </w:r>
+          <w:proofErr w:type="spellEnd"/>
           <w:r>
             <w:rPr>
               <w:rFonts w:ascii="Arial" w:hAnsi="Arial" w:cs="Arial"/>
@@ -5174,7 +5532,151 @@
               <w:sz w:val="24"/>
               <w:szCs w:val="24"/>
             </w:rPr>
-            <w:t>Toledo, Fernando "fer" Alvarenga, Marcelo "coldzera" David, Lincoln "fnx" Lau</w:t>
+            <w:t>Toledo, Fernando "</w:t>
+          </w:r>
+          <w:proofErr w:type="spellStart"/>
+          <w:r>
+            <w:rPr>
+              <w:rFonts w:ascii="Arial" w:hAnsi="Arial" w:cs="Arial"/>
+              <w:sz w:val="24"/>
+              <w:szCs w:val="24"/>
+            </w:rPr>
+            <w:t>fer</w:t>
+          </w:r>
+          <w:proofErr w:type="spellEnd"/>
+          <w:r>
+            <w:rPr>
+              <w:rFonts w:ascii="Arial" w:hAnsi="Arial" w:cs="Arial"/>
+              <w:sz w:val="24"/>
+              <w:szCs w:val="24"/>
+            </w:rPr>
+            <w:t>" Alvarenga, Marcelo "</w:t>
+          </w:r>
+          <w:proofErr w:type="spellStart"/>
+          <w:r>
+            <w:rPr>
+              <w:rFonts w:ascii="Arial" w:hAnsi="Arial" w:cs="Arial"/>
+              <w:sz w:val="24"/>
+              <w:szCs w:val="24"/>
+            </w:rPr>
+            <w:t>coldzera</w:t>
+          </w:r>
+          <w:proofErr w:type="spellEnd"/>
+          <w:r>
+            <w:rPr>
+              <w:rFonts w:ascii="Arial" w:hAnsi="Arial" w:cs="Arial"/>
+              <w:sz w:val="24"/>
+              <w:szCs w:val="24"/>
+            </w:rPr>
+            <w:t>" David, Lincoln "</w:t>
+          </w:r>
+          <w:proofErr w:type="spellStart"/>
+          <w:r>
+            <w:rPr>
+              <w:rFonts w:ascii="Arial" w:hAnsi="Arial" w:cs="Arial"/>
+              <w:sz w:val="24"/>
+              <w:szCs w:val="24"/>
+            </w:rPr>
+            <w:t>fnx</w:t>
+          </w:r>
+          <w:proofErr w:type="spellEnd"/>
+          <w:r>
+            <w:rPr>
+              <w:rFonts w:ascii="Arial" w:hAnsi="Arial" w:cs="Arial"/>
+              <w:sz w:val="24"/>
+              <w:szCs w:val="24"/>
+            </w:rPr>
+            <w:t xml:space="preserve">" </w:t>
+          </w:r>
+          <w:proofErr w:type="spellStart"/>
+          <w:r>
+            <w:rPr>
+              <w:rFonts w:ascii="Arial" w:hAnsi="Arial" w:cs="Arial"/>
+              <w:sz w:val="24"/>
+              <w:szCs w:val="24"/>
+            </w:rPr>
+            <w:t>Lau</w:t>
+          </w:r>
+          <w:proofErr w:type="spellEnd"/>
+          <w:r>
+            <w:rPr>
+              <w:rFonts w:ascii="Arial" w:hAnsi="Arial" w:cs="Arial"/>
+              <w:sz w:val="24"/>
+              <w:szCs w:val="24"/>
+            </w:rPr>
+            <w:t xml:space="preserve"> e Epitácio "TACO" de Melo, os cinco brasileiros. Os jogadores vindos da antiga </w:t>
+          </w:r>
+          <w:proofErr w:type="spellStart"/>
+          <w:r>
+            <w:rPr>
+              <w:rFonts w:ascii="Arial" w:hAnsi="Arial" w:cs="Arial"/>
+              <w:sz w:val="24"/>
+              <w:szCs w:val="24"/>
+            </w:rPr>
+            <w:t>Keyd</w:t>
+          </w:r>
+          <w:proofErr w:type="spellEnd"/>
+          <w:r>
+            <w:rPr>
+              <w:rFonts w:ascii="Arial" w:hAnsi="Arial" w:cs="Arial"/>
+              <w:sz w:val="24"/>
+              <w:szCs w:val="24"/>
+            </w:rPr>
+            <w:t xml:space="preserve"> Stars (neste caso, </w:t>
+          </w:r>
+          <w:proofErr w:type="spellStart"/>
+          <w:r>
+            <w:rPr>
+              <w:rFonts w:ascii="Arial" w:hAnsi="Arial" w:cs="Arial"/>
+              <w:sz w:val="24"/>
+              <w:szCs w:val="24"/>
+            </w:rPr>
+            <w:t>Fallen</w:t>
+          </w:r>
+          <w:proofErr w:type="spellEnd"/>
+          <w:r>
+            <w:rPr>
+              <w:rFonts w:ascii="Arial" w:hAnsi="Arial" w:cs="Arial"/>
+              <w:sz w:val="24"/>
+              <w:szCs w:val="24"/>
+            </w:rPr>
+            <w:t xml:space="preserve"> e </w:t>
+          </w:r>
+          <w:proofErr w:type="spellStart"/>
+          <w:r>
+            <w:rPr>
+              <w:rFonts w:ascii="Arial" w:hAnsi="Arial" w:cs="Arial"/>
+              <w:sz w:val="24"/>
+              <w:szCs w:val="24"/>
+            </w:rPr>
+            <w:t>fer</w:t>
+          </w:r>
+          <w:proofErr w:type="spellEnd"/>
+          <w:r>
+            <w:rPr>
+              <w:rFonts w:ascii="Arial" w:hAnsi="Arial" w:cs="Arial"/>
+              <w:sz w:val="24"/>
+              <w:szCs w:val="24"/>
+            </w:rPr>
+            <w:t xml:space="preserve">) buscavam uma nova casa para continuarem competindo no exterior, mais precisamente na América Do Norte; já a </w:t>
+          </w:r>
+          <w:proofErr w:type="spellStart"/>
+          <w:r>
+            <w:rPr>
+              <w:rFonts w:ascii="Arial" w:hAnsi="Arial" w:cs="Arial"/>
+              <w:sz w:val="24"/>
+              <w:szCs w:val="24"/>
+            </w:rPr>
+            <w:t>Luminosity</w:t>
+          </w:r>
+          <w:proofErr w:type="spellEnd"/>
+          <w:r>
+            <w:rPr>
+              <w:rFonts w:ascii="Arial" w:hAnsi="Arial" w:cs="Arial"/>
+              <w:sz w:val="24"/>
+              <w:szCs w:val="24"/>
+            </w:rPr>
+            <w:t xml:space="preserve"> procurava uma nova oportunidade de investimento no cenário, a união perfeita entre jogadores e organização.</w:t>
           </w:r>
           <w:r>
             <w:rPr>
@@ -5190,23 +5692,61 @@
               <w:sz w:val="24"/>
               <w:szCs w:val="24"/>
             </w:rPr>
-            <w:t>e Epitácio "TACO" de Melo, os cinco brasileiros. Os jogadores vindos da antiga Keyd Stars (neste caso, Fallen e fer) buscavam uma nova casa para continuarem competindo no exterior, mais precisamente na América Do Norte; já a Luminosity procurava uma nova oportunidade de investimento no cenário, a união perfeita entre jogadores e organização.</w:t>
-          </w:r>
-          <w:r>
-            <w:rPr>
-              <w:rFonts w:ascii="Arial" w:hAnsi="Arial" w:cs="Arial"/>
-              <w:sz w:val="24"/>
-              <w:szCs w:val="24"/>
-            </w:rPr>
-            <w:t xml:space="preserve"> </w:t>
-          </w:r>
-          <w:r>
-            <w:rPr>
-              <w:rFonts w:ascii="Arial" w:hAnsi="Arial" w:cs="Arial"/>
-              <w:sz w:val="24"/>
-              <w:szCs w:val="24"/>
-            </w:rPr>
-            <w:t>Com o básico para jogar e “sobreviver”, os brasileiros começaram sua nova jornada em 2015 com dois jogadores também muito conhecidos na lineup (Boltz e steel) que foram posteriormente substituídos por FNX e TACO.</w:t>
+            <w:t xml:space="preserve">Com o básico para jogar e “sobreviver”, os brasileiros começaram sua nova jornada em 2015 com dois jogadores também muito conhecidos na </w:t>
+          </w:r>
+          <w:proofErr w:type="spellStart"/>
+          <w:r>
+            <w:rPr>
+              <w:rFonts w:ascii="Arial" w:hAnsi="Arial" w:cs="Arial"/>
+              <w:sz w:val="24"/>
+              <w:szCs w:val="24"/>
+            </w:rPr>
+            <w:t>lineup</w:t>
+          </w:r>
+          <w:proofErr w:type="spellEnd"/>
+          <w:r>
+            <w:rPr>
+              <w:rFonts w:ascii="Arial" w:hAnsi="Arial" w:cs="Arial"/>
+              <w:sz w:val="24"/>
+              <w:szCs w:val="24"/>
+            </w:rPr>
+            <w:t xml:space="preserve"> (</w:t>
+          </w:r>
+          <w:proofErr w:type="spellStart"/>
+          <w:r>
+            <w:rPr>
+              <w:rFonts w:ascii="Arial" w:hAnsi="Arial" w:cs="Arial"/>
+              <w:sz w:val="24"/>
+              <w:szCs w:val="24"/>
+            </w:rPr>
+            <w:t>Boltz</w:t>
+          </w:r>
+          <w:proofErr w:type="spellEnd"/>
+          <w:r>
+            <w:rPr>
+              <w:rFonts w:ascii="Arial" w:hAnsi="Arial" w:cs="Arial"/>
+              <w:sz w:val="24"/>
+              <w:szCs w:val="24"/>
+            </w:rPr>
+            <w:t xml:space="preserve"> e </w:t>
+          </w:r>
+          <w:proofErr w:type="spellStart"/>
+          <w:r>
+            <w:rPr>
+              <w:rFonts w:ascii="Arial" w:hAnsi="Arial" w:cs="Arial"/>
+              <w:sz w:val="24"/>
+              <w:szCs w:val="24"/>
+            </w:rPr>
+            <w:t>steel</w:t>
+          </w:r>
+          <w:proofErr w:type="spellEnd"/>
+          <w:r>
+            <w:rPr>
+              <w:rFonts w:ascii="Arial" w:hAnsi="Arial" w:cs="Arial"/>
+              <w:sz w:val="24"/>
+              <w:szCs w:val="24"/>
+            </w:rPr>
+            <w:t>) que foram posteriormente substituídos por FNX e TACO.</w:t>
           </w:r>
         </w:p>
         <w:p>
@@ -5223,7 +5763,61 @@
               <w:sz w:val="24"/>
               <w:szCs w:val="24"/>
             </w:rPr>
-            <w:t>O primeiro título mundial da escalação aconteceu durante a MLG Columbus, ainda defendendo a organização Luminosity Gaming. Sem grandes títulos de expressão desde o lançamento do jogo, a escalação chegava com o status de azarão da competição, que ajudou o grupo brasileiro a conquistar o campeonato, com direito a virada e jogada histórica de Marcelo ‘coldzera’ durante as semifinais do torneio.</w:t>
+            <w:t xml:space="preserve">O primeiro título mundial da escalação aconteceu durante a MLG Columbus, ainda defendendo a organização </w:t>
+          </w:r>
+          <w:proofErr w:type="spellStart"/>
+          <w:r>
+            <w:rPr>
+              <w:rFonts w:ascii="Arial" w:hAnsi="Arial" w:cs="Arial"/>
+              <w:sz w:val="24"/>
+              <w:szCs w:val="24"/>
+            </w:rPr>
+            <w:t>Luminosity</w:t>
+          </w:r>
+          <w:proofErr w:type="spellEnd"/>
+          <w:r>
+            <w:rPr>
+              <w:rFonts w:ascii="Arial" w:hAnsi="Arial" w:cs="Arial"/>
+              <w:sz w:val="24"/>
+              <w:szCs w:val="24"/>
+            </w:rPr>
+            <w:t xml:space="preserve"> </w:t>
+          </w:r>
+          <w:proofErr w:type="spellStart"/>
+          <w:r>
+            <w:rPr>
+              <w:rFonts w:ascii="Arial" w:hAnsi="Arial" w:cs="Arial"/>
+              <w:sz w:val="24"/>
+              <w:szCs w:val="24"/>
+            </w:rPr>
+            <w:t>Gaming</w:t>
+          </w:r>
+          <w:proofErr w:type="spellEnd"/>
+          <w:r>
+            <w:rPr>
+              <w:rFonts w:ascii="Arial" w:hAnsi="Arial" w:cs="Arial"/>
+              <w:sz w:val="24"/>
+              <w:szCs w:val="24"/>
+            </w:rPr>
+            <w:t>. Sem grandes títulos de expressão desde o lançamento do jogo, a escalação chegava com o status de azarão da competição, que ajudou o grupo brasileiro a conquistar o campeonato, com direito a virada e jogada histórica de Marcelo ‘</w:t>
+          </w:r>
+          <w:proofErr w:type="spellStart"/>
+          <w:r>
+            <w:rPr>
+              <w:rFonts w:ascii="Arial" w:hAnsi="Arial" w:cs="Arial"/>
+              <w:sz w:val="24"/>
+              <w:szCs w:val="24"/>
+            </w:rPr>
+            <w:t>coldzera</w:t>
+          </w:r>
+          <w:proofErr w:type="spellEnd"/>
+          <w:r>
+            <w:rPr>
+              <w:rFonts w:ascii="Arial" w:hAnsi="Arial" w:cs="Arial"/>
+              <w:sz w:val="24"/>
+              <w:szCs w:val="24"/>
+            </w:rPr>
+            <w:t>’ durante as semifinais do torneio.</w:t>
           </w:r>
         </w:p>
         <w:p>
@@ -5240,7 +5834,7 @@
               <w:noProof/>
             </w:rPr>
             <w:drawing>
-              <wp:inline distT="0" distB="0" distL="0" distR="0" wp14:anchorId="39641972" wp14:editId="04263D6C">
+              <wp:inline distT="0" distB="0" distL="0" distR="0" wp14:anchorId="39641972" wp14:editId="12BCAD67">
                 <wp:extent cx="3943350" cy="2352841"/>
                 <wp:effectExtent l="0" t="0" r="0" b="9525"/>
                 <wp:docPr id="47170797" name="Imagem 1" descr="Luminosity Gaming chega ao topo do ranking mundial de CS:GO"/>
@@ -5305,7 +5899,43 @@
           <w:sz w:val="24"/>
           <w:szCs w:val="24"/>
         </w:rPr>
-        <w:t>Defendendo o título mundial ainda em 2016, agora atuando pela organização SK Gaming, a escalação confirmou o favoritismo e garantiu o bicampeonato mundial na ESL Cologne 2016, passando por adversários ‘conhecidos’ do primeiro título internacional.</w:t>
+        <w:t xml:space="preserve">Defendendo o título mundial ainda em 2016, agora atuando pela organização SK </w:t>
+      </w:r>
+      <w:proofErr w:type="spellStart"/>
+      <w:r>
+        <w:rPr>
+          <w:rFonts w:ascii="Arial" w:hAnsi="Arial" w:cs="Arial"/>
+          <w:sz w:val="24"/>
+          <w:szCs w:val="24"/>
+        </w:rPr>
+        <w:t>Gaming</w:t>
+      </w:r>
+      <w:proofErr w:type="spellEnd"/>
+      <w:r>
+        <w:rPr>
+          <w:rFonts w:ascii="Arial" w:hAnsi="Arial" w:cs="Arial"/>
+          <w:sz w:val="24"/>
+          <w:szCs w:val="24"/>
+        </w:rPr>
+        <w:t xml:space="preserve">, a escalação confirmou o favoritismo e garantiu o bicampeonato mundial na ESL </w:t>
+      </w:r>
+      <w:proofErr w:type="spellStart"/>
+      <w:r>
+        <w:rPr>
+          <w:rFonts w:ascii="Arial" w:hAnsi="Arial" w:cs="Arial"/>
+          <w:sz w:val="24"/>
+          <w:szCs w:val="24"/>
+        </w:rPr>
+        <w:t>Cologne</w:t>
+      </w:r>
+      <w:proofErr w:type="spellEnd"/>
+      <w:r>
+        <w:rPr>
+          <w:rFonts w:ascii="Arial" w:hAnsi="Arial" w:cs="Arial"/>
+          <w:sz w:val="24"/>
+          <w:szCs w:val="24"/>
+        </w:rPr>
+        <w:t xml:space="preserve"> 2016, passando por adversários ‘conhecidos’ do primeiro título internacional.</w:t>
       </w:r>
     </w:p>
     <w:p>
@@ -5330,15 +5960,51 @@
           <w:sz w:val="24"/>
           <w:szCs w:val="24"/>
         </w:rPr>
-        <w:t xml:space="preserve">o reconhecimento do cenário Brasileiro em CS:GO, a Valve, organizadora oficial dos torneios Majors de CS, juntamente com a Intel escolheu o Brasil como pioneiro do primeiro campeonato Major fora do eixo Europa e Estados Unidos da história. </w:t>
-      </w:r>
-      <w:r>
-        <w:rPr>
-          <w:rFonts w:ascii="Arial" w:hAnsi="Arial" w:cs="Arial"/>
-          <w:sz w:val="24"/>
-          <w:szCs w:val="24"/>
-        </w:rPr>
-        <w:t xml:space="preserve">O Intel Extreme Masters Season XVII – </w:t>
+        <w:t xml:space="preserve">o reconhecimento do cenário Brasileiro em CS:GO, a Valve, organizadora oficial dos torneios </w:t>
+      </w:r>
+      <w:proofErr w:type="spellStart"/>
+      <w:r>
+        <w:rPr>
+          <w:rFonts w:ascii="Arial" w:hAnsi="Arial" w:cs="Arial"/>
+          <w:sz w:val="24"/>
+          <w:szCs w:val="24"/>
+        </w:rPr>
+        <w:t>Majors</w:t>
+      </w:r>
+      <w:proofErr w:type="spellEnd"/>
+      <w:r>
+        <w:rPr>
+          <w:rFonts w:ascii="Arial" w:hAnsi="Arial" w:cs="Arial"/>
+          <w:sz w:val="24"/>
+          <w:szCs w:val="24"/>
+        </w:rPr>
+        <w:t xml:space="preserve"> de CS, juntamente com a Intel escolheu o Brasil como pioneiro do primeiro campeonato Major fora do eixo Europa e Estados Unidos da história. </w:t>
+      </w:r>
+      <w:r>
+        <w:rPr>
+          <w:rFonts w:ascii="Arial" w:hAnsi="Arial" w:cs="Arial"/>
+          <w:sz w:val="24"/>
+          <w:szCs w:val="24"/>
+        </w:rPr>
+        <w:t xml:space="preserve">O Intel Extreme Masters </w:t>
+      </w:r>
+      <w:proofErr w:type="spellStart"/>
+      <w:r>
+        <w:rPr>
+          <w:rFonts w:ascii="Arial" w:hAnsi="Arial" w:cs="Arial"/>
+          <w:sz w:val="24"/>
+          <w:szCs w:val="24"/>
+        </w:rPr>
+        <w:t>Season</w:t>
+      </w:r>
+      <w:proofErr w:type="spellEnd"/>
+      <w:r>
+        <w:rPr>
+          <w:rFonts w:ascii="Arial" w:hAnsi="Arial" w:cs="Arial"/>
+          <w:sz w:val="24"/>
+          <w:szCs w:val="24"/>
+        </w:rPr>
+        <w:t xml:space="preserve"> XVII – </w:t>
       </w:r>
       <w:r>
         <w:rPr>
@@ -5395,7 +6061,25 @@
           <w:sz w:val="24"/>
           <w:szCs w:val="24"/>
         </w:rPr>
-        <w:t>Foram cerca de 3,5 mil fãs acompanhando as primeiras etapas do campeonato dentro do Riocentro e 14 mil acompanhando a reta final do Major do Rio diretamente da Jeunesse Arena.</w:t>
+        <w:t xml:space="preserve">Foram cerca de 3,5 mil fãs acompanhando as primeiras etapas do campeonato dentro do Riocentro e 14 mil acompanhando a reta final do Major do Rio diretamente da </w:t>
+      </w:r>
+      <w:proofErr w:type="spellStart"/>
+      <w:r>
+        <w:rPr>
+          <w:rFonts w:ascii="Arial" w:hAnsi="Arial" w:cs="Arial"/>
+          <w:sz w:val="24"/>
+          <w:szCs w:val="24"/>
+        </w:rPr>
+        <w:t>Jeunesse</w:t>
+      </w:r>
+      <w:proofErr w:type="spellEnd"/>
+      <w:r>
+        <w:rPr>
+          <w:rFonts w:ascii="Arial" w:hAnsi="Arial" w:cs="Arial"/>
+          <w:sz w:val="24"/>
+          <w:szCs w:val="24"/>
+        </w:rPr>
+        <w:t xml:space="preserve"> Arena.</w:t>
       </w:r>
       <w:r>
         <w:rPr>
@@ -5411,7 +6095,25 @@
           <w:sz w:val="24"/>
           <w:szCs w:val="24"/>
         </w:rPr>
-        <w:t xml:space="preserve"> equipe dinamarquesa Heroic que assumiu a vice-campeã perdendo para Outsiders que se consagrou campeã desta edição</w:t>
+        <w:t xml:space="preserve"> equipe dinamarquesa </w:t>
+      </w:r>
+      <w:proofErr w:type="spellStart"/>
+      <w:r>
+        <w:rPr>
+          <w:rFonts w:ascii="Arial" w:hAnsi="Arial" w:cs="Arial"/>
+          <w:sz w:val="24"/>
+          <w:szCs w:val="24"/>
+        </w:rPr>
+        <w:t>Heroic</w:t>
+      </w:r>
+      <w:proofErr w:type="spellEnd"/>
+      <w:r>
+        <w:rPr>
+          <w:rFonts w:ascii="Arial" w:hAnsi="Arial" w:cs="Arial"/>
+          <w:sz w:val="24"/>
+          <w:szCs w:val="24"/>
+        </w:rPr>
+        <w:t xml:space="preserve"> que assumiu a vice-campeã perdendo para Outsiders que se consagrou campeã desta edição</w:t>
       </w:r>
       <w:r>
         <w:rPr>
@@ -5436,7 +6138,7 @@
           <w:noProof/>
         </w:rPr>
         <w:drawing>
-          <wp:inline distT="0" distB="0" distL="0" distR="0" wp14:anchorId="261AB284" wp14:editId="0ECB37A0">
+          <wp:inline distT="0" distB="0" distL="0" distR="0" wp14:anchorId="261AB284" wp14:editId="38EA61F4">
             <wp:extent cx="3571875" cy="2381111"/>
             <wp:effectExtent l="0" t="0" r="0" b="635"/>
             <wp:docPr id="1686243299" name="Imagem 2" descr="CS:GO: campeonato da ESL está previsto para Rio em abril de 2023 | cs:go |  ge"/>
@@ -5515,7 +6217,25 @@
           <w:sz w:val="24"/>
           <w:szCs w:val="24"/>
         </w:rPr>
-        <w:t>, sendo considerado um dos maiores eventos de história dados Majors. Com a</w:t>
+        <w:t xml:space="preserve">, sendo considerado um dos maiores eventos de história dados </w:t>
+      </w:r>
+      <w:proofErr w:type="spellStart"/>
+      <w:r>
+        <w:rPr>
+          <w:rFonts w:ascii="Arial" w:hAnsi="Arial" w:cs="Arial"/>
+          <w:sz w:val="24"/>
+          <w:szCs w:val="24"/>
+        </w:rPr>
+        <w:t>Majors</w:t>
+      </w:r>
+      <w:proofErr w:type="spellEnd"/>
+      <w:r>
+        <w:rPr>
+          <w:rFonts w:ascii="Arial" w:hAnsi="Arial" w:cs="Arial"/>
+          <w:sz w:val="24"/>
+          <w:szCs w:val="24"/>
+        </w:rPr>
+        <w:t>. Com a</w:t>
       </w:r>
       <w:r>
         <w:rPr>
@@ -5576,37 +6296,7 @@
           <w:sz w:val="24"/>
           <w:szCs w:val="24"/>
         </w:rPr>
-        <w:t>CS</w:t>
-      </w:r>
-      <w:r>
-        <w:rPr>
-          <w:rFonts w:ascii="Arial" w:hAnsi="Arial" w:cs="Arial"/>
-          <w:b/>
-          <w:bCs/>
-          <w:sz w:val="24"/>
-          <w:szCs w:val="24"/>
-        </w:rPr>
-        <w:t>:</w:t>
-      </w:r>
-      <w:r>
-        <w:rPr>
-          <w:rFonts w:ascii="Arial" w:hAnsi="Arial" w:cs="Arial"/>
-          <w:b/>
-          <w:bCs/>
-          <w:sz w:val="24"/>
-          <w:szCs w:val="24"/>
-        </w:rPr>
-        <w:t>GO</w:t>
-      </w:r>
-      <w:r>
-        <w:rPr>
-          <w:rFonts w:ascii="Arial" w:hAnsi="Arial" w:cs="Arial"/>
-          <w:b/>
-          <w:bCs/>
-          <w:sz w:val="24"/>
-          <w:szCs w:val="24"/>
-        </w:rPr>
-        <w:t xml:space="preserve"> minha experiência</w:t>
+        <w:t>CS:GO minha experiência</w:t>
       </w:r>
     </w:p>
     <w:p>
@@ -5617,6 +6307,163 @@
           <w:szCs w:val="24"/>
         </w:rPr>
       </w:pPr>
+      <w:r>
+        <w:rPr>
+          <w:rFonts w:ascii="Arial" w:hAnsi="Arial" w:cs="Arial"/>
+          <w:sz w:val="24"/>
+          <w:szCs w:val="24"/>
+        </w:rPr>
+        <w:t xml:space="preserve">Desde o período de minha infância, os jogos eletrônicos compuseram uma parte importante de minha vida, tanto </w:t>
+      </w:r>
+      <w:r>
+        <w:rPr>
+          <w:rFonts w:ascii="Arial" w:hAnsi="Arial" w:cs="Arial"/>
+          <w:sz w:val="24"/>
+          <w:szCs w:val="24"/>
+        </w:rPr>
+        <w:t xml:space="preserve">no desenvolvimento de </w:t>
+      </w:r>
+      <w:r>
+        <w:rPr>
+          <w:rFonts w:ascii="Arial" w:hAnsi="Arial" w:cs="Arial"/>
+          <w:sz w:val="24"/>
+          <w:szCs w:val="24"/>
+        </w:rPr>
+        <w:t>características individuas como socias também</w:t>
+      </w:r>
+      <w:r>
+        <w:rPr>
+          <w:rFonts w:ascii="Arial" w:hAnsi="Arial" w:cs="Arial"/>
+          <w:sz w:val="24"/>
+          <w:szCs w:val="24"/>
+        </w:rPr>
+        <w:t xml:space="preserve">. </w:t>
+      </w:r>
+      <w:r>
+        <w:rPr>
+          <w:rFonts w:ascii="Arial" w:hAnsi="Arial" w:cs="Arial"/>
+          <w:sz w:val="24"/>
+          <w:szCs w:val="24"/>
+        </w:rPr>
+        <w:t>Minha introdução ao mundo dos jogos foi proporcionada por membros da minha família, principalmente minhas irmãs e sobrinhos que eram bastante inteirados com o assunto desde então. Durante minha infância, sempre me encontrava isolado de relações exteriores, devido as regras e compromissos que desde então impostas, acabei não tendo muito interesse em desenvolver minhas relações sociais, por não compreender a importância ou necessidade de tal. Por mais que isto possa ser caracterizado como uma característica negativa na visão das</w:t>
+      </w:r>
+      <w:r>
+        <w:rPr>
+          <w:rFonts w:ascii="Arial" w:hAnsi="Arial" w:cs="Arial"/>
+          <w:sz w:val="24"/>
+          <w:szCs w:val="24"/>
+        </w:rPr>
+        <w:t xml:space="preserve"> pessoas</w:t>
+      </w:r>
+      <w:r>
+        <w:rPr>
+          <w:rFonts w:ascii="Arial" w:hAnsi="Arial" w:cs="Arial"/>
+          <w:sz w:val="24"/>
+          <w:szCs w:val="24"/>
+        </w:rPr>
+        <w:t>,</w:t>
+      </w:r>
+      <w:r>
+        <w:rPr>
+          <w:rFonts w:ascii="Arial" w:hAnsi="Arial" w:cs="Arial"/>
+          <w:sz w:val="24"/>
+          <w:szCs w:val="24"/>
+        </w:rPr>
+        <w:t xml:space="preserve"> nunca senti o </w:t>
+      </w:r>
+      <w:r>
+        <w:rPr>
+          <w:rFonts w:ascii="Arial" w:hAnsi="Arial" w:cs="Arial"/>
+          <w:sz w:val="24"/>
+          <w:szCs w:val="24"/>
+        </w:rPr>
+        <w:lastRenderedPageBreak/>
+        <w:t xml:space="preserve">sentimento de exclusão ou solidão, pois sempre fui acompanhado por pessoas que sempre cuidavam e zelavam por mim. Durante este período, as pessoas com que mais tinha contato eram meus irmãos: Gabriel Takeshi Shoji (Irmão gêmeo), Raquel </w:t>
+      </w:r>
+      <w:proofErr w:type="spellStart"/>
+      <w:r>
+        <w:rPr>
+          <w:rFonts w:ascii="Arial" w:hAnsi="Arial" w:cs="Arial"/>
+          <w:sz w:val="24"/>
+          <w:szCs w:val="24"/>
+        </w:rPr>
+        <w:t>Tieme</w:t>
+      </w:r>
+      <w:proofErr w:type="spellEnd"/>
+      <w:r>
+        <w:rPr>
+          <w:rFonts w:ascii="Arial" w:hAnsi="Arial" w:cs="Arial"/>
+          <w:sz w:val="24"/>
+          <w:szCs w:val="24"/>
+        </w:rPr>
+        <w:t xml:space="preserve"> Shoji e Mayara </w:t>
+      </w:r>
+      <w:proofErr w:type="spellStart"/>
+      <w:r>
+        <w:rPr>
+          <w:rFonts w:ascii="Arial" w:hAnsi="Arial" w:cs="Arial"/>
+          <w:sz w:val="24"/>
+          <w:szCs w:val="24"/>
+        </w:rPr>
+        <w:t>Yumi</w:t>
+      </w:r>
+      <w:proofErr w:type="spellEnd"/>
+      <w:r>
+        <w:rPr>
+          <w:rFonts w:ascii="Arial" w:hAnsi="Arial" w:cs="Arial"/>
+          <w:sz w:val="24"/>
+          <w:szCs w:val="24"/>
+        </w:rPr>
+        <w:t xml:space="preserve"> Shoji. Como meus pais se encontravam boa parte do tempo fora </w:t>
+      </w:r>
+      <w:r>
+        <w:rPr>
+          <w:rFonts w:ascii="Arial" w:hAnsi="Arial" w:cs="Arial"/>
+          <w:sz w:val="24"/>
+          <w:szCs w:val="24"/>
+        </w:rPr>
+        <w:t xml:space="preserve">de casa devido ao </w:t>
+      </w:r>
+      <w:r>
+        <w:rPr>
+          <w:rFonts w:ascii="Arial" w:hAnsi="Arial" w:cs="Arial"/>
+          <w:sz w:val="24"/>
+          <w:szCs w:val="24"/>
+        </w:rPr>
+        <w:t xml:space="preserve">trabalho), minhas irmãs eram responsáveis por nos supervisionar e uma das interações que mais tínhamos naquela época era a jogatina de jogos multijogadores em </w:t>
+      </w:r>
+      <w:r>
+        <w:rPr>
+          <w:rFonts w:ascii="Arial" w:hAnsi="Arial" w:cs="Arial"/>
+          <w:sz w:val="24"/>
+          <w:szCs w:val="24"/>
+        </w:rPr>
+        <w:t>nossos vídeos</w:t>
+      </w:r>
+      <w:r>
+        <w:rPr>
+          <w:rFonts w:ascii="Arial" w:hAnsi="Arial" w:cs="Arial"/>
+          <w:sz w:val="24"/>
+          <w:szCs w:val="24"/>
+        </w:rPr>
+        <w:t xml:space="preserve"> games. </w:t>
+      </w:r>
+      <w:r>
+        <w:rPr>
+          <w:rFonts w:ascii="Arial" w:hAnsi="Arial" w:cs="Arial"/>
+          <w:sz w:val="24"/>
+          <w:szCs w:val="24"/>
+        </w:rPr>
+        <w:t xml:space="preserve">Estes momentos fizeram com que eu valorizasse </w:t>
+      </w:r>
+      <w:r>
+        <w:rPr>
+          <w:rFonts w:ascii="Arial" w:hAnsi="Arial" w:cs="Arial"/>
+          <w:sz w:val="24"/>
+          <w:szCs w:val="24"/>
+        </w:rPr>
+        <w:t>não apenas o entretenimento proporcionado pelos jogos, mas também as relações significativas que se formaram durante esses momentos especiais. Essas vivências moldaram não apenas meu apreço pelos jogos eletrônicos, mas também meu entendimento sobre a importância das relações sociais em minha jornada.</w:t>
+      </w:r>
     </w:p>
     <w:p>
       <w:pPr>
@@ -5626,6 +6473,232 @@
           <w:szCs w:val="24"/>
         </w:rPr>
       </w:pPr>
+      <w:r>
+        <w:rPr>
+          <w:rFonts w:ascii="Arial" w:hAnsi="Arial" w:cs="Arial"/>
+          <w:sz w:val="24"/>
+          <w:szCs w:val="24"/>
+        </w:rPr>
+        <w:t xml:space="preserve">Como sempre estive </w:t>
+      </w:r>
+      <w:r>
+        <w:rPr>
+          <w:rFonts w:ascii="Arial" w:hAnsi="Arial" w:cs="Arial"/>
+          <w:sz w:val="24"/>
+          <w:szCs w:val="24"/>
+        </w:rPr>
+        <w:t xml:space="preserve">envolvido </w:t>
+      </w:r>
+      <w:r>
+        <w:rPr>
+          <w:rFonts w:ascii="Arial" w:hAnsi="Arial" w:cs="Arial"/>
+          <w:sz w:val="24"/>
+          <w:szCs w:val="24"/>
+        </w:rPr>
+        <w:t>no assunto</w:t>
+      </w:r>
+      <w:r>
+        <w:rPr>
+          <w:rFonts w:ascii="Arial" w:hAnsi="Arial" w:cs="Arial"/>
+          <w:sz w:val="24"/>
+          <w:szCs w:val="24"/>
+        </w:rPr>
+        <w:t xml:space="preserve"> de jogos</w:t>
+      </w:r>
+      <w:r>
+        <w:rPr>
+          <w:rFonts w:ascii="Arial" w:hAnsi="Arial" w:cs="Arial"/>
+          <w:sz w:val="24"/>
+          <w:szCs w:val="24"/>
+        </w:rPr>
+        <w:t xml:space="preserve">, era </w:t>
+      </w:r>
+      <w:r>
+        <w:rPr>
+          <w:rFonts w:ascii="Arial" w:hAnsi="Arial" w:cs="Arial"/>
+          <w:sz w:val="24"/>
+          <w:szCs w:val="24"/>
+        </w:rPr>
+        <w:t xml:space="preserve">muito </w:t>
+      </w:r>
+      <w:r>
+        <w:rPr>
+          <w:rFonts w:ascii="Arial" w:hAnsi="Arial" w:cs="Arial"/>
+          <w:sz w:val="24"/>
+          <w:szCs w:val="24"/>
+        </w:rPr>
+        <w:t xml:space="preserve">comum de eu estar procurando por novidades relacionados a jogos para </w:t>
+      </w:r>
+      <w:r>
+        <w:rPr>
+          <w:rFonts w:ascii="Arial" w:hAnsi="Arial" w:cs="Arial"/>
+          <w:sz w:val="24"/>
+          <w:szCs w:val="24"/>
+        </w:rPr>
+        <w:t xml:space="preserve">compartilhar com </w:t>
+      </w:r>
+      <w:r>
+        <w:rPr>
+          <w:rFonts w:ascii="Arial" w:hAnsi="Arial" w:cs="Arial"/>
+          <w:sz w:val="24"/>
+          <w:szCs w:val="24"/>
+        </w:rPr>
+        <w:t xml:space="preserve">meus irmãos. A primeira vez que </w:t>
+      </w:r>
+      <w:r>
+        <w:rPr>
+          <w:rFonts w:ascii="Arial" w:hAnsi="Arial" w:cs="Arial"/>
+          <w:sz w:val="24"/>
+          <w:szCs w:val="24"/>
+        </w:rPr>
+        <w:t xml:space="preserve">tive conhecimento sobre </w:t>
+      </w:r>
+      <w:r>
+        <w:rPr>
+          <w:rFonts w:ascii="Arial" w:hAnsi="Arial" w:cs="Arial"/>
+          <w:sz w:val="24"/>
+          <w:szCs w:val="24"/>
+        </w:rPr>
+        <w:t xml:space="preserve">a franquia Counter Strike, foi através de </w:t>
+      </w:r>
+      <w:r>
+        <w:rPr>
+          <w:rFonts w:ascii="Arial" w:hAnsi="Arial" w:cs="Arial"/>
+          <w:sz w:val="24"/>
+          <w:szCs w:val="24"/>
+        </w:rPr>
+        <w:t>conversas</w:t>
+      </w:r>
+      <w:r>
+        <w:rPr>
+          <w:rFonts w:ascii="Arial" w:hAnsi="Arial" w:cs="Arial"/>
+          <w:sz w:val="24"/>
+          <w:szCs w:val="24"/>
+        </w:rPr>
+        <w:t xml:space="preserve"> relacionados a </w:t>
+      </w:r>
+      <w:r>
+        <w:rPr>
+          <w:rFonts w:ascii="Arial" w:hAnsi="Arial" w:cs="Arial"/>
+          <w:sz w:val="24"/>
+          <w:szCs w:val="24"/>
+        </w:rPr>
+        <w:t xml:space="preserve">história de </w:t>
+      </w:r>
+      <w:r>
+        <w:rPr>
+          <w:rFonts w:ascii="Arial" w:hAnsi="Arial" w:cs="Arial"/>
+          <w:sz w:val="24"/>
+          <w:szCs w:val="24"/>
+        </w:rPr>
+        <w:t>jogos que eram</w:t>
+      </w:r>
+      <w:r>
+        <w:rPr>
+          <w:rFonts w:ascii="Arial" w:hAnsi="Arial" w:cs="Arial"/>
+          <w:sz w:val="24"/>
+          <w:szCs w:val="24"/>
+        </w:rPr>
+        <w:t xml:space="preserve"> muito</w:t>
+      </w:r>
+      <w:r>
+        <w:rPr>
+          <w:rFonts w:ascii="Arial" w:hAnsi="Arial" w:cs="Arial"/>
+          <w:sz w:val="24"/>
+          <w:szCs w:val="24"/>
+        </w:rPr>
+        <w:t xml:space="preserve"> populares</w:t>
+      </w:r>
+      <w:r>
+        <w:rPr>
+          <w:rFonts w:ascii="Arial" w:hAnsi="Arial" w:cs="Arial"/>
+          <w:sz w:val="24"/>
+          <w:szCs w:val="24"/>
+        </w:rPr>
+        <w:t xml:space="preserve"> no início das LAN </w:t>
+      </w:r>
+      <w:proofErr w:type="spellStart"/>
+      <w:r>
+        <w:rPr>
+          <w:rFonts w:ascii="Arial" w:hAnsi="Arial" w:cs="Arial"/>
+          <w:sz w:val="24"/>
+          <w:szCs w:val="24"/>
+        </w:rPr>
+        <w:t>House’s</w:t>
+      </w:r>
+      <w:proofErr w:type="spellEnd"/>
+      <w:r>
+        <w:rPr>
+          <w:rFonts w:ascii="Arial" w:hAnsi="Arial" w:cs="Arial"/>
+          <w:sz w:val="24"/>
+          <w:szCs w:val="24"/>
+        </w:rPr>
+        <w:t xml:space="preserve"> no Brasil. </w:t>
+      </w:r>
+      <w:r>
+        <w:rPr>
+          <w:rFonts w:ascii="Arial" w:hAnsi="Arial" w:cs="Arial"/>
+          <w:sz w:val="24"/>
+          <w:szCs w:val="24"/>
+        </w:rPr>
+        <w:t xml:space="preserve">A primeira impressão que tive sobre a franquia foi formada a partir de comentários referentes à sua versão inicial. Tratava-se de um jogo antigo, com mecânicas consideradas ultrapassadas, porém </w:t>
+      </w:r>
+      <w:r>
+        <w:rPr>
+          <w:rFonts w:ascii="Arial" w:hAnsi="Arial" w:cs="Arial"/>
+          <w:sz w:val="24"/>
+          <w:szCs w:val="24"/>
+        </w:rPr>
+        <w:t>divertida</w:t>
+      </w:r>
+      <w:r>
+        <w:rPr>
+          <w:rFonts w:ascii="Arial" w:hAnsi="Arial" w:cs="Arial"/>
+          <w:sz w:val="24"/>
+          <w:szCs w:val="24"/>
+        </w:rPr>
+        <w:t xml:space="preserve">, além de ser </w:t>
+      </w:r>
+      <w:r>
+        <w:rPr>
+          <w:rFonts w:ascii="Arial" w:hAnsi="Arial" w:cs="Arial"/>
+          <w:sz w:val="24"/>
+          <w:szCs w:val="24"/>
+        </w:rPr>
+        <w:t>extremamente acessível,</w:t>
+      </w:r>
+      <w:r>
+        <w:rPr>
+          <w:rFonts w:ascii="Arial" w:hAnsi="Arial" w:cs="Arial"/>
+          <w:sz w:val="24"/>
+          <w:szCs w:val="24"/>
+        </w:rPr>
+        <w:t xml:space="preserve"> tanto na distribuição das cópias quanto nos requisitos mínimos para rodar o jogo em qualquer máquina</w:t>
+      </w:r>
+      <w:r>
+        <w:rPr>
+          <w:rFonts w:ascii="Arial" w:hAnsi="Arial" w:cs="Arial"/>
+          <w:sz w:val="24"/>
+          <w:szCs w:val="24"/>
+        </w:rPr>
+        <w:t xml:space="preserve">. Como não possuía muitas referências na categoria de jogos de tiro em primeira pessoa, o interessa em experimentar </w:t>
+      </w:r>
+      <w:r>
+        <w:rPr>
+          <w:rFonts w:ascii="Arial" w:hAnsi="Arial" w:cs="Arial"/>
+          <w:sz w:val="24"/>
+          <w:szCs w:val="24"/>
+        </w:rPr>
+        <w:t xml:space="preserve">esta nova categoria </w:t>
+      </w:r>
+      <w:r>
+        <w:rPr>
+          <w:rFonts w:ascii="Arial" w:hAnsi="Arial" w:cs="Arial"/>
+          <w:sz w:val="24"/>
+          <w:szCs w:val="24"/>
+        </w:rPr>
+        <w:t xml:space="preserve">veio inicialmente de Counter Strike. </w:t>
+      </w:r>
     </w:p>
     <w:p>
       <w:pPr>
@@ -5635,6 +6708,307 @@
           <w:szCs w:val="24"/>
         </w:rPr>
       </w:pPr>
+      <w:r>
+        <w:rPr>
+          <w:rFonts w:ascii="Arial" w:hAnsi="Arial" w:cs="Arial"/>
+          <w:sz w:val="24"/>
+          <w:szCs w:val="24"/>
+        </w:rPr>
+        <w:t xml:space="preserve">No período entre 2017 e 2018 foi onde surgiu </w:t>
+      </w:r>
+      <w:r>
+        <w:rPr>
+          <w:rFonts w:ascii="Arial" w:hAnsi="Arial" w:cs="Arial"/>
+          <w:sz w:val="24"/>
+          <w:szCs w:val="24"/>
+        </w:rPr>
+        <w:t xml:space="preserve">inicialmente </w:t>
+      </w:r>
+      <w:r>
+        <w:rPr>
+          <w:rFonts w:ascii="Arial" w:hAnsi="Arial" w:cs="Arial"/>
+          <w:sz w:val="24"/>
+          <w:szCs w:val="24"/>
+        </w:rPr>
+        <w:t>meu interesse pela franquia</w:t>
+      </w:r>
+      <w:r>
+        <w:rPr>
+          <w:rFonts w:ascii="Arial" w:hAnsi="Arial" w:cs="Arial"/>
+          <w:sz w:val="24"/>
+          <w:szCs w:val="24"/>
+        </w:rPr>
+        <w:t>, onde comecei jogando a versão 1.6 (CS 1.6) e posteriormente adquirindo a versão GO (Counter Strike Global Offensive) no dia 03/02/2018.</w:t>
+      </w:r>
+      <w:r>
+        <w:rPr>
+          <w:rFonts w:ascii="Arial" w:hAnsi="Arial" w:cs="Arial"/>
+          <w:sz w:val="24"/>
+          <w:szCs w:val="24"/>
+        </w:rPr>
+        <w:t xml:space="preserve"> M</w:t>
+      </w:r>
+      <w:r>
+        <w:rPr>
+          <w:rFonts w:ascii="Arial" w:hAnsi="Arial" w:cs="Arial"/>
+          <w:sz w:val="24"/>
+          <w:szCs w:val="24"/>
+        </w:rPr>
+        <w:t xml:space="preserve">inha </w:t>
+      </w:r>
+      <w:r>
+        <w:rPr>
+          <w:rFonts w:ascii="Arial" w:hAnsi="Arial" w:cs="Arial"/>
+          <w:sz w:val="24"/>
+          <w:szCs w:val="24"/>
+        </w:rPr>
+        <w:t xml:space="preserve">experiência </w:t>
+      </w:r>
+      <w:r>
+        <w:rPr>
+          <w:rFonts w:ascii="Arial" w:hAnsi="Arial" w:cs="Arial"/>
+          <w:sz w:val="24"/>
+          <w:szCs w:val="24"/>
+        </w:rPr>
+        <w:t xml:space="preserve">inicial, foi de confusão e dificuldade </w:t>
+      </w:r>
+      <w:r>
+        <w:rPr>
+          <w:rFonts w:ascii="Arial" w:hAnsi="Arial" w:cs="Arial"/>
+          <w:sz w:val="24"/>
+          <w:szCs w:val="24"/>
+        </w:rPr>
+        <w:t xml:space="preserve">para se adaptar, </w:t>
+      </w:r>
+      <w:r>
+        <w:rPr>
+          <w:rFonts w:ascii="Arial" w:hAnsi="Arial" w:cs="Arial"/>
+          <w:sz w:val="24"/>
+          <w:szCs w:val="24"/>
+        </w:rPr>
+        <w:t xml:space="preserve">por ser </w:t>
+      </w:r>
+      <w:r>
+        <w:rPr>
+          <w:rFonts w:ascii="Arial" w:hAnsi="Arial" w:cs="Arial"/>
+          <w:sz w:val="24"/>
+          <w:szCs w:val="24"/>
+        </w:rPr>
+        <w:t xml:space="preserve">tratar de </w:t>
+      </w:r>
+      <w:r>
+        <w:rPr>
+          <w:rFonts w:ascii="Arial" w:hAnsi="Arial" w:cs="Arial"/>
+          <w:sz w:val="24"/>
+          <w:szCs w:val="24"/>
+        </w:rPr>
+        <w:t xml:space="preserve">algo “novo” e não possuir muitas referências ou experiências com o </w:t>
+      </w:r>
+      <w:r>
+        <w:rPr>
+          <w:rFonts w:ascii="Arial" w:hAnsi="Arial" w:cs="Arial"/>
+          <w:sz w:val="24"/>
+          <w:szCs w:val="24"/>
+        </w:rPr>
+        <w:t xml:space="preserve">tipo de </w:t>
+      </w:r>
+      <w:r>
+        <w:rPr>
+          <w:rFonts w:ascii="Arial" w:hAnsi="Arial" w:cs="Arial"/>
+          <w:sz w:val="24"/>
+          <w:szCs w:val="24"/>
+        </w:rPr>
+        <w:t>jog</w:t>
+      </w:r>
+      <w:r>
+        <w:rPr>
+          <w:rFonts w:ascii="Arial" w:hAnsi="Arial" w:cs="Arial"/>
+          <w:sz w:val="24"/>
+          <w:szCs w:val="24"/>
+        </w:rPr>
+        <w:t>abilidade</w:t>
+      </w:r>
+      <w:r>
+        <w:rPr>
+          <w:rFonts w:ascii="Arial" w:hAnsi="Arial" w:cs="Arial"/>
+          <w:sz w:val="24"/>
+          <w:szCs w:val="24"/>
+        </w:rPr>
+        <w:t xml:space="preserve">. Como a </w:t>
+      </w:r>
+      <w:proofErr w:type="spellStart"/>
+      <w:r>
+        <w:rPr>
+          <w:rFonts w:ascii="Arial" w:hAnsi="Arial" w:cs="Arial"/>
+          <w:i/>
+          <w:iCs/>
+          <w:sz w:val="24"/>
+          <w:szCs w:val="24"/>
+        </w:rPr>
+        <w:t>playerbase</w:t>
+      </w:r>
+      <w:proofErr w:type="spellEnd"/>
+      <w:r>
+        <w:rPr>
+          <w:rFonts w:ascii="Arial" w:hAnsi="Arial" w:cs="Arial"/>
+          <w:sz w:val="24"/>
+          <w:szCs w:val="24"/>
+        </w:rPr>
+        <w:t xml:space="preserve"> (comunidade) de Counter Strike é composta</w:t>
+      </w:r>
+      <w:r>
+        <w:rPr>
+          <w:rFonts w:ascii="Arial" w:hAnsi="Arial" w:cs="Arial"/>
+          <w:sz w:val="24"/>
+          <w:szCs w:val="24"/>
+        </w:rPr>
+        <w:t xml:space="preserve"> consideravelmente</w:t>
+      </w:r>
+      <w:r>
+        <w:rPr>
+          <w:rFonts w:ascii="Arial" w:hAnsi="Arial" w:cs="Arial"/>
+          <w:sz w:val="24"/>
+          <w:szCs w:val="24"/>
+        </w:rPr>
+        <w:t xml:space="preserve"> por jogadores mais experientes</w:t>
+      </w:r>
+      <w:r>
+        <w:rPr>
+          <w:rFonts w:ascii="Arial" w:hAnsi="Arial" w:cs="Arial"/>
+          <w:sz w:val="24"/>
+          <w:szCs w:val="24"/>
+        </w:rPr>
+        <w:t xml:space="preserve"> e o jogo em si acaba não te ensinando muito bem os conceitos bases do jogo, </w:t>
+      </w:r>
+      <w:r>
+        <w:rPr>
+          <w:rFonts w:ascii="Arial" w:hAnsi="Arial" w:cs="Arial"/>
+          <w:sz w:val="24"/>
+          <w:szCs w:val="24"/>
+        </w:rPr>
+        <w:t xml:space="preserve">surgiu </w:t>
+      </w:r>
+      <w:r>
+        <w:rPr>
+          <w:rFonts w:ascii="Arial" w:hAnsi="Arial" w:cs="Arial"/>
+          <w:sz w:val="24"/>
+          <w:szCs w:val="24"/>
+        </w:rPr>
+        <w:t>a necessidade de um esforço adicional de minha parte para aprimorar minhas habilidades</w:t>
+      </w:r>
+      <w:r>
+        <w:rPr>
+          <w:rFonts w:ascii="Arial" w:hAnsi="Arial" w:cs="Arial"/>
+          <w:sz w:val="24"/>
+          <w:szCs w:val="24"/>
+        </w:rPr>
+        <w:t xml:space="preserve"> nas partidas</w:t>
+      </w:r>
+      <w:r>
+        <w:rPr>
+          <w:rFonts w:ascii="Arial" w:hAnsi="Arial" w:cs="Arial"/>
+          <w:sz w:val="24"/>
+          <w:szCs w:val="24"/>
+        </w:rPr>
+        <w:t xml:space="preserve">. </w:t>
+      </w:r>
+      <w:r>
+        <w:rPr>
+          <w:rFonts w:ascii="Arial" w:hAnsi="Arial" w:cs="Arial"/>
+          <w:sz w:val="24"/>
+          <w:szCs w:val="24"/>
+        </w:rPr>
+        <w:t xml:space="preserve">Embora essa característica do jogo possa representar um desafio para a entrada de novos jogadores, no meu caso, aconteceu </w:t>
+      </w:r>
+      <w:r>
+        <w:rPr>
+          <w:rFonts w:ascii="Arial" w:hAnsi="Arial" w:cs="Arial"/>
+          <w:sz w:val="24"/>
+          <w:szCs w:val="24"/>
+        </w:rPr>
+        <w:t xml:space="preserve">exatamente </w:t>
+      </w:r>
+      <w:r>
+        <w:rPr>
+          <w:rFonts w:ascii="Arial" w:hAnsi="Arial" w:cs="Arial"/>
+          <w:sz w:val="24"/>
+          <w:szCs w:val="24"/>
+        </w:rPr>
+        <w:t xml:space="preserve">o </w:t>
+      </w:r>
+      <w:r>
+        <w:rPr>
+          <w:rFonts w:ascii="Arial" w:hAnsi="Arial" w:cs="Arial"/>
+          <w:sz w:val="24"/>
+          <w:szCs w:val="24"/>
+        </w:rPr>
+        <w:t xml:space="preserve">oposto do que era </w:t>
+      </w:r>
+      <w:r>
+        <w:rPr>
+          <w:rFonts w:ascii="Arial" w:hAnsi="Arial" w:cs="Arial"/>
+          <w:sz w:val="24"/>
+          <w:szCs w:val="24"/>
+        </w:rPr>
+        <w:t xml:space="preserve">esperado. Ela despertou em mim um interesse crescente em aprimorar minhas habilidades, gerando uma motivação para me dedicar e me destacar no assunto. Essa percepção foi um essencial para o </w:t>
+      </w:r>
+      <w:r>
+        <w:rPr>
+          <w:rFonts w:ascii="Arial" w:hAnsi="Arial" w:cs="Arial"/>
+          <w:sz w:val="24"/>
+          <w:szCs w:val="24"/>
+        </w:rPr>
+        <w:lastRenderedPageBreak/>
+        <w:t>desenvolvimento de uma qualidade pessoal que considero essencial em minha vida: a disposição constante em explorar o novo. Essa disposição permanece como uma das minhas principais características até os dias de hoje e é a</w:t>
+      </w:r>
+      <w:r>
+        <w:rPr>
+          <w:rFonts w:ascii="Arial" w:hAnsi="Arial" w:cs="Arial"/>
+          <w:sz w:val="24"/>
+          <w:szCs w:val="24"/>
+        </w:rPr>
+        <w:t xml:space="preserve"> </w:t>
+      </w:r>
+      <w:r>
+        <w:rPr>
+          <w:rFonts w:ascii="Arial" w:hAnsi="Arial" w:cs="Arial"/>
+          <w:sz w:val="24"/>
+          <w:szCs w:val="24"/>
+        </w:rPr>
+        <w:t>partir dele que eu traço meus objetivos.</w:t>
+      </w:r>
+      <w:r>
+        <w:rPr>
+          <w:rFonts w:ascii="Arial" w:hAnsi="Arial" w:cs="Arial"/>
+          <w:sz w:val="24"/>
+          <w:szCs w:val="24"/>
+        </w:rPr>
+        <w:t xml:space="preserve"> </w:t>
+      </w:r>
+      <w:r>
+        <w:rPr>
+          <w:rFonts w:ascii="Arial" w:hAnsi="Arial" w:cs="Arial"/>
+          <w:sz w:val="24"/>
+          <w:szCs w:val="24"/>
+        </w:rPr>
+        <w:t>Desde então, meu envolvimento com o tema tornou-se evidente. Devido à frequência dos comentários e ao tempo dedicado ao jogo, gradualmente despertei o interesse de meus dois irmãos, Gabriel e Raquel, pelo jogo também.</w:t>
+      </w:r>
+      <w:r>
+        <w:rPr>
+          <w:rFonts w:ascii="Arial" w:hAnsi="Arial" w:cs="Arial"/>
+          <w:sz w:val="24"/>
+          <w:szCs w:val="24"/>
+        </w:rPr>
+        <w:t xml:space="preserve"> </w:t>
+      </w:r>
+      <w:r>
+        <w:rPr>
+          <w:rFonts w:ascii="Arial" w:hAnsi="Arial" w:cs="Arial"/>
+          <w:sz w:val="24"/>
+          <w:szCs w:val="24"/>
+        </w:rPr>
+        <w:t>Este momento foi significativo, pois evidenciou que, independentemente do meu campo de interesse, meus irmãos sempre estavam dispostos a participar e compartilhar essas experiências comigo.</w:t>
+      </w:r>
     </w:p>
     <w:p>
       <w:pPr>
@@ -5644,24 +7018,86 @@
           <w:szCs w:val="24"/>
         </w:rPr>
       </w:pPr>
-    </w:p>
-    <w:p>
-      <w:pPr>
-        <w:rPr>
-          <w:rFonts w:ascii="Arial" w:hAnsi="Arial" w:cs="Arial"/>
-          <w:sz w:val="24"/>
-          <w:szCs w:val="24"/>
-        </w:rPr>
-      </w:pPr>
-    </w:p>
-    <w:p>
-      <w:pPr>
-        <w:rPr>
-          <w:rFonts w:ascii="Arial" w:hAnsi="Arial" w:cs="Arial"/>
-          <w:sz w:val="24"/>
-          <w:szCs w:val="24"/>
-        </w:rPr>
-      </w:pPr>
+      <w:r>
+        <w:rPr>
+          <w:rFonts w:ascii="Arial" w:hAnsi="Arial" w:cs="Arial"/>
+          <w:sz w:val="24"/>
+          <w:szCs w:val="24"/>
+        </w:rPr>
+        <w:t>Através das experiências que acumulei dentro do jogo e das interações que estabeleci com novos jogadores, Counter Strike tornou-se um elemento significativo em um período específico da minha vida. Durante esse tempo, consegui cultivar diversas relações de amizade e, ao mesmo tempo, descobri mais sobre as minhas próprias qualidades</w:t>
+      </w:r>
+      <w:r>
+        <w:rPr>
+          <w:rFonts w:ascii="Arial" w:hAnsi="Arial" w:cs="Arial"/>
+          <w:sz w:val="24"/>
+          <w:szCs w:val="24"/>
+        </w:rPr>
+        <w:t xml:space="preserve">. </w:t>
+      </w:r>
+      <w:r>
+        <w:rPr>
+          <w:rFonts w:ascii="Arial" w:hAnsi="Arial" w:cs="Arial"/>
+          <w:sz w:val="24"/>
+          <w:szCs w:val="24"/>
+        </w:rPr>
+        <w:t>Em homenagem aos momentos e às pessoas que compartilharam meu caminho, nasceu a motivação para concretizar este projeto. Acredito que a evolução que experimentei ao longo desse percurso foi fundamental para minha formação como indivíduo, e desejo registrar a importância des</w:t>
+      </w:r>
+      <w:r>
+        <w:rPr>
+          <w:rFonts w:ascii="Arial" w:hAnsi="Arial" w:cs="Arial"/>
+          <w:sz w:val="24"/>
+          <w:szCs w:val="24"/>
+        </w:rPr>
+        <w:t>te tema para minha vida</w:t>
+      </w:r>
+      <w:r>
+        <w:rPr>
+          <w:rFonts w:ascii="Arial" w:hAnsi="Arial" w:cs="Arial"/>
+          <w:sz w:val="24"/>
+          <w:szCs w:val="24"/>
+        </w:rPr>
+        <w:t>. Além</w:t>
+      </w:r>
+      <w:r>
+        <w:rPr>
+          <w:rFonts w:ascii="Arial" w:hAnsi="Arial" w:cs="Arial"/>
+          <w:sz w:val="24"/>
+          <w:szCs w:val="24"/>
+        </w:rPr>
+        <w:t xml:space="preserve"> de</w:t>
+      </w:r>
+      <w:r>
+        <w:rPr>
+          <w:rFonts w:ascii="Arial" w:hAnsi="Arial" w:cs="Arial"/>
+          <w:sz w:val="24"/>
+          <w:szCs w:val="24"/>
+        </w:rPr>
+        <w:t>, acredit</w:t>
+      </w:r>
+      <w:r>
+        <w:rPr>
+          <w:rFonts w:ascii="Arial" w:hAnsi="Arial" w:cs="Arial"/>
+          <w:sz w:val="24"/>
+          <w:szCs w:val="24"/>
+        </w:rPr>
+        <w:t>ar</w:t>
+      </w:r>
+      <w:r>
+        <w:rPr>
+          <w:rFonts w:ascii="Arial" w:hAnsi="Arial" w:cs="Arial"/>
+          <w:sz w:val="24"/>
+          <w:szCs w:val="24"/>
+        </w:rPr>
+        <w:t xml:space="preserve"> no potencial transformador e no impacto que os jogos competitivos podem ter em nossa sociedade e cultura.</w:t>
+      </w:r>
+      <w:r>
+        <w:rPr>
+          <w:rFonts w:ascii="Arial" w:hAnsi="Arial" w:cs="Arial"/>
+          <w:sz w:val="24"/>
+          <w:szCs w:val="24"/>
+        </w:rPr>
+        <w:t xml:space="preserve"> </w:t>
+      </w:r>
     </w:p>
     <w:p>
       <w:pPr>
@@ -5693,8 +7129,15 @@
           <w:sz w:val="28"/>
           <w:szCs w:val="28"/>
         </w:rPr>
-        <w:lastRenderedPageBreak/>
         <w:t>Objetivo</w:t>
+      </w:r>
+      <w:r>
+        <w:rPr>
+          <w:rFonts w:ascii="Arial" w:hAnsi="Arial" w:cs="Arial"/>
+          <w:sz w:val="24"/>
+          <w:szCs w:val="24"/>
+        </w:rPr>
+        <w:t>.</w:t>
       </w:r>
     </w:p>
     <w:p>
@@ -5714,7 +7157,23 @@
           <w:sz w:val="24"/>
           <w:szCs w:val="24"/>
         </w:rPr>
-        <w:t>Aumentar o alcance do tema a fim de expandir a comunidade da franquia.</w:t>
+        <w:t xml:space="preserve">Promover o </w:t>
+      </w:r>
+      <w:r>
+        <w:rPr>
+          <w:rFonts w:ascii="Arial" w:hAnsi="Arial" w:cs="Arial"/>
+          <w:sz w:val="24"/>
+          <w:szCs w:val="24"/>
+        </w:rPr>
+        <w:t xml:space="preserve">interesse no </w:t>
+      </w:r>
+      <w:r>
+        <w:rPr>
+          <w:rFonts w:ascii="Arial" w:hAnsi="Arial" w:cs="Arial"/>
+          <w:sz w:val="24"/>
+          <w:szCs w:val="24"/>
+        </w:rPr>
+        <w:t xml:space="preserve">cenário de esportes eletrônicos em nosso país </w:t>
       </w:r>
     </w:p>
     <w:p>
@@ -5734,7 +7193,23 @@
           <w:sz w:val="24"/>
           <w:szCs w:val="24"/>
         </w:rPr>
-        <w:t>Promover o cenário de esportes eletrônicos em nosso país a fim de expandir o cenário competitivo de Counter Strike no Brasil</w:t>
+        <w:t xml:space="preserve">Expandir </w:t>
+      </w:r>
+      <w:r>
+        <w:rPr>
+          <w:rFonts w:ascii="Arial" w:hAnsi="Arial" w:cs="Arial"/>
+          <w:sz w:val="24"/>
+          <w:szCs w:val="24"/>
+        </w:rPr>
+        <w:t xml:space="preserve">a comunidade </w:t>
+      </w:r>
+      <w:r>
+        <w:rPr>
+          <w:rFonts w:ascii="Arial" w:hAnsi="Arial" w:cs="Arial"/>
+          <w:sz w:val="24"/>
+          <w:szCs w:val="24"/>
+        </w:rPr>
+        <w:t>de Counter Strike no Brasil</w:t>
       </w:r>
       <w:r>
         <w:rPr>
@@ -5756,6 +7231,14 @@
           <w:szCs w:val="24"/>
         </w:rPr>
       </w:pPr>
+      <w:r>
+        <w:rPr>
+          <w:rFonts w:ascii="Arial" w:hAnsi="Arial" w:cs="Arial"/>
+          <w:sz w:val="24"/>
+          <w:szCs w:val="24"/>
+        </w:rPr>
+        <w:t>Destacar a relevância e o impacto gerado pela franquia Counter Strike no Brasil.</w:t>
+      </w:r>
     </w:p>
     <w:p>
       <w:pPr>
@@ -5792,6 +7275,14 @@
           <w:szCs w:val="24"/>
         </w:rPr>
       </w:pPr>
+      <w:r>
+        <w:rPr>
+          <w:rFonts w:ascii="Arial" w:hAnsi="Arial" w:cs="Arial"/>
+          <w:sz w:val="24"/>
+          <w:szCs w:val="24"/>
+        </w:rPr>
+        <w:t xml:space="preserve">Counter Strike é o 2º eSport mais o popular do mundo </w:t>
+      </w:r>
     </w:p>
     <w:p>
       <w:pPr>
@@ -5929,7 +7420,67 @@
           <w:szCs w:val="24"/>
         </w:rPr>
         <w:br/>
-        <w:t>- Conexão via api, Steam id do usuário</w:t>
+        <w:t>- Conexão via api</w:t>
+      </w:r>
+      <w:r>
+        <w:rPr>
+          <w:rFonts w:ascii="Arial" w:hAnsi="Arial" w:cs="Arial"/>
+          <w:sz w:val="24"/>
+          <w:szCs w:val="24"/>
+        </w:rPr>
+        <w:t xml:space="preserve"> </w:t>
+      </w:r>
+      <w:proofErr w:type="spellStart"/>
+      <w:r>
+        <w:rPr>
+          <w:rFonts w:ascii="Arial" w:hAnsi="Arial" w:cs="Arial"/>
+          <w:sz w:val="24"/>
+          <w:szCs w:val="24"/>
+        </w:rPr>
+        <w:t>Steam</w:t>
+      </w:r>
+      <w:proofErr w:type="spellEnd"/>
+      <w:r>
+        <w:rPr>
+          <w:rFonts w:ascii="Arial" w:hAnsi="Arial" w:cs="Arial"/>
+          <w:sz w:val="24"/>
+          <w:szCs w:val="24"/>
+        </w:rPr>
+        <w:t>:</w:t>
+      </w:r>
+      <w:r>
+        <w:rPr>
+          <w:rFonts w:ascii="Arial" w:hAnsi="Arial" w:cs="Arial"/>
+          <w:sz w:val="24"/>
+          <w:szCs w:val="24"/>
+        </w:rPr>
+        <w:t xml:space="preserve"> </w:t>
+      </w:r>
+      <w:proofErr w:type="spellStart"/>
+      <w:r>
+        <w:rPr>
+          <w:rFonts w:ascii="Arial" w:hAnsi="Arial" w:cs="Arial"/>
+          <w:sz w:val="24"/>
+          <w:szCs w:val="24"/>
+        </w:rPr>
+        <w:t>Steam</w:t>
+      </w:r>
+      <w:r>
+        <w:rPr>
+          <w:rFonts w:ascii="Arial" w:hAnsi="Arial" w:cs="Arial"/>
+          <w:sz w:val="24"/>
+          <w:szCs w:val="24"/>
+        </w:rPr>
+        <w:t>ID</w:t>
+      </w:r>
+      <w:proofErr w:type="spellEnd"/>
+      <w:r>
+        <w:rPr>
+          <w:rFonts w:ascii="Arial" w:hAnsi="Arial" w:cs="Arial"/>
+          <w:sz w:val="24"/>
+          <w:szCs w:val="24"/>
+        </w:rPr>
+        <w:t xml:space="preserve"> do usuário</w:t>
       </w:r>
     </w:p>
     <w:p>
@@ -5953,17 +7504,8 @@
           <w:sz w:val="28"/>
           <w:szCs w:val="28"/>
         </w:rPr>
-        <w:t>Premissas</w:t>
-      </w:r>
-      <w:r>
-        <w:rPr>
-          <w:rFonts w:ascii="Arial" w:hAnsi="Arial" w:cs="Arial"/>
-          <w:b/>
-          <w:bCs/>
-          <w:sz w:val="28"/>
-          <w:szCs w:val="28"/>
-        </w:rPr>
-        <w:t xml:space="preserve"> e Restrições</w:t>
+        <w:lastRenderedPageBreak/>
+        <w:t>Restrições</w:t>
       </w:r>
     </w:p>
     <w:p>
@@ -5987,28 +7529,98 @@
       <w:r>
         <w:rPr>
           <w:rFonts w:ascii="Arial" w:hAnsi="Arial" w:cs="Arial"/>
+          <w:sz w:val="24"/>
+          <w:szCs w:val="24"/>
+        </w:rPr>
+        <w:t xml:space="preserve">Necessário </w:t>
+      </w:r>
+      <w:r>
+        <w:rPr>
+          <w:rFonts w:ascii="Arial" w:hAnsi="Arial" w:cs="Arial"/>
+          <w:sz w:val="24"/>
+          <w:szCs w:val="24"/>
+        </w:rPr>
+        <w:t xml:space="preserve">a disponibilidade de um dispositivo, </w:t>
+      </w:r>
+      <w:r>
+        <w:rPr>
+          <w:rFonts w:ascii="Arial" w:hAnsi="Arial" w:cs="Arial"/>
+          <w:sz w:val="24"/>
+          <w:szCs w:val="24"/>
+        </w:rPr>
+        <w:t>laptop ou desktop</w:t>
+      </w:r>
+      <w:r>
+        <w:rPr>
+          <w:rFonts w:ascii="Arial" w:hAnsi="Arial" w:cs="Arial"/>
+          <w:sz w:val="24"/>
+          <w:szCs w:val="24"/>
+        </w:rPr>
+        <w:t>,</w:t>
+      </w:r>
+      <w:r>
+        <w:rPr>
+          <w:rFonts w:ascii="Arial" w:hAnsi="Arial" w:cs="Arial"/>
+          <w:sz w:val="24"/>
+          <w:szCs w:val="24"/>
+        </w:rPr>
+        <w:t xml:space="preserve"> com </w:t>
+      </w:r>
+      <w:r>
+        <w:rPr>
+          <w:rFonts w:ascii="Arial" w:hAnsi="Arial" w:cs="Arial"/>
+          <w:sz w:val="24"/>
+          <w:szCs w:val="24"/>
+        </w:rPr>
+        <w:t xml:space="preserve">acesso a </w:t>
+      </w:r>
+      <w:r>
+        <w:rPr>
+          <w:rFonts w:ascii="Arial" w:hAnsi="Arial" w:cs="Arial"/>
+          <w:sz w:val="24"/>
+          <w:szCs w:val="24"/>
+        </w:rPr>
+        <w:t>conexão WI-FI, para acess</w:t>
+      </w:r>
+      <w:r>
+        <w:rPr>
+          <w:rFonts w:ascii="Arial" w:hAnsi="Arial" w:cs="Arial"/>
+          <w:sz w:val="24"/>
+          <w:szCs w:val="24"/>
+        </w:rPr>
+        <w:t>o da aplicação</w:t>
+      </w:r>
+      <w:r>
+        <w:rPr>
+          <w:rFonts w:ascii="Arial" w:hAnsi="Arial" w:cs="Arial"/>
+          <w:sz w:val="24"/>
+          <w:szCs w:val="24"/>
+        </w:rPr>
+        <w:t>;</w:t>
+      </w:r>
+    </w:p>
+    <w:p>
+      <w:pPr>
+        <w:tabs>
+          <w:tab w:val="left" w:pos="3505"/>
+        </w:tabs>
+        <w:rPr>
+          <w:rFonts w:ascii="Arial" w:hAnsi="Arial" w:cs="Arial"/>
           <w:b/>
           <w:bCs/>
-          <w:sz w:val="24"/>
-          <w:szCs w:val="24"/>
-        </w:rPr>
-        <w:t>Restrição</w:t>
-      </w:r>
-      <w:r>
-        <w:rPr>
-          <w:rFonts w:ascii="Arial" w:hAnsi="Arial" w:cs="Arial"/>
-          <w:sz w:val="24"/>
-          <w:szCs w:val="24"/>
-        </w:rPr>
-        <w:t xml:space="preserve">: </w:t>
-      </w:r>
-      <w:r>
-        <w:rPr>
-          <w:rFonts w:ascii="Arial" w:hAnsi="Arial" w:cs="Arial"/>
-          <w:sz w:val="24"/>
-          <w:szCs w:val="24"/>
-        </w:rPr>
-        <w:t>Necessário hardware (laptop ou desktop) com conexão WI-FI, para acessar o software</w:t>
+          <w:sz w:val="28"/>
+          <w:szCs w:val="28"/>
+        </w:rPr>
+      </w:pPr>
+      <w:r>
+        <w:rPr>
+          <w:rFonts w:ascii="Arial" w:hAnsi="Arial" w:cs="Arial"/>
+          <w:b/>
+          <w:bCs/>
+          <w:sz w:val="28"/>
+          <w:szCs w:val="28"/>
+        </w:rPr>
+        <w:t>Premissas</w:t>
       </w:r>
     </w:p>
     <w:p>
@@ -6016,7 +7628,7 @@
         <w:pStyle w:val="PargrafodaLista"/>
         <w:numPr>
           <w:ilvl w:val="0"/>
-          <w:numId w:val="3"/>
+          <w:numId w:val="4"/>
         </w:numPr>
         <w:tabs>
           <w:tab w:val="left" w:pos="3505"/>
@@ -6030,20 +7642,141 @@
       <w:r>
         <w:rPr>
           <w:rFonts w:ascii="Arial" w:hAnsi="Arial" w:cs="Arial"/>
+          <w:sz w:val="24"/>
+          <w:szCs w:val="24"/>
+        </w:rPr>
+        <w:t xml:space="preserve">Ter familiaridade </w:t>
+      </w:r>
+      <w:r>
+        <w:rPr>
+          <w:rFonts w:ascii="Arial" w:hAnsi="Arial" w:cs="Arial"/>
+          <w:sz w:val="24"/>
+          <w:szCs w:val="24"/>
+        </w:rPr>
+        <w:t xml:space="preserve">ou experiência com </w:t>
+      </w:r>
+      <w:r>
+        <w:rPr>
+          <w:rFonts w:ascii="Arial" w:hAnsi="Arial" w:cs="Arial"/>
+          <w:sz w:val="24"/>
+          <w:szCs w:val="24"/>
+        </w:rPr>
+        <w:t>jogos eletrônicos.</w:t>
+      </w:r>
+    </w:p>
+    <w:p>
+      <w:pPr>
+        <w:pStyle w:val="PargrafodaLista"/>
+        <w:numPr>
+          <w:ilvl w:val="0"/>
+          <w:numId w:val="4"/>
+        </w:numPr>
+        <w:tabs>
+          <w:tab w:val="left" w:pos="3505"/>
+        </w:tabs>
+        <w:rPr>
+          <w:rFonts w:ascii="Arial" w:hAnsi="Arial" w:cs="Arial"/>
           <w:b/>
           <w:bCs/>
-          <w:sz w:val="24"/>
-          <w:szCs w:val="24"/>
-        </w:rPr>
-        <w:t>Premissa</w:t>
-      </w:r>
-      <w:r>
-        <w:rPr>
-          <w:rFonts w:ascii="Arial" w:hAnsi="Arial" w:cs="Arial"/>
-          <w:sz w:val="24"/>
-          <w:szCs w:val="24"/>
-        </w:rPr>
-        <w:t xml:space="preserve">: Ter conhecimento básico sobre o tema de jogos eletrônicos </w:t>
+          <w:sz w:val="28"/>
+          <w:szCs w:val="28"/>
+        </w:rPr>
+      </w:pPr>
+      <w:r>
+        <w:rPr>
+          <w:rFonts w:ascii="Arial" w:hAnsi="Arial" w:cs="Arial"/>
+          <w:sz w:val="24"/>
+          <w:szCs w:val="24"/>
+        </w:rPr>
+        <w:t xml:space="preserve">Possuir conta na plataforma </w:t>
+      </w:r>
+      <w:proofErr w:type="spellStart"/>
+      <w:r>
+        <w:rPr>
+          <w:rFonts w:ascii="Arial" w:hAnsi="Arial" w:cs="Arial"/>
+          <w:sz w:val="24"/>
+          <w:szCs w:val="24"/>
+        </w:rPr>
+        <w:t>Steam</w:t>
+      </w:r>
+      <w:proofErr w:type="spellEnd"/>
+      <w:r>
+        <w:rPr>
+          <w:rFonts w:ascii="Arial" w:hAnsi="Arial" w:cs="Arial"/>
+          <w:sz w:val="24"/>
+          <w:szCs w:val="24"/>
+        </w:rPr>
+        <w:t xml:space="preserve"> </w:t>
+      </w:r>
+      <w:r>
+        <w:rPr>
+          <w:rFonts w:ascii="Arial" w:hAnsi="Arial" w:cs="Arial"/>
+          <w:sz w:val="24"/>
+          <w:szCs w:val="24"/>
+        </w:rPr>
+        <w:t>com o jogo Counter Strike Global Offensive presente em sua biblioteca</w:t>
+      </w:r>
+      <w:r>
+        <w:rPr>
+          <w:rFonts w:ascii="Arial" w:hAnsi="Arial" w:cs="Arial"/>
+          <w:sz w:val="24"/>
+          <w:szCs w:val="24"/>
+        </w:rPr>
+        <w:t>;</w:t>
+      </w:r>
+    </w:p>
+    <w:p>
+      <w:pPr>
+        <w:pStyle w:val="PargrafodaLista"/>
+        <w:numPr>
+          <w:ilvl w:val="0"/>
+          <w:numId w:val="4"/>
+        </w:numPr>
+        <w:tabs>
+          <w:tab w:val="left" w:pos="3505"/>
+        </w:tabs>
+        <w:rPr>
+          <w:rFonts w:ascii="Arial" w:hAnsi="Arial" w:cs="Arial"/>
+          <w:b/>
+          <w:bCs/>
+          <w:sz w:val="28"/>
+          <w:szCs w:val="28"/>
+        </w:rPr>
+      </w:pPr>
+      <w:r>
+        <w:rPr>
+          <w:rFonts w:ascii="Arial" w:hAnsi="Arial" w:cs="Arial"/>
+          <w:sz w:val="24"/>
+          <w:szCs w:val="24"/>
+        </w:rPr>
+        <w:t>Ter registros de partidas oficiais dentro do jogo;</w:t>
+      </w:r>
+    </w:p>
+    <w:p>
+      <w:pPr>
+        <w:pStyle w:val="PargrafodaLista"/>
+        <w:numPr>
+          <w:ilvl w:val="0"/>
+          <w:numId w:val="4"/>
+        </w:numPr>
+        <w:tabs>
+          <w:tab w:val="left" w:pos="3505"/>
+        </w:tabs>
+        <w:rPr>
+          <w:rFonts w:ascii="Arial" w:hAnsi="Arial" w:cs="Arial"/>
+          <w:b/>
+          <w:bCs/>
+          <w:sz w:val="28"/>
+          <w:szCs w:val="28"/>
+        </w:rPr>
+      </w:pPr>
+      <w:r>
+        <w:rPr>
+          <w:rFonts w:ascii="Arial" w:hAnsi="Arial" w:cs="Arial"/>
+          <w:sz w:val="24"/>
+          <w:szCs w:val="24"/>
+        </w:rPr>
+        <w:t>Estar ciente da responsabilidade que alguns temas presentes no jogo possam exercer sobre pessoas abaixo da faixa etária recomendada</w:t>
       </w:r>
     </w:p>
     <w:p>
@@ -6547,7 +8280,7 @@
                 <w:sz w:val="16"/>
                 <w:szCs w:val="16"/>
               </w:rPr>
-              <w:t xml:space="preserve">Página com informações referentes ao </w:t>
+              <w:t xml:space="preserve">Página contendo informações sobre o subtema de eSport. Fornece ao usuário </w:t>
             </w:r>
             <w:r>
               <w:rPr>
@@ -6556,7 +8289,16 @@
                 <w:sz w:val="16"/>
                 <w:szCs w:val="16"/>
               </w:rPr>
-              <w:t>subtema de eSport. E entregue ao usuário dados e curiosidades sobre o cenário competitivo do jogo assim como histórias e a impacto do Brasil para a comunidade.</w:t>
+              <w:t xml:space="preserve">informações </w:t>
+            </w:r>
+            <w:r>
+              <w:rPr>
+                <w:rFonts w:ascii="Arial" w:hAnsi="Arial" w:cs="Arial"/>
+                <w:color w:val="FFFFFF" w:themeColor="background1"/>
+                <w:sz w:val="16"/>
+                <w:szCs w:val="16"/>
+              </w:rPr>
+              <w:t>e curiosidades sobre o cenário competitivo do jogo, bem como histórias e o impacto do Brasil na comunidade.</w:t>
             </w:r>
           </w:p>
         </w:tc>
@@ -6730,7 +8472,27 @@
                 <w:sz w:val="16"/>
                 <w:szCs w:val="16"/>
               </w:rPr>
-              <w:t>Página onde o usuário irá inserir as suas credenciais para realizar a autenticação de seu perfil ao site. Campos necessários para realização do Login: username e senha.</w:t>
+              <w:t xml:space="preserve">Página onde o usuário irá inserir as suas credenciais para realizar a autenticação de seu perfil ao site. Campos necessários para realização do Login: </w:t>
+            </w:r>
+            <w:proofErr w:type="spellStart"/>
+            <w:r>
+              <w:rPr>
+                <w:rFonts w:ascii="Arial" w:hAnsi="Arial" w:cs="Arial"/>
+                <w:color w:val="FFFFFF" w:themeColor="background1"/>
+                <w:sz w:val="16"/>
+                <w:szCs w:val="16"/>
+              </w:rPr>
+              <w:t>username</w:t>
+            </w:r>
+            <w:proofErr w:type="spellEnd"/>
+            <w:r>
+              <w:rPr>
+                <w:rFonts w:ascii="Arial" w:hAnsi="Arial" w:cs="Arial"/>
+                <w:color w:val="FFFFFF" w:themeColor="background1"/>
+                <w:sz w:val="16"/>
+                <w:szCs w:val="16"/>
+              </w:rPr>
+              <w:t xml:space="preserve"> e senha.</w:t>
             </w:r>
           </w:p>
         </w:tc>
@@ -6903,7 +8665,27 @@
                 <w:sz w:val="16"/>
                 <w:szCs w:val="16"/>
               </w:rPr>
-              <w:t xml:space="preserve">Página onde o usuário irá inserir as credenciais para realizar o registro de seu perfil ao site. Campos necessários para realização do Cadastro: Nome, username, </w:t>
+              <w:t xml:space="preserve">Página onde o usuário irá inserir as credenciais para realizar o registro de seu perfil ao site. Campos necessários para realização do Cadastro: Nome, </w:t>
+            </w:r>
+            <w:proofErr w:type="spellStart"/>
+            <w:r>
+              <w:rPr>
+                <w:rFonts w:ascii="Arial" w:hAnsi="Arial" w:cs="Arial"/>
+                <w:color w:val="FFFFFF" w:themeColor="background1"/>
+                <w:sz w:val="16"/>
+                <w:szCs w:val="16"/>
+              </w:rPr>
+              <w:t>username</w:t>
+            </w:r>
+            <w:proofErr w:type="spellEnd"/>
+            <w:r>
+              <w:rPr>
+                <w:rFonts w:ascii="Arial" w:hAnsi="Arial" w:cs="Arial"/>
+                <w:color w:val="FFFFFF" w:themeColor="background1"/>
+                <w:sz w:val="16"/>
+                <w:szCs w:val="16"/>
+              </w:rPr>
+              <w:t xml:space="preserve">, </w:t>
             </w:r>
             <w:r>
               <w:rPr>
@@ -6921,7 +8703,27 @@
                 <w:sz w:val="16"/>
                 <w:szCs w:val="16"/>
               </w:rPr>
-              <w:t>senha, steamId, data de nascimento</w:t>
+              <w:t xml:space="preserve">senha, </w:t>
+            </w:r>
+            <w:proofErr w:type="spellStart"/>
+            <w:r>
+              <w:rPr>
+                <w:rFonts w:ascii="Arial" w:hAnsi="Arial" w:cs="Arial"/>
+                <w:color w:val="FFFFFF" w:themeColor="background1"/>
+                <w:sz w:val="16"/>
+                <w:szCs w:val="16"/>
+              </w:rPr>
+              <w:t>steamId</w:t>
+            </w:r>
+            <w:proofErr w:type="spellEnd"/>
+            <w:r>
+              <w:rPr>
+                <w:rFonts w:ascii="Arial" w:hAnsi="Arial" w:cs="Arial"/>
+                <w:color w:val="FFFFFF" w:themeColor="background1"/>
+                <w:sz w:val="16"/>
+                <w:szCs w:val="16"/>
+              </w:rPr>
+              <w:t>, data de nascimento</w:t>
             </w:r>
             <w:r>
               <w:rPr>
@@ -7083,8 +8885,27 @@
                 <w:sz w:val="20"/>
                 <w:szCs w:val="20"/>
               </w:rPr>
-              <w:lastRenderedPageBreak/>
-              <w:t>Perfil</w:t>
+              <w:t>Status</w:t>
+            </w:r>
+            <w:r>
+              <w:rPr>
+                <w:rFonts w:ascii="Arial" w:hAnsi="Arial" w:cs="Arial"/>
+                <w:b w:val="0"/>
+                <w:bCs w:val="0"/>
+                <w:sz w:val="20"/>
+                <w:szCs w:val="20"/>
+              </w:rPr>
+              <w:t xml:space="preserve"> player </w:t>
+            </w:r>
+            <w:r>
+              <w:rPr>
+                <w:rFonts w:ascii="Arial" w:hAnsi="Arial" w:cs="Arial"/>
+                <w:b w:val="0"/>
+                <w:bCs w:val="0"/>
+                <w:sz w:val="20"/>
+                <w:szCs w:val="20"/>
+              </w:rPr>
+              <w:t>Dashboard</w:t>
             </w:r>
           </w:p>
         </w:tc>
@@ -7114,7 +8935,27 @@
                 <w:sz w:val="16"/>
                 <w:szCs w:val="16"/>
               </w:rPr>
-              <w:t>Página de visualização</w:t>
+              <w:t xml:space="preserve">Funcionalidade que traz a visualização de dados referentes ao desempenho do usuário dentro do jogo. As informações são disponibilizadas apenas se o usuário possuir uma conta </w:t>
+            </w:r>
+            <w:proofErr w:type="spellStart"/>
+            <w:r>
+              <w:rPr>
+                <w:rFonts w:ascii="Arial" w:hAnsi="Arial" w:cs="Arial"/>
+                <w:color w:val="FFFFFF" w:themeColor="background1"/>
+                <w:sz w:val="16"/>
+                <w:szCs w:val="16"/>
+              </w:rPr>
+              <w:t>Steam</w:t>
+            </w:r>
+            <w:proofErr w:type="spellEnd"/>
+            <w:r>
+              <w:rPr>
+                <w:rFonts w:ascii="Arial" w:hAnsi="Arial" w:cs="Arial"/>
+                <w:color w:val="FFFFFF" w:themeColor="background1"/>
+                <w:sz w:val="16"/>
+                <w:szCs w:val="16"/>
+              </w:rPr>
+              <w:t xml:space="preserve"> e ter </w:t>
             </w:r>
             <w:r>
               <w:rPr>
@@ -7123,8 +8964,182 @@
                 <w:sz w:val="16"/>
                 <w:szCs w:val="16"/>
               </w:rPr>
-              <w:t xml:space="preserve"> e edição</w:t>
+              <w:t>um histórico de partidas no jogo CS:GO</w:t>
             </w:r>
+          </w:p>
+        </w:tc>
+        <w:tc>
+          <w:tcPr>
+            <w:tcW w:w="1559" w:type="dxa"/>
+            <w:shd w:val="clear" w:color="auto" w:fill="2B5299"/>
+            <w:vAlign w:val="center"/>
+          </w:tcPr>
+          <w:p>
+            <w:pPr>
+              <w:tabs>
+                <w:tab w:val="left" w:pos="3505"/>
+              </w:tabs>
+              <w:jc w:val="center"/>
+              <w:cnfStyle w:val="000000100000" w:firstRow="0" w:lastRow="0" w:firstColumn="0" w:lastColumn="0" w:oddVBand="0" w:evenVBand="0" w:oddHBand="1" w:evenHBand="0" w:firstRowFirstColumn="0" w:firstRowLastColumn="0" w:lastRowFirstColumn="0" w:lastRowLastColumn="0"/>
+              <w:rPr>
+                <w:rFonts w:ascii="Arial" w:hAnsi="Arial" w:cs="Arial"/>
+                <w:b/>
+                <w:bCs/>
+                <w:color w:val="FFFFFF" w:themeColor="background1"/>
+                <w:sz w:val="20"/>
+                <w:szCs w:val="20"/>
+              </w:rPr>
+            </w:pPr>
+            <w:r>
+              <w:rPr>
+                <w:rFonts w:ascii="Arial" w:hAnsi="Arial" w:cs="Arial"/>
+                <w:b/>
+                <w:bCs/>
+                <w:color w:val="FFFFFF" w:themeColor="background1"/>
+                <w:sz w:val="20"/>
+                <w:szCs w:val="20"/>
+              </w:rPr>
+              <w:t>Desejável</w:t>
+            </w:r>
+          </w:p>
+        </w:tc>
+        <w:tc>
+          <w:tcPr>
+            <w:tcW w:w="1134" w:type="dxa"/>
+            <w:shd w:val="clear" w:color="auto" w:fill="2B5299"/>
+            <w:vAlign w:val="center"/>
+          </w:tcPr>
+          <w:p>
+            <w:pPr>
+              <w:tabs>
+                <w:tab w:val="left" w:pos="3505"/>
+              </w:tabs>
+              <w:jc w:val="center"/>
+              <w:cnfStyle w:val="000000100000" w:firstRow="0" w:lastRow="0" w:firstColumn="0" w:lastColumn="0" w:oddVBand="0" w:evenVBand="0" w:oddHBand="1" w:evenHBand="0" w:firstRowFirstColumn="0" w:firstRowLastColumn="0" w:lastRowFirstColumn="0" w:lastRowLastColumn="0"/>
+              <w:rPr>
+                <w:rFonts w:ascii="Arial" w:hAnsi="Arial" w:cs="Arial"/>
+                <w:b/>
+                <w:bCs/>
+                <w:color w:val="FFFFFF" w:themeColor="background1"/>
+                <w:sz w:val="20"/>
+                <w:szCs w:val="20"/>
+              </w:rPr>
+            </w:pPr>
+            <w:r>
+              <w:rPr>
+                <w:rFonts w:ascii="Arial" w:hAnsi="Arial" w:cs="Arial"/>
+                <w:b/>
+                <w:bCs/>
+                <w:color w:val="FFFFFF" w:themeColor="background1"/>
+                <w:sz w:val="20"/>
+                <w:szCs w:val="20"/>
+              </w:rPr>
+              <w:t>G</w:t>
+            </w:r>
+          </w:p>
+        </w:tc>
+        <w:tc>
+          <w:tcPr>
+            <w:tcW w:w="1276" w:type="dxa"/>
+            <w:shd w:val="clear" w:color="auto" w:fill="2B5299"/>
+            <w:vAlign w:val="center"/>
+          </w:tcPr>
+          <w:p>
+            <w:pPr>
+              <w:tabs>
+                <w:tab w:val="left" w:pos="3505"/>
+              </w:tabs>
+              <w:jc w:val="center"/>
+              <w:cnfStyle w:val="000000100000" w:firstRow="0" w:lastRow="0" w:firstColumn="0" w:lastColumn="0" w:oddVBand="0" w:evenVBand="0" w:oddHBand="1" w:evenHBand="0" w:firstRowFirstColumn="0" w:firstRowLastColumn="0" w:lastRowFirstColumn="0" w:lastRowLastColumn="0"/>
+              <w:rPr>
+                <w:rFonts w:ascii="Arial" w:hAnsi="Arial" w:cs="Arial"/>
+                <w:b/>
+                <w:bCs/>
+                <w:color w:val="FFFFFF" w:themeColor="background1"/>
+                <w:sz w:val="20"/>
+                <w:szCs w:val="20"/>
+              </w:rPr>
+            </w:pPr>
+            <w:r>
+              <w:rPr>
+                <w:rFonts w:ascii="Arial" w:hAnsi="Arial" w:cs="Arial"/>
+                <w:b/>
+                <w:bCs/>
+                <w:color w:val="FFFFFF" w:themeColor="background1"/>
+                <w:sz w:val="20"/>
+                <w:szCs w:val="20"/>
+              </w:rPr>
+              <w:t>2</w:t>
+            </w:r>
+          </w:p>
+        </w:tc>
+      </w:tr>
+      <w:tr>
+        <w:trPr>
+          <w:trHeight w:val="850"/>
+        </w:trPr>
+        <w:tc>
+          <w:tcPr>
+            <w:cnfStyle w:val="001000000000" w:firstRow="0" w:lastRow="0" w:firstColumn="1" w:lastColumn="0" w:oddVBand="0" w:evenVBand="0" w:oddHBand="0" w:evenHBand="0" w:firstRowFirstColumn="0" w:firstRowLastColumn="0" w:lastRowFirstColumn="0" w:lastRowLastColumn="0"/>
+            <w:tcW w:w="1417" w:type="dxa"/>
+            <w:shd w:val="clear" w:color="auto" w:fill="172C51"/>
+            <w:vAlign w:val="center"/>
+          </w:tcPr>
+          <w:p>
+            <w:pPr>
+              <w:tabs>
+                <w:tab w:val="left" w:pos="3505"/>
+              </w:tabs>
+              <w:jc w:val="center"/>
+              <w:rPr>
+                <w:rFonts w:ascii="Arial" w:hAnsi="Arial" w:cs="Arial"/>
+                <w:b w:val="0"/>
+                <w:bCs w:val="0"/>
+                <w:sz w:val="20"/>
+                <w:szCs w:val="20"/>
+              </w:rPr>
+            </w:pPr>
+            <w:r>
+              <w:rPr>
+                <w:rFonts w:ascii="Arial" w:hAnsi="Arial" w:cs="Arial"/>
+                <w:b w:val="0"/>
+                <w:bCs w:val="0"/>
+                <w:sz w:val="20"/>
+                <w:szCs w:val="20"/>
+              </w:rPr>
+              <w:t xml:space="preserve">Formulário </w:t>
+            </w:r>
+            <w:r>
+              <w:rPr>
+                <w:rFonts w:ascii="Arial" w:hAnsi="Arial" w:cs="Arial"/>
+                <w:b w:val="0"/>
+                <w:bCs w:val="0"/>
+                <w:sz w:val="20"/>
+                <w:szCs w:val="20"/>
+              </w:rPr>
+              <w:t>pesquisa</w:t>
+            </w:r>
+          </w:p>
+        </w:tc>
+        <w:tc>
+          <w:tcPr>
+            <w:tcW w:w="3960" w:type="dxa"/>
+            <w:shd w:val="clear" w:color="auto" w:fill="2B5299"/>
+            <w:vAlign w:val="center"/>
+          </w:tcPr>
+          <w:p>
+            <w:pPr>
+              <w:tabs>
+                <w:tab w:val="left" w:pos="3505"/>
+              </w:tabs>
+              <w:cnfStyle w:val="000000000000" w:firstRow="0" w:lastRow="0" w:firstColumn="0" w:lastColumn="0" w:oddVBand="0" w:evenVBand="0" w:oddHBand="0" w:evenHBand="0" w:firstRowFirstColumn="0" w:firstRowLastColumn="0" w:lastRowFirstColumn="0" w:lastRowLastColumn="0"/>
+              <w:rPr>
+                <w:rFonts w:ascii="Arial" w:hAnsi="Arial" w:cs="Arial"/>
+                <w:color w:val="FFFFFF" w:themeColor="background1"/>
+                <w:sz w:val="16"/>
+                <w:szCs w:val="16"/>
+              </w:rPr>
+            </w:pPr>
             <w:r>
               <w:rPr>
                 <w:rFonts w:ascii="Arial" w:hAnsi="Arial" w:cs="Arial"/>
@@ -7132,8 +9147,173 @@
                 <w:sz w:val="16"/>
                 <w:szCs w:val="16"/>
               </w:rPr>
-              <w:t xml:space="preserve"> de informações referentes ao usuário cadastrado</w:t>
+              <w:t xml:space="preserve">Formulário de pesquisa a qual o usuário fornece informações sobre o nível de conhecimento da franquia. </w:t>
             </w:r>
+          </w:p>
+        </w:tc>
+        <w:tc>
+          <w:tcPr>
+            <w:tcW w:w="1559" w:type="dxa"/>
+            <w:shd w:val="clear" w:color="auto" w:fill="2B5299"/>
+            <w:vAlign w:val="center"/>
+          </w:tcPr>
+          <w:p>
+            <w:pPr>
+              <w:tabs>
+                <w:tab w:val="left" w:pos="3505"/>
+              </w:tabs>
+              <w:jc w:val="center"/>
+              <w:cnfStyle w:val="000000000000" w:firstRow="0" w:lastRow="0" w:firstColumn="0" w:lastColumn="0" w:oddVBand="0" w:evenVBand="0" w:oddHBand="0" w:evenHBand="0" w:firstRowFirstColumn="0" w:firstRowLastColumn="0" w:lastRowFirstColumn="0" w:lastRowLastColumn="0"/>
+              <w:rPr>
+                <w:rFonts w:ascii="Arial" w:hAnsi="Arial" w:cs="Arial"/>
+                <w:b/>
+                <w:bCs/>
+                <w:color w:val="FFFFFF" w:themeColor="background1"/>
+                <w:sz w:val="20"/>
+                <w:szCs w:val="20"/>
+              </w:rPr>
+            </w:pPr>
+            <w:r>
+              <w:rPr>
+                <w:rFonts w:ascii="Arial" w:hAnsi="Arial" w:cs="Arial"/>
+                <w:b/>
+                <w:bCs/>
+                <w:color w:val="FFFFFF" w:themeColor="background1"/>
+                <w:sz w:val="20"/>
+                <w:szCs w:val="20"/>
+              </w:rPr>
+              <w:t>Essencial</w:t>
+            </w:r>
+          </w:p>
+        </w:tc>
+        <w:tc>
+          <w:tcPr>
+            <w:tcW w:w="1134" w:type="dxa"/>
+            <w:shd w:val="clear" w:color="auto" w:fill="2B5299"/>
+            <w:vAlign w:val="center"/>
+          </w:tcPr>
+          <w:p>
+            <w:pPr>
+              <w:tabs>
+                <w:tab w:val="left" w:pos="3505"/>
+              </w:tabs>
+              <w:jc w:val="center"/>
+              <w:cnfStyle w:val="000000000000" w:firstRow="0" w:lastRow="0" w:firstColumn="0" w:lastColumn="0" w:oddVBand="0" w:evenVBand="0" w:oddHBand="0" w:evenHBand="0" w:firstRowFirstColumn="0" w:firstRowLastColumn="0" w:lastRowFirstColumn="0" w:lastRowLastColumn="0"/>
+              <w:rPr>
+                <w:rFonts w:ascii="Arial" w:hAnsi="Arial" w:cs="Arial"/>
+                <w:b/>
+                <w:bCs/>
+                <w:color w:val="FFFFFF" w:themeColor="background1"/>
+                <w:sz w:val="20"/>
+                <w:szCs w:val="20"/>
+              </w:rPr>
+            </w:pPr>
+            <w:r>
+              <w:rPr>
+                <w:rFonts w:ascii="Arial" w:hAnsi="Arial" w:cs="Arial"/>
+                <w:b/>
+                <w:bCs/>
+                <w:color w:val="FFFFFF" w:themeColor="background1"/>
+                <w:sz w:val="20"/>
+                <w:szCs w:val="20"/>
+              </w:rPr>
+              <w:t>M</w:t>
+            </w:r>
+          </w:p>
+        </w:tc>
+        <w:tc>
+          <w:tcPr>
+            <w:tcW w:w="1276" w:type="dxa"/>
+            <w:shd w:val="clear" w:color="auto" w:fill="2B5299"/>
+            <w:vAlign w:val="center"/>
+          </w:tcPr>
+          <w:p>
+            <w:pPr>
+              <w:tabs>
+                <w:tab w:val="left" w:pos="3505"/>
+              </w:tabs>
+              <w:jc w:val="center"/>
+              <w:cnfStyle w:val="000000000000" w:firstRow="0" w:lastRow="0" w:firstColumn="0" w:lastColumn="0" w:oddVBand="0" w:evenVBand="0" w:oddHBand="0" w:evenHBand="0" w:firstRowFirstColumn="0" w:firstRowLastColumn="0" w:lastRowFirstColumn="0" w:lastRowLastColumn="0"/>
+              <w:rPr>
+                <w:rFonts w:ascii="Arial" w:hAnsi="Arial" w:cs="Arial"/>
+                <w:b/>
+                <w:bCs/>
+                <w:color w:val="FFFFFF" w:themeColor="background1"/>
+                <w:sz w:val="20"/>
+                <w:szCs w:val="20"/>
+              </w:rPr>
+            </w:pPr>
+            <w:r>
+              <w:rPr>
+                <w:rFonts w:ascii="Arial" w:hAnsi="Arial" w:cs="Arial"/>
+                <w:b/>
+                <w:bCs/>
+                <w:color w:val="FFFFFF" w:themeColor="background1"/>
+                <w:sz w:val="20"/>
+                <w:szCs w:val="20"/>
+              </w:rPr>
+              <w:t>1</w:t>
+            </w:r>
+          </w:p>
+        </w:tc>
+      </w:tr>
+      <w:tr>
+        <w:trPr>
+          <w:cnfStyle w:val="000000100000" w:firstRow="0" w:lastRow="0" w:firstColumn="0" w:lastColumn="0" w:oddVBand="0" w:evenVBand="0" w:oddHBand="1" w:evenHBand="0" w:firstRowFirstColumn="0" w:firstRowLastColumn="0" w:lastRowFirstColumn="0" w:lastRowLastColumn="0"/>
+          <w:trHeight w:val="850"/>
+        </w:trPr>
+        <w:tc>
+          <w:tcPr>
+            <w:cnfStyle w:val="001000000000" w:firstRow="0" w:lastRow="0" w:firstColumn="1" w:lastColumn="0" w:oddVBand="0" w:evenVBand="0" w:oddHBand="0" w:evenHBand="0" w:firstRowFirstColumn="0" w:firstRowLastColumn="0" w:lastRowFirstColumn="0" w:lastRowLastColumn="0"/>
+            <w:tcW w:w="1417" w:type="dxa"/>
+            <w:shd w:val="clear" w:color="auto" w:fill="172C51"/>
+            <w:vAlign w:val="center"/>
+          </w:tcPr>
+          <w:p>
+            <w:pPr>
+              <w:tabs>
+                <w:tab w:val="left" w:pos="3505"/>
+              </w:tabs>
+              <w:jc w:val="center"/>
+              <w:rPr>
+                <w:rFonts w:ascii="Arial" w:hAnsi="Arial" w:cs="Arial"/>
+                <w:b w:val="0"/>
+                <w:bCs w:val="0"/>
+                <w:sz w:val="20"/>
+                <w:szCs w:val="20"/>
+              </w:rPr>
+            </w:pPr>
+            <w:r>
+              <w:rPr>
+                <w:rFonts w:ascii="Arial" w:hAnsi="Arial" w:cs="Arial"/>
+                <w:b w:val="0"/>
+                <w:bCs w:val="0"/>
+                <w:sz w:val="20"/>
+                <w:szCs w:val="20"/>
+              </w:rPr>
+              <w:t>Dashboard pesquisa</w:t>
+            </w:r>
+          </w:p>
+        </w:tc>
+        <w:tc>
+          <w:tcPr>
+            <w:tcW w:w="3960" w:type="dxa"/>
+            <w:shd w:val="clear" w:color="auto" w:fill="2B5299"/>
+            <w:vAlign w:val="center"/>
+          </w:tcPr>
+          <w:p>
+            <w:pPr>
+              <w:tabs>
+                <w:tab w:val="left" w:pos="3505"/>
+              </w:tabs>
+              <w:cnfStyle w:val="000000100000" w:firstRow="0" w:lastRow="0" w:firstColumn="0" w:lastColumn="0" w:oddVBand="0" w:evenVBand="0" w:oddHBand="1" w:evenHBand="0" w:firstRowFirstColumn="0" w:firstRowLastColumn="0" w:lastRowFirstColumn="0" w:lastRowLastColumn="0"/>
+              <w:rPr>
+                <w:rFonts w:ascii="Arial" w:hAnsi="Arial" w:cs="Arial"/>
+                <w:color w:val="FFFFFF" w:themeColor="background1"/>
+                <w:sz w:val="16"/>
+                <w:szCs w:val="16"/>
+              </w:rPr>
+            </w:pPr>
             <w:r>
               <w:rPr>
                 <w:rFonts w:ascii="Arial" w:hAnsi="Arial" w:cs="Arial"/>
@@ -7141,25 +9321,7 @@
                 <w:sz w:val="16"/>
                 <w:szCs w:val="16"/>
               </w:rPr>
-              <w:t xml:space="preserve"> naquele momento</w:t>
-            </w:r>
-            <w:r>
-              <w:rPr>
-                <w:rFonts w:ascii="Arial" w:hAnsi="Arial" w:cs="Arial"/>
-                <w:color w:val="FFFFFF" w:themeColor="background1"/>
-                <w:sz w:val="16"/>
-                <w:szCs w:val="16"/>
-              </w:rPr>
-              <w:t xml:space="preserve">. </w:t>
-            </w:r>
-            <w:r>
-              <w:rPr>
-                <w:rFonts w:ascii="Arial" w:hAnsi="Arial" w:cs="Arial"/>
-                <w:color w:val="FFFFFF" w:themeColor="background1"/>
-                <w:sz w:val="16"/>
-                <w:szCs w:val="16"/>
-              </w:rPr>
-              <w:t>Username, foto de perfil, nível de rank, link ao perfil da steam.</w:t>
+              <w:t>Dashboard com os resultados da pesquisa, que será disponibilizado para os usuários cadastrados</w:t>
             </w:r>
           </w:p>
         </w:tc>
@@ -7229,7 +9391,7 @@
                 <w:sz w:val="20"/>
                 <w:szCs w:val="20"/>
               </w:rPr>
-              <w:t>P</w:t>
+              <w:t>G</w:t>
             </w:r>
           </w:p>
         </w:tc>
@@ -7269,565 +9431,6 @@
           </w:p>
         </w:tc>
       </w:tr>
-      <w:tr>
-        <w:trPr>
-          <w:trHeight w:val="850"/>
-        </w:trPr>
-        <w:tc>
-          <w:tcPr>
-            <w:cnfStyle w:val="001000000000" w:firstRow="0" w:lastRow="0" w:firstColumn="1" w:lastColumn="0" w:oddVBand="0" w:evenVBand="0" w:oddHBand="0" w:evenHBand="0" w:firstRowFirstColumn="0" w:firstRowLastColumn="0" w:lastRowFirstColumn="0" w:lastRowLastColumn="0"/>
-            <w:tcW w:w="1417" w:type="dxa"/>
-            <w:shd w:val="clear" w:color="auto" w:fill="172C51"/>
-            <w:vAlign w:val="center"/>
-          </w:tcPr>
-          <w:p>
-            <w:pPr>
-              <w:tabs>
-                <w:tab w:val="left" w:pos="3505"/>
-              </w:tabs>
-              <w:jc w:val="center"/>
-              <w:rPr>
-                <w:rFonts w:ascii="Arial" w:hAnsi="Arial" w:cs="Arial"/>
-                <w:b w:val="0"/>
-                <w:bCs w:val="0"/>
-                <w:sz w:val="20"/>
-                <w:szCs w:val="20"/>
-              </w:rPr>
-            </w:pPr>
-            <w:r>
-              <w:rPr>
-                <w:rFonts w:ascii="Arial" w:hAnsi="Arial" w:cs="Arial"/>
-                <w:b w:val="0"/>
-                <w:bCs w:val="0"/>
-                <w:sz w:val="20"/>
-                <w:szCs w:val="20"/>
-              </w:rPr>
-              <w:t>Status</w:t>
-            </w:r>
-            <w:r>
-              <w:rPr>
-                <w:rFonts w:ascii="Arial" w:hAnsi="Arial" w:cs="Arial"/>
-                <w:b w:val="0"/>
-                <w:bCs w:val="0"/>
-                <w:sz w:val="20"/>
-                <w:szCs w:val="20"/>
-              </w:rPr>
-              <w:t xml:space="preserve"> player </w:t>
-            </w:r>
-            <w:r>
-              <w:rPr>
-                <w:rFonts w:ascii="Arial" w:hAnsi="Arial" w:cs="Arial"/>
-                <w:b w:val="0"/>
-                <w:bCs w:val="0"/>
-                <w:sz w:val="20"/>
-                <w:szCs w:val="20"/>
-              </w:rPr>
-              <w:t>Dashboard</w:t>
-            </w:r>
-          </w:p>
-        </w:tc>
-        <w:tc>
-          <w:tcPr>
-            <w:tcW w:w="3960" w:type="dxa"/>
-            <w:shd w:val="clear" w:color="auto" w:fill="2B5299"/>
-            <w:vAlign w:val="center"/>
-          </w:tcPr>
-          <w:p>
-            <w:pPr>
-              <w:tabs>
-                <w:tab w:val="left" w:pos="3505"/>
-              </w:tabs>
-              <w:cnfStyle w:val="000000000000" w:firstRow="0" w:lastRow="0" w:firstColumn="0" w:lastColumn="0" w:oddVBand="0" w:evenVBand="0" w:oddHBand="0" w:evenHBand="0" w:firstRowFirstColumn="0" w:firstRowLastColumn="0" w:lastRowFirstColumn="0" w:lastRowLastColumn="0"/>
-              <w:rPr>
-                <w:rFonts w:ascii="Arial" w:hAnsi="Arial" w:cs="Arial"/>
-                <w:color w:val="FFFFFF" w:themeColor="background1"/>
-                <w:sz w:val="16"/>
-                <w:szCs w:val="16"/>
-              </w:rPr>
-            </w:pPr>
-            <w:r>
-              <w:rPr>
-                <w:rFonts w:ascii="Arial" w:hAnsi="Arial" w:cs="Arial"/>
-                <w:color w:val="FFFFFF" w:themeColor="background1"/>
-                <w:sz w:val="16"/>
-                <w:szCs w:val="16"/>
-              </w:rPr>
-              <w:t xml:space="preserve">Funcionalidade que traz a visualização de dados referentes ao desempenho do usuário dentro do jogo. As informações são disponibilizadas apenas se o usuário possuir uma conta Steam e ter </w:t>
-            </w:r>
-            <w:r>
-              <w:rPr>
-                <w:rFonts w:ascii="Arial" w:hAnsi="Arial" w:cs="Arial"/>
-                <w:color w:val="FFFFFF" w:themeColor="background1"/>
-                <w:sz w:val="16"/>
-                <w:szCs w:val="16"/>
-              </w:rPr>
-              <w:t>um histórico de partidas no jogo CS:GO</w:t>
-            </w:r>
-          </w:p>
-        </w:tc>
-        <w:tc>
-          <w:tcPr>
-            <w:tcW w:w="1559" w:type="dxa"/>
-            <w:shd w:val="clear" w:color="auto" w:fill="2B5299"/>
-            <w:vAlign w:val="center"/>
-          </w:tcPr>
-          <w:p>
-            <w:pPr>
-              <w:tabs>
-                <w:tab w:val="left" w:pos="3505"/>
-              </w:tabs>
-              <w:jc w:val="center"/>
-              <w:cnfStyle w:val="000000000000" w:firstRow="0" w:lastRow="0" w:firstColumn="0" w:lastColumn="0" w:oddVBand="0" w:evenVBand="0" w:oddHBand="0" w:evenHBand="0" w:firstRowFirstColumn="0" w:firstRowLastColumn="0" w:lastRowFirstColumn="0" w:lastRowLastColumn="0"/>
-              <w:rPr>
-                <w:rFonts w:ascii="Arial" w:hAnsi="Arial" w:cs="Arial"/>
-                <w:b/>
-                <w:bCs/>
-                <w:color w:val="FFFFFF" w:themeColor="background1"/>
-                <w:sz w:val="20"/>
-                <w:szCs w:val="20"/>
-              </w:rPr>
-            </w:pPr>
-            <w:r>
-              <w:rPr>
-                <w:rFonts w:ascii="Arial" w:hAnsi="Arial" w:cs="Arial"/>
-                <w:b/>
-                <w:bCs/>
-                <w:color w:val="FFFFFF" w:themeColor="background1"/>
-                <w:sz w:val="20"/>
-                <w:szCs w:val="20"/>
-              </w:rPr>
-              <w:t>Desejável</w:t>
-            </w:r>
-          </w:p>
-        </w:tc>
-        <w:tc>
-          <w:tcPr>
-            <w:tcW w:w="1134" w:type="dxa"/>
-            <w:shd w:val="clear" w:color="auto" w:fill="2B5299"/>
-            <w:vAlign w:val="center"/>
-          </w:tcPr>
-          <w:p>
-            <w:pPr>
-              <w:tabs>
-                <w:tab w:val="left" w:pos="3505"/>
-              </w:tabs>
-              <w:jc w:val="center"/>
-              <w:cnfStyle w:val="000000000000" w:firstRow="0" w:lastRow="0" w:firstColumn="0" w:lastColumn="0" w:oddVBand="0" w:evenVBand="0" w:oddHBand="0" w:evenHBand="0" w:firstRowFirstColumn="0" w:firstRowLastColumn="0" w:lastRowFirstColumn="0" w:lastRowLastColumn="0"/>
-              <w:rPr>
-                <w:rFonts w:ascii="Arial" w:hAnsi="Arial" w:cs="Arial"/>
-                <w:b/>
-                <w:bCs/>
-                <w:color w:val="FFFFFF" w:themeColor="background1"/>
-                <w:sz w:val="20"/>
-                <w:szCs w:val="20"/>
-              </w:rPr>
-            </w:pPr>
-            <w:r>
-              <w:rPr>
-                <w:rFonts w:ascii="Arial" w:hAnsi="Arial" w:cs="Arial"/>
-                <w:b/>
-                <w:bCs/>
-                <w:color w:val="FFFFFF" w:themeColor="background1"/>
-                <w:sz w:val="20"/>
-                <w:szCs w:val="20"/>
-              </w:rPr>
-              <w:t>G</w:t>
-            </w:r>
-          </w:p>
-        </w:tc>
-        <w:tc>
-          <w:tcPr>
-            <w:tcW w:w="1276" w:type="dxa"/>
-            <w:shd w:val="clear" w:color="auto" w:fill="2B5299"/>
-            <w:vAlign w:val="center"/>
-          </w:tcPr>
-          <w:p>
-            <w:pPr>
-              <w:tabs>
-                <w:tab w:val="left" w:pos="3505"/>
-              </w:tabs>
-              <w:jc w:val="center"/>
-              <w:cnfStyle w:val="000000000000" w:firstRow="0" w:lastRow="0" w:firstColumn="0" w:lastColumn="0" w:oddVBand="0" w:evenVBand="0" w:oddHBand="0" w:evenHBand="0" w:firstRowFirstColumn="0" w:firstRowLastColumn="0" w:lastRowFirstColumn="0" w:lastRowLastColumn="0"/>
-              <w:rPr>
-                <w:rFonts w:ascii="Arial" w:hAnsi="Arial" w:cs="Arial"/>
-                <w:b/>
-                <w:bCs/>
-                <w:color w:val="FFFFFF" w:themeColor="background1"/>
-                <w:sz w:val="20"/>
-                <w:szCs w:val="20"/>
-              </w:rPr>
-            </w:pPr>
-            <w:r>
-              <w:rPr>
-                <w:rFonts w:ascii="Arial" w:hAnsi="Arial" w:cs="Arial"/>
-                <w:b/>
-                <w:bCs/>
-                <w:color w:val="FFFFFF" w:themeColor="background1"/>
-                <w:sz w:val="20"/>
-                <w:szCs w:val="20"/>
-              </w:rPr>
-              <w:t>2</w:t>
-            </w:r>
-          </w:p>
-        </w:tc>
-      </w:tr>
-      <w:tr>
-        <w:trPr>
-          <w:cnfStyle w:val="000000100000" w:firstRow="0" w:lastRow="0" w:firstColumn="0" w:lastColumn="0" w:oddVBand="0" w:evenVBand="0" w:oddHBand="1" w:evenHBand="0" w:firstRowFirstColumn="0" w:firstRowLastColumn="0" w:lastRowFirstColumn="0" w:lastRowLastColumn="0"/>
-          <w:trHeight w:val="850"/>
-        </w:trPr>
-        <w:tc>
-          <w:tcPr>
-            <w:cnfStyle w:val="001000000000" w:firstRow="0" w:lastRow="0" w:firstColumn="1" w:lastColumn="0" w:oddVBand="0" w:evenVBand="0" w:oddHBand="0" w:evenHBand="0" w:firstRowFirstColumn="0" w:firstRowLastColumn="0" w:lastRowFirstColumn="0" w:lastRowLastColumn="0"/>
-            <w:tcW w:w="1417" w:type="dxa"/>
-            <w:shd w:val="clear" w:color="auto" w:fill="172C51"/>
-            <w:vAlign w:val="center"/>
-          </w:tcPr>
-          <w:p>
-            <w:pPr>
-              <w:tabs>
-                <w:tab w:val="left" w:pos="3505"/>
-              </w:tabs>
-              <w:jc w:val="center"/>
-              <w:rPr>
-                <w:rFonts w:ascii="Arial" w:hAnsi="Arial" w:cs="Arial"/>
-                <w:b w:val="0"/>
-                <w:bCs w:val="0"/>
-                <w:sz w:val="20"/>
-                <w:szCs w:val="20"/>
-              </w:rPr>
-            </w:pPr>
-            <w:r>
-              <w:rPr>
-                <w:rFonts w:ascii="Arial" w:hAnsi="Arial" w:cs="Arial"/>
-                <w:b w:val="0"/>
-                <w:bCs w:val="0"/>
-                <w:sz w:val="20"/>
-                <w:szCs w:val="20"/>
-              </w:rPr>
-              <w:t xml:space="preserve">Formulário </w:t>
-            </w:r>
-            <w:r>
-              <w:rPr>
-                <w:rFonts w:ascii="Arial" w:hAnsi="Arial" w:cs="Arial"/>
-                <w:b w:val="0"/>
-                <w:bCs w:val="0"/>
-                <w:sz w:val="20"/>
-                <w:szCs w:val="20"/>
-              </w:rPr>
-              <w:t>pesquisa</w:t>
-            </w:r>
-          </w:p>
-        </w:tc>
-        <w:tc>
-          <w:tcPr>
-            <w:tcW w:w="3960" w:type="dxa"/>
-            <w:shd w:val="clear" w:color="auto" w:fill="2B5299"/>
-            <w:vAlign w:val="center"/>
-          </w:tcPr>
-          <w:p>
-            <w:pPr>
-              <w:tabs>
-                <w:tab w:val="left" w:pos="3505"/>
-              </w:tabs>
-              <w:cnfStyle w:val="000000100000" w:firstRow="0" w:lastRow="0" w:firstColumn="0" w:lastColumn="0" w:oddVBand="0" w:evenVBand="0" w:oddHBand="1" w:evenHBand="0" w:firstRowFirstColumn="0" w:firstRowLastColumn="0" w:lastRowFirstColumn="0" w:lastRowLastColumn="0"/>
-              <w:rPr>
-                <w:rFonts w:ascii="Arial" w:hAnsi="Arial" w:cs="Arial"/>
-                <w:color w:val="FFFFFF" w:themeColor="background1"/>
-                <w:sz w:val="16"/>
-                <w:szCs w:val="16"/>
-              </w:rPr>
-            </w:pPr>
-            <w:r>
-              <w:rPr>
-                <w:rFonts w:ascii="Arial" w:hAnsi="Arial" w:cs="Arial"/>
-                <w:color w:val="FFFFFF" w:themeColor="background1"/>
-                <w:sz w:val="16"/>
-                <w:szCs w:val="16"/>
-              </w:rPr>
-              <w:t xml:space="preserve">Formulário de pesquisa a qual o usuário fornece informações sobre o nível de conhecimento da franquia. </w:t>
-            </w:r>
-          </w:p>
-        </w:tc>
-        <w:tc>
-          <w:tcPr>
-            <w:tcW w:w="1559" w:type="dxa"/>
-            <w:shd w:val="clear" w:color="auto" w:fill="2B5299"/>
-            <w:vAlign w:val="center"/>
-          </w:tcPr>
-          <w:p>
-            <w:pPr>
-              <w:tabs>
-                <w:tab w:val="left" w:pos="3505"/>
-              </w:tabs>
-              <w:jc w:val="center"/>
-              <w:cnfStyle w:val="000000100000" w:firstRow="0" w:lastRow="0" w:firstColumn="0" w:lastColumn="0" w:oddVBand="0" w:evenVBand="0" w:oddHBand="1" w:evenHBand="0" w:firstRowFirstColumn="0" w:firstRowLastColumn="0" w:lastRowFirstColumn="0" w:lastRowLastColumn="0"/>
-              <w:rPr>
-                <w:rFonts w:ascii="Arial" w:hAnsi="Arial" w:cs="Arial"/>
-                <w:b/>
-                <w:bCs/>
-                <w:color w:val="FFFFFF" w:themeColor="background1"/>
-                <w:sz w:val="20"/>
-                <w:szCs w:val="20"/>
-              </w:rPr>
-            </w:pPr>
-            <w:r>
-              <w:rPr>
-                <w:rFonts w:ascii="Arial" w:hAnsi="Arial" w:cs="Arial"/>
-                <w:b/>
-                <w:bCs/>
-                <w:color w:val="FFFFFF" w:themeColor="background1"/>
-                <w:sz w:val="20"/>
-                <w:szCs w:val="20"/>
-              </w:rPr>
-              <w:t>Essencial</w:t>
-            </w:r>
-          </w:p>
-        </w:tc>
-        <w:tc>
-          <w:tcPr>
-            <w:tcW w:w="1134" w:type="dxa"/>
-            <w:shd w:val="clear" w:color="auto" w:fill="2B5299"/>
-            <w:vAlign w:val="center"/>
-          </w:tcPr>
-          <w:p>
-            <w:pPr>
-              <w:tabs>
-                <w:tab w:val="left" w:pos="3505"/>
-              </w:tabs>
-              <w:jc w:val="center"/>
-              <w:cnfStyle w:val="000000100000" w:firstRow="0" w:lastRow="0" w:firstColumn="0" w:lastColumn="0" w:oddVBand="0" w:evenVBand="0" w:oddHBand="1" w:evenHBand="0" w:firstRowFirstColumn="0" w:firstRowLastColumn="0" w:lastRowFirstColumn="0" w:lastRowLastColumn="0"/>
-              <w:rPr>
-                <w:rFonts w:ascii="Arial" w:hAnsi="Arial" w:cs="Arial"/>
-                <w:b/>
-                <w:bCs/>
-                <w:color w:val="FFFFFF" w:themeColor="background1"/>
-                <w:sz w:val="20"/>
-                <w:szCs w:val="20"/>
-              </w:rPr>
-            </w:pPr>
-            <w:r>
-              <w:rPr>
-                <w:rFonts w:ascii="Arial" w:hAnsi="Arial" w:cs="Arial"/>
-                <w:b/>
-                <w:bCs/>
-                <w:color w:val="FFFFFF" w:themeColor="background1"/>
-                <w:sz w:val="20"/>
-                <w:szCs w:val="20"/>
-              </w:rPr>
-              <w:t>M</w:t>
-            </w:r>
-          </w:p>
-        </w:tc>
-        <w:tc>
-          <w:tcPr>
-            <w:tcW w:w="1276" w:type="dxa"/>
-            <w:shd w:val="clear" w:color="auto" w:fill="2B5299"/>
-            <w:vAlign w:val="center"/>
-          </w:tcPr>
-          <w:p>
-            <w:pPr>
-              <w:tabs>
-                <w:tab w:val="left" w:pos="3505"/>
-              </w:tabs>
-              <w:jc w:val="center"/>
-              <w:cnfStyle w:val="000000100000" w:firstRow="0" w:lastRow="0" w:firstColumn="0" w:lastColumn="0" w:oddVBand="0" w:evenVBand="0" w:oddHBand="1" w:evenHBand="0" w:firstRowFirstColumn="0" w:firstRowLastColumn="0" w:lastRowFirstColumn="0" w:lastRowLastColumn="0"/>
-              <w:rPr>
-                <w:rFonts w:ascii="Arial" w:hAnsi="Arial" w:cs="Arial"/>
-                <w:b/>
-                <w:bCs/>
-                <w:color w:val="FFFFFF" w:themeColor="background1"/>
-                <w:sz w:val="20"/>
-                <w:szCs w:val="20"/>
-              </w:rPr>
-            </w:pPr>
-            <w:r>
-              <w:rPr>
-                <w:rFonts w:ascii="Arial" w:hAnsi="Arial" w:cs="Arial"/>
-                <w:b/>
-                <w:bCs/>
-                <w:color w:val="FFFFFF" w:themeColor="background1"/>
-                <w:sz w:val="20"/>
-                <w:szCs w:val="20"/>
-              </w:rPr>
-              <w:t>1</w:t>
-            </w:r>
-          </w:p>
-        </w:tc>
-      </w:tr>
-      <w:tr>
-        <w:trPr>
-          <w:trHeight w:val="850"/>
-        </w:trPr>
-        <w:tc>
-          <w:tcPr>
-            <w:cnfStyle w:val="001000000000" w:firstRow="0" w:lastRow="0" w:firstColumn="1" w:lastColumn="0" w:oddVBand="0" w:evenVBand="0" w:oddHBand="0" w:evenHBand="0" w:firstRowFirstColumn="0" w:firstRowLastColumn="0" w:lastRowFirstColumn="0" w:lastRowLastColumn="0"/>
-            <w:tcW w:w="1417" w:type="dxa"/>
-            <w:shd w:val="clear" w:color="auto" w:fill="172C51"/>
-            <w:vAlign w:val="center"/>
-          </w:tcPr>
-          <w:p>
-            <w:pPr>
-              <w:tabs>
-                <w:tab w:val="left" w:pos="3505"/>
-              </w:tabs>
-              <w:jc w:val="center"/>
-              <w:rPr>
-                <w:rFonts w:ascii="Arial" w:hAnsi="Arial" w:cs="Arial"/>
-                <w:b w:val="0"/>
-                <w:bCs w:val="0"/>
-                <w:sz w:val="20"/>
-                <w:szCs w:val="20"/>
-              </w:rPr>
-            </w:pPr>
-            <w:r>
-              <w:rPr>
-                <w:rFonts w:ascii="Arial" w:hAnsi="Arial" w:cs="Arial"/>
-                <w:b w:val="0"/>
-                <w:bCs w:val="0"/>
-                <w:sz w:val="20"/>
-                <w:szCs w:val="20"/>
-              </w:rPr>
-              <w:t>Dashboard pesquisa</w:t>
-            </w:r>
-          </w:p>
-        </w:tc>
-        <w:tc>
-          <w:tcPr>
-            <w:tcW w:w="3960" w:type="dxa"/>
-            <w:shd w:val="clear" w:color="auto" w:fill="2B5299"/>
-            <w:vAlign w:val="center"/>
-          </w:tcPr>
-          <w:p>
-            <w:pPr>
-              <w:tabs>
-                <w:tab w:val="left" w:pos="3505"/>
-              </w:tabs>
-              <w:cnfStyle w:val="000000000000" w:firstRow="0" w:lastRow="0" w:firstColumn="0" w:lastColumn="0" w:oddVBand="0" w:evenVBand="0" w:oddHBand="0" w:evenHBand="0" w:firstRowFirstColumn="0" w:firstRowLastColumn="0" w:lastRowFirstColumn="0" w:lastRowLastColumn="0"/>
-              <w:rPr>
-                <w:rFonts w:ascii="Arial" w:hAnsi="Arial" w:cs="Arial"/>
-                <w:color w:val="FFFFFF" w:themeColor="background1"/>
-                <w:sz w:val="16"/>
-                <w:szCs w:val="16"/>
-              </w:rPr>
-            </w:pPr>
-            <w:r>
-              <w:rPr>
-                <w:rFonts w:ascii="Arial" w:hAnsi="Arial" w:cs="Arial"/>
-                <w:color w:val="FFFFFF" w:themeColor="background1"/>
-                <w:sz w:val="16"/>
-                <w:szCs w:val="16"/>
-              </w:rPr>
-              <w:t>Dashboard com os resultados da pesquisa, que será disponibilizado para os usuários cadastrados</w:t>
-            </w:r>
-          </w:p>
-        </w:tc>
-        <w:tc>
-          <w:tcPr>
-            <w:tcW w:w="1559" w:type="dxa"/>
-            <w:shd w:val="clear" w:color="auto" w:fill="2B5299"/>
-            <w:vAlign w:val="center"/>
-          </w:tcPr>
-          <w:p>
-            <w:pPr>
-              <w:tabs>
-                <w:tab w:val="left" w:pos="3505"/>
-              </w:tabs>
-              <w:jc w:val="center"/>
-              <w:cnfStyle w:val="000000000000" w:firstRow="0" w:lastRow="0" w:firstColumn="0" w:lastColumn="0" w:oddVBand="0" w:evenVBand="0" w:oddHBand="0" w:evenHBand="0" w:firstRowFirstColumn="0" w:firstRowLastColumn="0" w:lastRowFirstColumn="0" w:lastRowLastColumn="0"/>
-              <w:rPr>
-                <w:rFonts w:ascii="Arial" w:hAnsi="Arial" w:cs="Arial"/>
-                <w:b/>
-                <w:bCs/>
-                <w:color w:val="FFFFFF" w:themeColor="background1"/>
-                <w:sz w:val="20"/>
-                <w:szCs w:val="20"/>
-              </w:rPr>
-            </w:pPr>
-            <w:r>
-              <w:rPr>
-                <w:rFonts w:ascii="Arial" w:hAnsi="Arial" w:cs="Arial"/>
-                <w:b/>
-                <w:bCs/>
-                <w:color w:val="FFFFFF" w:themeColor="background1"/>
-                <w:sz w:val="20"/>
-                <w:szCs w:val="20"/>
-              </w:rPr>
-              <w:t>Essencial</w:t>
-            </w:r>
-          </w:p>
-        </w:tc>
-        <w:tc>
-          <w:tcPr>
-            <w:tcW w:w="1134" w:type="dxa"/>
-            <w:shd w:val="clear" w:color="auto" w:fill="2B5299"/>
-            <w:vAlign w:val="center"/>
-          </w:tcPr>
-          <w:p>
-            <w:pPr>
-              <w:tabs>
-                <w:tab w:val="left" w:pos="3505"/>
-              </w:tabs>
-              <w:jc w:val="center"/>
-              <w:cnfStyle w:val="000000000000" w:firstRow="0" w:lastRow="0" w:firstColumn="0" w:lastColumn="0" w:oddVBand="0" w:evenVBand="0" w:oddHBand="0" w:evenHBand="0" w:firstRowFirstColumn="0" w:firstRowLastColumn="0" w:lastRowFirstColumn="0" w:lastRowLastColumn="0"/>
-              <w:rPr>
-                <w:rFonts w:ascii="Arial" w:hAnsi="Arial" w:cs="Arial"/>
-                <w:b/>
-                <w:bCs/>
-                <w:color w:val="FFFFFF" w:themeColor="background1"/>
-                <w:sz w:val="20"/>
-                <w:szCs w:val="20"/>
-              </w:rPr>
-            </w:pPr>
-            <w:r>
-              <w:rPr>
-                <w:rFonts w:ascii="Arial" w:hAnsi="Arial" w:cs="Arial"/>
-                <w:b/>
-                <w:bCs/>
-                <w:color w:val="FFFFFF" w:themeColor="background1"/>
-                <w:sz w:val="20"/>
-                <w:szCs w:val="20"/>
-              </w:rPr>
-              <w:t>G</w:t>
-            </w:r>
-          </w:p>
-        </w:tc>
-        <w:tc>
-          <w:tcPr>
-            <w:tcW w:w="1276" w:type="dxa"/>
-            <w:shd w:val="clear" w:color="auto" w:fill="2B5299"/>
-            <w:vAlign w:val="center"/>
-          </w:tcPr>
-          <w:p>
-            <w:pPr>
-              <w:tabs>
-                <w:tab w:val="left" w:pos="3505"/>
-              </w:tabs>
-              <w:jc w:val="center"/>
-              <w:cnfStyle w:val="000000000000" w:firstRow="0" w:lastRow="0" w:firstColumn="0" w:lastColumn="0" w:oddVBand="0" w:evenVBand="0" w:oddHBand="0" w:evenHBand="0" w:firstRowFirstColumn="0" w:firstRowLastColumn="0" w:lastRowFirstColumn="0" w:lastRowLastColumn="0"/>
-              <w:rPr>
-                <w:rFonts w:ascii="Arial" w:hAnsi="Arial" w:cs="Arial"/>
-                <w:b/>
-                <w:bCs/>
-                <w:color w:val="FFFFFF" w:themeColor="background1"/>
-                <w:sz w:val="20"/>
-                <w:szCs w:val="20"/>
-              </w:rPr>
-            </w:pPr>
-            <w:r>
-              <w:rPr>
-                <w:rFonts w:ascii="Arial" w:hAnsi="Arial" w:cs="Arial"/>
-                <w:b/>
-                <w:bCs/>
-                <w:color w:val="FFFFFF" w:themeColor="background1"/>
-                <w:sz w:val="20"/>
-                <w:szCs w:val="20"/>
-              </w:rPr>
-              <w:t>1</w:t>
-            </w:r>
-          </w:p>
-        </w:tc>
-      </w:tr>
     </w:tbl>
     <w:p>
       <w:pPr>
@@ -7908,6 +9511,119 @@
 <file path=word/numbering.xml><?xml version="1.0" encoding="utf-8"?>
 <w:numbering xmlns:wpc="http://schemas.microsoft.com/office/word/2010/wordprocessingCanvas" xmlns:cx="http://schemas.microsoft.com/office/drawing/2014/chartex" xmlns:cx1="http://schemas.microsoft.com/office/drawing/2015/9/8/chartex" xmlns:cx2="http://schemas.microsoft.com/office/drawing/2015/10/21/chartex" xmlns:cx3="http://schemas.microsoft.com/office/drawing/2016/5/9/chartex" xmlns:cx4="http://schemas.microsoft.com/office/drawing/2016/5/10/chartex" xmlns:cx5="http://schemas.microsoft.com/office/drawing/2016/5/11/chartex" xmlns:cx6="http://schemas.microsoft.com/office/drawing/2016/5/12/chartex" xmlns:cx7="http://schemas.microsoft.com/office/drawing/2016/5/13/chartex" xmlns:cx8="http://schemas.microsoft.com/office/drawing/2016/5/14/chartex" xmlns:mc="http://schemas.openxmlformats.org/markup-compatibility/2006" xmlns:aink="http://schemas.microsoft.com/office/drawing/2016/ink" xmlns:am3d="http://schemas.microsoft.com/office/drawing/2017/model3d" xmlns:o="urn:schemas-microsoft-com:office:office" xmlns:oel="http://schemas.microsoft.com/office/2019/extlst" xmlns:r="http://schemas.openxmlformats.org/officeDocument/2006/relationships" xmlns:m="http://schemas.openxmlformats.org/officeDocument/2006/math" xmlns:v="urn:schemas-microsoft-com:vml" xmlns:wp14="http://schemas.microsoft.com/office/word/2010/wordprocessingDrawing" xmlns:wp="http://schemas.openxmlformats.org/drawingml/2006/wordprocessingDrawing" xmlns:w10="urn:schemas-microsoft-com:office:word" xmlns:w="http://schemas.openxmlformats.org/wordprocessingml/2006/main" xmlns:w14="http://schemas.microsoft.com/office/word/2010/wordml" xmlns:w15="http://schemas.microsoft.com/office/word/2012/wordml" xmlns:w16cex="http://schemas.microsoft.com/office/word/2018/wordml/cex" xmlns:w16cid="http://schemas.microsoft.com/office/word/2016/wordml/cid" xmlns:w16="http://schemas.microsoft.com/office/word/2018/wordml" xmlns:w16sdtdh="http://schemas.microsoft.com/office/word/2020/wordml/sdtdatahash" xmlns:w16se="http://schemas.microsoft.com/office/word/2015/wordml/symex" xmlns:wpg="http://schemas.microsoft.com/office/word/2010/wordprocessingGroup" xmlns:wpi="http://schemas.microsoft.com/office/word/2010/wordprocessingInk" xmlns:wne="http://schemas.microsoft.com/office/word/2006/wordml" xmlns:wps="http://schemas.microsoft.com/office/word/2010/wordprocessingShape" mc:Ignorable="w14 w15 w16se w16cid w16 w16cex w16sdtdh wp14">
   <w:abstractNum w:abstractNumId="0" w15:restartNumberingAfterBreak="0">
+    <w:nsid w:val="042D68D9"/>
+    <w:multiLevelType w:val="hybridMultilevel"/>
+    <w:tmpl w:val="4AA0314A"/>
+    <w:lvl w:ilvl="0" w:tplc="04160001">
+      <w:start w:val="1"/>
+      <w:numFmt w:val="bullet"/>
+      <w:lvlText w:val=""/>
+      <w:lvlJc w:val="left"/>
+      <w:pPr>
+        <w:ind w:left="720" w:hanging="360"/>
+      </w:pPr>
+      <w:rPr>
+        <w:rFonts w:ascii="Symbol" w:hAnsi="Symbol" w:hint="default"/>
+      </w:rPr>
+    </w:lvl>
+    <w:lvl w:ilvl="1" w:tplc="04160003" w:tentative="1">
+      <w:start w:val="1"/>
+      <w:numFmt w:val="bullet"/>
+      <w:lvlText w:val="o"/>
+      <w:lvlJc w:val="left"/>
+      <w:pPr>
+        <w:ind w:left="1440" w:hanging="360"/>
+      </w:pPr>
+      <w:rPr>
+        <w:rFonts w:ascii="Courier New" w:hAnsi="Courier New" w:cs="Courier New" w:hint="default"/>
+      </w:rPr>
+    </w:lvl>
+    <w:lvl w:ilvl="2" w:tplc="04160005" w:tentative="1">
+      <w:start w:val="1"/>
+      <w:numFmt w:val="bullet"/>
+      <w:lvlText w:val=""/>
+      <w:lvlJc w:val="left"/>
+      <w:pPr>
+        <w:ind w:left="2160" w:hanging="360"/>
+      </w:pPr>
+      <w:rPr>
+        <w:rFonts w:ascii="Wingdings" w:hAnsi="Wingdings" w:hint="default"/>
+      </w:rPr>
+    </w:lvl>
+    <w:lvl w:ilvl="3" w:tplc="04160001" w:tentative="1">
+      <w:start w:val="1"/>
+      <w:numFmt w:val="bullet"/>
+      <w:lvlText w:val=""/>
+      <w:lvlJc w:val="left"/>
+      <w:pPr>
+        <w:ind w:left="2880" w:hanging="360"/>
+      </w:pPr>
+      <w:rPr>
+        <w:rFonts w:ascii="Symbol" w:hAnsi="Symbol" w:hint="default"/>
+      </w:rPr>
+    </w:lvl>
+    <w:lvl w:ilvl="4" w:tplc="04160003" w:tentative="1">
+      <w:start w:val="1"/>
+      <w:numFmt w:val="bullet"/>
+      <w:lvlText w:val="o"/>
+      <w:lvlJc w:val="left"/>
+      <w:pPr>
+        <w:ind w:left="3600" w:hanging="360"/>
+      </w:pPr>
+      <w:rPr>
+        <w:rFonts w:ascii="Courier New" w:hAnsi="Courier New" w:cs="Courier New" w:hint="default"/>
+      </w:rPr>
+    </w:lvl>
+    <w:lvl w:ilvl="5" w:tplc="04160005" w:tentative="1">
+      <w:start w:val="1"/>
+      <w:numFmt w:val="bullet"/>
+      <w:lvlText w:val=""/>
+      <w:lvlJc w:val="left"/>
+      <w:pPr>
+        <w:ind w:left="4320" w:hanging="360"/>
+      </w:pPr>
+      <w:rPr>
+        <w:rFonts w:ascii="Wingdings" w:hAnsi="Wingdings" w:hint="default"/>
+      </w:rPr>
+    </w:lvl>
+    <w:lvl w:ilvl="6" w:tplc="04160001" w:tentative="1">
+      <w:start w:val="1"/>
+      <w:numFmt w:val="bullet"/>
+      <w:lvlText w:val=""/>
+      <w:lvlJc w:val="left"/>
+      <w:pPr>
+        <w:ind w:left="5040" w:hanging="360"/>
+      </w:pPr>
+      <w:rPr>
+        <w:rFonts w:ascii="Symbol" w:hAnsi="Symbol" w:hint="default"/>
+      </w:rPr>
+    </w:lvl>
+    <w:lvl w:ilvl="7" w:tplc="04160003" w:tentative="1">
+      <w:start w:val="1"/>
+      <w:numFmt w:val="bullet"/>
+      <w:lvlText w:val="o"/>
+      <w:lvlJc w:val="left"/>
+      <w:pPr>
+        <w:ind w:left="5760" w:hanging="360"/>
+      </w:pPr>
+      <w:rPr>
+        <w:rFonts w:ascii="Courier New" w:hAnsi="Courier New" w:cs="Courier New" w:hint="default"/>
+      </w:rPr>
+    </w:lvl>
+    <w:lvl w:ilvl="8" w:tplc="04160005" w:tentative="1">
+      <w:start w:val="1"/>
+      <w:numFmt w:val="bullet"/>
+      <w:lvlText w:val=""/>
+      <w:lvlJc w:val="left"/>
+      <w:pPr>
+        <w:ind w:left="6480" w:hanging="360"/>
+      </w:pPr>
+      <w:rPr>
+        <w:rFonts w:ascii="Wingdings" w:hAnsi="Wingdings" w:hint="default"/>
+      </w:rPr>
+    </w:lvl>
+  </w:abstractNum>
+  <w:abstractNum w:abstractNumId="1" w15:restartNumberingAfterBreak="0">
     <w:nsid w:val="40F94B69"/>
     <w:multiLevelType w:val="hybridMultilevel"/>
     <w:tmpl w:val="72548052"/>
@@ -8020,7 +9736,7 @@
       </w:rPr>
     </w:lvl>
   </w:abstractNum>
-  <w:abstractNum w:abstractNumId="1" w15:restartNumberingAfterBreak="0">
+  <w:abstractNum w:abstractNumId="2" w15:restartNumberingAfterBreak="0">
     <w:nsid w:val="454C4AB3"/>
     <w:multiLevelType w:val="hybridMultilevel"/>
     <w:tmpl w:val="CDA6CEE0"/>
@@ -8133,7 +9849,7 @@
       </w:rPr>
     </w:lvl>
   </w:abstractNum>
-  <w:abstractNum w:abstractNumId="2" w15:restartNumberingAfterBreak="0">
+  <w:abstractNum w:abstractNumId="3" w15:restartNumberingAfterBreak="0">
     <w:nsid w:val="68D0374E"/>
     <w:multiLevelType w:val="hybridMultilevel"/>
     <w:tmpl w:val="254410A2"/>
@@ -8247,13 +9963,16 @@
     </w:lvl>
   </w:abstractNum>
   <w:num w:numId="1" w16cid:durableId="1676148777">
+    <w:abstractNumId w:val="2"/>
+  </w:num>
+  <w:num w:numId="2" w16cid:durableId="1777215268">
     <w:abstractNumId w:val="1"/>
   </w:num>
-  <w:num w:numId="2" w16cid:durableId="1777215268">
+  <w:num w:numId="3" w16cid:durableId="154499502">
+    <w:abstractNumId w:val="3"/>
+  </w:num>
+  <w:num w:numId="4" w16cid:durableId="1513763419">
     <w:abstractNumId w:val="0"/>
-  </w:num>
-  <w:num w:numId="3" w16cid:durableId="154499502">
-    <w:abstractNumId w:val="2"/>
   </w:num>
 </w:numbering>
 </file>

</xml_diff>